<commit_message>
Implements constraint specification and graphing algorithm in vertexPlacement function
</commit_message>
<xml_diff>
--- a/4 Schreibphase/24_06_2018_mw_bachelorarbeit_mrk.docx
+++ b/4 Schreibphase/24_06_2018_mw_bachelorarbeit_mrk.docx
@@ -5035,8 +5035,6 @@
           <w:fldChar w:fldCharType="end"/>
         </w:r>
       </w:hyperlink>
-      <w:bookmarkStart w:id="9" w:name="_GoBack"/>
-      <w:bookmarkEnd w:id="9"/>
     </w:p>
     <w:p>
       <w:pPr>
@@ -8859,7 +8857,7 @@
           <w:numId w:val="0"/>
         </w:numPr>
       </w:pPr>
-      <w:bookmarkStart w:id="10" w:name="_Toc517890608"/>
+      <w:bookmarkStart w:id="9" w:name="_Toc517890608"/>
       <w:r>
         <w:lastRenderedPageBreak/>
         <w:t xml:space="preserve">List of </w:t>
@@ -8867,7 +8865,7 @@
       <w:r>
         <w:t>Figures</w:t>
       </w:r>
-      <w:bookmarkEnd w:id="10"/>
+      <w:bookmarkEnd w:id="9"/>
     </w:p>
     <w:p>
       <w:pPr>
@@ -8876,51 +8874,17 @@
           <w:ilvl w:val="0"/>
           <w:numId w:val="0"/>
         </w:numPr>
-        <w:rPr>
-          <w:sz w:val="41"/>
-          <w:szCs w:val="41"/>
-        </w:rPr>
-      </w:pPr>
-      <w:r>
-        <w:rPr>
-          <w:sz w:val="41"/>
-          <w:szCs w:val="41"/>
-        </w:rPr>
-        <w:fldChar w:fldCharType="begin"/>
-      </w:r>
-      <w:r>
-        <w:rPr>
-          <w:sz w:val="41"/>
-          <w:szCs w:val="41"/>
-        </w:rPr>
-        <w:instrText xml:space="preserve"> TOC \h \z \c "Figure" </w:instrText>
-      </w:r>
-      <w:r>
-        <w:rPr>
-          <w:sz w:val="41"/>
-          <w:szCs w:val="41"/>
-        </w:rPr>
-        <w:fldChar w:fldCharType="separate"/>
-      </w:r>
-      <w:bookmarkStart w:id="11" w:name="_Toc517890609"/>
-      <w:r>
-        <w:rPr>
-          <w:b/>
-          <w:bCs/>
-          <w:noProof/>
-          <w:sz w:val="41"/>
-          <w:szCs w:val="41"/>
-        </w:rPr>
-        <w:t>No table of figures entries found.</w:t>
-      </w:r>
-      <w:bookmarkEnd w:id="11"/>
-      <w:r>
-        <w:rPr>
-          <w:sz w:val="41"/>
-          <w:szCs w:val="41"/>
-        </w:rPr>
-        <w:fldChar w:fldCharType="end"/>
-      </w:r>
+      </w:pPr>
+      <w:fldSimple w:instr=" TOC \h \z \c &quot;Figure&quot; ">
+        <w:bookmarkStart w:id="10" w:name="_Toc517890609"/>
+        <w:r>
+          <w:rPr>
+            <w:noProof/>
+          </w:rPr>
+          <w:t>No table of figures entries found.</w:t>
+        </w:r>
+        <w:bookmarkEnd w:id="10"/>
+      </w:fldSimple>
       <w:r>
         <w:br w:type="page"/>
       </w:r>
@@ -8960,12 +8924,12 @@
           <w:numId w:val="0"/>
         </w:numPr>
       </w:pPr>
-      <w:bookmarkStart w:id="12" w:name="_Toc517890610"/>
+      <w:bookmarkStart w:id="11" w:name="_Toc517890610"/>
       <w:r>
         <w:lastRenderedPageBreak/>
         <w:t>List of Tables</w:t>
       </w:r>
-      <w:bookmarkEnd w:id="12"/>
+      <w:bookmarkEnd w:id="11"/>
     </w:p>
     <w:p>
       <w:pPr>
@@ -8975,18 +8939,38 @@
           <w:numId w:val="0"/>
         </w:numPr>
       </w:pPr>
-      <w:fldSimple w:instr=" TOC \h \z \c &quot;Table&quot; ">
-        <w:bookmarkStart w:id="13" w:name="_Toc517890611"/>
-        <w:r>
-          <w:rPr>
-            <w:b/>
-            <w:bCs/>
-            <w:noProof/>
-          </w:rPr>
-          <w:t>No table of figures entries found.</w:t>
-        </w:r>
-        <w:bookmarkEnd w:id="13"/>
-      </w:fldSimple>
+      <w:r>
+        <w:rPr>
+          <w:noProof/>
+        </w:rPr>
+        <w:fldChar w:fldCharType="begin"/>
+      </w:r>
+      <w:r>
+        <w:rPr>
+          <w:noProof/>
+        </w:rPr>
+        <w:instrText xml:space="preserve"> TOC \h \z \c "Table" </w:instrText>
+      </w:r>
+      <w:r>
+        <w:rPr>
+          <w:noProof/>
+        </w:rPr>
+        <w:fldChar w:fldCharType="separate"/>
+      </w:r>
+      <w:bookmarkStart w:id="12" w:name="_Toc517890611"/>
+      <w:r>
+        <w:rPr>
+          <w:noProof/>
+        </w:rPr>
+        <w:t>No table of figures entries found.</w:t>
+      </w:r>
+      <w:bookmarkEnd w:id="12"/>
+      <w:r>
+        <w:rPr>
+          <w:noProof/>
+        </w:rPr>
+        <w:fldChar w:fldCharType="end"/>
+      </w:r>
       <w:r>
         <w:br w:type="page"/>
       </w:r>
@@ -9025,12 +9009,12 @@
           <w:numId w:val="0"/>
         </w:numPr>
       </w:pPr>
-      <w:bookmarkStart w:id="14" w:name="_Toc517890612"/>
+      <w:bookmarkStart w:id="13" w:name="_Toc517890612"/>
       <w:r>
         <w:lastRenderedPageBreak/>
         <w:t>Abbreviations</w:t>
       </w:r>
-      <w:bookmarkEnd w:id="14"/>
+      <w:bookmarkEnd w:id="13"/>
     </w:p>
     <w:p>
       <w:pPr>
@@ -9609,20 +9593,162 @@
           <w:numId w:val="20"/>
         </w:numPr>
       </w:pPr>
-      <w:bookmarkStart w:id="15" w:name="_Toc517890613"/>
+      <w:bookmarkStart w:id="14" w:name="_Toc517890613"/>
       <w:r>
         <w:lastRenderedPageBreak/>
         <w:t>Introduction</w:t>
       </w:r>
+      <w:bookmarkEnd w:id="14"/>
+    </w:p>
+    <w:p>
+      <w:pPr>
+        <w:pStyle w:val="h2"/>
+      </w:pPr>
+      <w:bookmarkStart w:id="15" w:name="_Toc517890614"/>
+      <w:r>
+        <w:t>Overview and Motivation</w:t>
+      </w:r>
       <w:bookmarkEnd w:id="15"/>
     </w:p>
     <w:p>
       <w:pPr>
+        <w:pStyle w:val="body"/>
+      </w:pPr>
+    </w:p>
+    <w:p>
+      <w:pPr>
+        <w:pStyle w:val="body"/>
+      </w:pPr>
+      <w:r>
+        <w:t>The ProcAppCom (Process Application Composer)</w:t>
+      </w:r>
+      <w:r>
+        <w:t xml:space="preserve"> research project</w:t>
+      </w:r>
+      <w:r>
+        <w:t xml:space="preserve"> </w:t>
+      </w:r>
+      <w:r>
+        <w:t xml:space="preserve">behind this bachelor thesis </w:t>
+      </w:r>
+      <w:r>
+        <w:t xml:space="preserve">represents </w:t>
+      </w:r>
+      <w:r>
+        <w:t xml:space="preserve">a </w:t>
+      </w:r>
+      <w:r>
+        <w:t>cooperation between multiple</w:t>
+      </w:r>
+      <w:r>
+        <w:t xml:space="preserve"> industrial partners, namely 3S-Smart Software Solutions GmbH, G</w:t>
+      </w:r>
+      <w:r>
+        <w:t>efasoft GmbH</w:t>
+      </w:r>
+      <w:r>
+        <w:t xml:space="preserve">, Johann Albrecht </w:t>
+      </w:r>
+      <w:proofErr w:type="spellStart"/>
+      <w:r>
+        <w:t>Brautechnik</w:t>
+      </w:r>
+      <w:proofErr w:type="spellEnd"/>
+      <w:r>
+        <w:t xml:space="preserve"> GmbH and APE Engineering GmbH with the Technical University of Munich. </w:t>
+      </w:r>
+      <w:r>
+        <w:t xml:space="preserve">The main objective of the </w:t>
+      </w:r>
+      <w:r>
+        <w:t xml:space="preserve">ProcAppCom </w:t>
+      </w:r>
+      <w:r>
+        <w:t>research project is the automatic configuration and generation of control code and visualizations for production plants</w:t>
+      </w:r>
+      <w:r>
+        <w:t xml:space="preserve"> in the field of </w:t>
+      </w:r>
+      <w:r>
+        <w:t>process engineering.</w:t>
+      </w:r>
+    </w:p>
+    <w:p>
+      <w:pPr>
+        <w:pStyle w:val="body"/>
+      </w:pPr>
+      <w:r>
+        <w:t>Gefasoft</w:t>
+      </w:r>
+      <w:r>
+        <w:t xml:space="preserve"> GmbH is a leading and innovative provider of production-related software solutions. With the product Legato Sapient</w:t>
+      </w:r>
+      <w:r>
+        <w:t>®</w:t>
+      </w:r>
+      <w:r>
+        <w:t xml:space="preserve"> Gefasoft offers a completely web-based production control system (MES</w:t>
+      </w:r>
+      <w:r>
+        <w:t xml:space="preserve">) </w:t>
+      </w:r>
+      <w:r>
+        <w:t>for</w:t>
+      </w:r>
+      <w:r>
+        <w:t xml:space="preserve"> </w:t>
+      </w:r>
+      <w:r>
+        <w:t>the cross-plant evaluation of messages, measured values ​​and key figures</w:t>
+      </w:r>
+      <w:r>
+        <w:t>, amongst other industry key functionalities</w:t>
+      </w:r>
+      <w:r>
+        <w:t>.</w:t>
+      </w:r>
+    </w:p>
+    <w:p>
+      <w:pPr>
+        <w:pStyle w:val="body"/>
+      </w:pPr>
+      <w:r>
+        <w:t xml:space="preserve">At present, the development of control software and visualization interfaces for the operation of smaller process engineering systems, as well as their connection to Manufacturing Execution Systems (MES), are </w:t>
+      </w:r>
+      <w:r>
+        <w:t>extremely</w:t>
+      </w:r>
+      <w:r>
+        <w:t xml:space="preserve"> costly. Because of this, creating (or later modifying) plant-specific visualization interfaces is one of the cost and cost drivers of such projects. Motivation of </w:t>
+      </w:r>
+      <w:r>
+        <w:t>this bachelor thesis</w:t>
+      </w:r>
+      <w:r>
+        <w:t xml:space="preserve"> is </w:t>
+      </w:r>
+      <w:r>
+        <w:t>a</w:t>
+      </w:r>
+      <w:r>
+        <w:t xml:space="preserve"> concept for the visualization of convertible process plants </w:t>
+      </w:r>
+      <w:proofErr w:type="gramStart"/>
+      <w:r>
+        <w:t>in order to</w:t>
+      </w:r>
+      <w:proofErr w:type="gramEnd"/>
+      <w:r>
+        <w:t xml:space="preserve"> reduce costs and / or expenditure with the implementation of MES, so that any enterprises can dispose of and profit from these software solutions. In general, the dynamic composition of GUIs based on visualization components.</w:t>
+      </w:r>
+    </w:p>
+    <w:p>
+      <w:pPr>
         <w:pStyle w:val="h2"/>
       </w:pPr>
-      <w:bookmarkStart w:id="16" w:name="_Toc517890614"/>
-      <w:r>
-        <w:t>Overview and Motivation</w:t>
+      <w:bookmarkStart w:id="16" w:name="_Toc517890615"/>
+      <w:r>
+        <w:t>Problem Definition</w:t>
       </w:r>
       <w:bookmarkEnd w:id="16"/>
     </w:p>
@@ -9630,274 +9756,132 @@
       <w:pPr>
         <w:pStyle w:val="body"/>
       </w:pPr>
-    </w:p>
-    <w:p>
-      <w:pPr>
-        <w:pStyle w:val="body"/>
-      </w:pPr>
-      <w:r>
-        <w:t>The ProcAppCom (Process Application Composer)</w:t>
-      </w:r>
-      <w:r>
-        <w:t xml:space="preserve"> research project</w:t>
-      </w:r>
-      <w:r>
-        <w:t xml:space="preserve"> </w:t>
-      </w:r>
-      <w:r>
-        <w:t xml:space="preserve">behind this bachelor thesis </w:t>
-      </w:r>
-      <w:r>
-        <w:t xml:space="preserve">represents </w:t>
-      </w:r>
-      <w:r>
-        <w:t xml:space="preserve">a </w:t>
-      </w:r>
-      <w:r>
-        <w:t>cooperation between multiple</w:t>
-      </w:r>
-      <w:r>
-        <w:t xml:space="preserve"> industrial partners, namely 3S-Smart Software Solutions GmbH, G</w:t>
-      </w:r>
-      <w:r>
-        <w:t>efasoft GmbH</w:t>
-      </w:r>
-      <w:r>
-        <w:t xml:space="preserve">, Johann Albrecht </w:t>
-      </w:r>
-      <w:proofErr w:type="spellStart"/>
-      <w:r>
-        <w:t>Brautechnik</w:t>
-      </w:r>
-      <w:proofErr w:type="spellEnd"/>
-      <w:r>
-        <w:t xml:space="preserve"> GmbH and APE Engineering GmbH with the Technical University of Munich. </w:t>
-      </w:r>
-      <w:r>
-        <w:t xml:space="preserve">The main objective of the </w:t>
-      </w:r>
-      <w:r>
-        <w:t xml:space="preserve">ProcAppCom </w:t>
-      </w:r>
-      <w:r>
-        <w:t>research project is the automatic configuration and generation of control code and visualizations for production plants</w:t>
-      </w:r>
-      <w:r>
-        <w:t xml:space="preserve"> in the field of </w:t>
-      </w:r>
-      <w:r>
-        <w:t>process engineering.</w:t>
-      </w:r>
-    </w:p>
-    <w:p>
-      <w:pPr>
-        <w:pStyle w:val="body"/>
-      </w:pPr>
-      <w:r>
-        <w:t>Gefasoft</w:t>
-      </w:r>
-      <w:r>
-        <w:t xml:space="preserve"> GmbH is a leading and innovative provider of production-related software solutions. With the product Legato Sapient</w:t>
-      </w:r>
-      <w:r>
-        <w:t>®</w:t>
-      </w:r>
-      <w:r>
-        <w:t xml:space="preserve"> Gefasoft offers a completely web-based production control system (MES</w:t>
-      </w:r>
-      <w:r>
-        <w:t xml:space="preserve">) </w:t>
-      </w:r>
-      <w:r>
-        <w:t>for</w:t>
-      </w:r>
-      <w:r>
-        <w:t xml:space="preserve"> </w:t>
-      </w:r>
-      <w:r>
-        <w:t>the cross-plant evaluation of messages, measured values ​​and key figures</w:t>
-      </w:r>
-      <w:r>
-        <w:t>, amongst other industry key functionalities</w:t>
+      <w:r>
+        <w:t>Today's trends and demands on production technology lead to a permanent increase in the complexity of industrial production facilities and t</w:t>
+      </w:r>
+      <w:r>
+        <w:t>o</w:t>
+      </w:r>
+      <w:r>
+        <w:t xml:space="preserve"> permanent technical change</w:t>
+      </w:r>
+      <w:r>
+        <w:t>s that propagate throughout documentation</w:t>
+      </w:r>
+      <w:proofErr w:type="gramStart"/>
+      <w:r>
+        <w:t xml:space="preserve">, </w:t>
       </w:r>
       <w:r>
         <w:t>.</w:t>
       </w:r>
-    </w:p>
-    <w:p>
-      <w:pPr>
-        <w:pStyle w:val="body"/>
-      </w:pPr>
-      <w:r>
-        <w:t xml:space="preserve">At present, the development of control software and visualization interfaces for the operation of smaller process engineering systems, as well as their connection to Manufacturing Execution Systems (MES), are </w:t>
-      </w:r>
-      <w:r>
-        <w:t>extremely</w:t>
-      </w:r>
-      <w:r>
-        <w:t xml:space="preserve"> costly. Because of this, creating (or later modifying) plant-specific visualization interfaces is one of the cost and cost drivers of such projects. Motivation of </w:t>
-      </w:r>
-      <w:r>
-        <w:t>this bachelor thesis</w:t>
-      </w:r>
-      <w:r>
-        <w:t xml:space="preserve"> is </w:t>
-      </w:r>
-      <w:r>
-        <w:t>a</w:t>
-      </w:r>
-      <w:r>
-        <w:t xml:space="preserve"> concept for the visualization of convertible process plants </w:t>
-      </w:r>
-      <w:proofErr w:type="gramStart"/>
-      <w:r>
-        <w:t>in order to</w:t>
-      </w:r>
       <w:proofErr w:type="gramEnd"/>
       <w:r>
-        <w:t xml:space="preserve"> reduce costs and / or expenditure with the implementation of MES, so that any enterprises can dispose of and profit from these software solutions. In general, the dynamic composition of GUIs based on visualization components.</w:t>
+        <w:t xml:space="preserve"> This </w:t>
+      </w:r>
+      <w:r>
+        <w:t xml:space="preserve">signifies an important </w:t>
+      </w:r>
+      <w:r>
+        <w:t xml:space="preserve">the engineering, operation and adjustments of production control systems (MES) and leads to the fact that its connection and configuration must be individually </w:t>
+      </w:r>
+      <w:r>
+        <w:t>configured</w:t>
+      </w:r>
+      <w:r>
+        <w:t xml:space="preserve"> and manually adjusted, with the creation and modification of plant-specific visualization interfaces (GUI) a significant cost or cost driver is.</w:t>
       </w:r>
     </w:p>
     <w:p>
       <w:pPr>
         <w:pStyle w:val="h2"/>
       </w:pPr>
-      <w:bookmarkStart w:id="17" w:name="_Toc517890615"/>
-      <w:r>
-        <w:t>Problem Definition</w:t>
-      </w:r>
-      <w:bookmarkEnd w:id="17"/>
-    </w:p>
-    <w:p>
-      <w:pPr>
-        <w:pStyle w:val="body"/>
-      </w:pPr>
-      <w:r>
-        <w:t>Today's trends and demands on production technology lead to a permanent increase in the complexity of industrial production facilities and t</w:t>
-      </w:r>
-      <w:r>
-        <w:t>o</w:t>
-      </w:r>
-      <w:r>
-        <w:t xml:space="preserve"> permanent technical change</w:t>
-      </w:r>
-      <w:r>
-        <w:t>s that propagate throughout documentation</w:t>
-      </w:r>
-      <w:proofErr w:type="gramStart"/>
-      <w:r>
-        <w:t xml:space="preserve">, </w:t>
-      </w:r>
-      <w:r>
-        <w:t>.</w:t>
-      </w:r>
-      <w:proofErr w:type="gramEnd"/>
-      <w:r>
-        <w:t xml:space="preserve"> This </w:t>
-      </w:r>
-      <w:r>
-        <w:t xml:space="preserve">signifies an important </w:t>
-      </w:r>
-      <w:r>
-        <w:t xml:space="preserve">the engineering, operation and adjustments of production control systems (MES) and leads to the fact that its connection and configuration must be individually </w:t>
-      </w:r>
-      <w:r>
-        <w:t>configured</w:t>
-      </w:r>
-      <w:r>
-        <w:t xml:space="preserve"> and manually adjusted, with the creation and modification of plant-specific visualization interfaces (GUI) a significant cost or cost driver is.</w:t>
-      </w:r>
-    </w:p>
-    <w:p>
-      <w:pPr>
-        <w:pStyle w:val="h2"/>
-      </w:pPr>
-      <w:bookmarkStart w:id="18" w:name="_Toc517890616"/>
+      <w:bookmarkStart w:id="17" w:name="_Toc517890616"/>
       <w:r>
         <w:lastRenderedPageBreak/>
         <w:t>Initial Situation</w:t>
       </w:r>
+      <w:bookmarkEnd w:id="17"/>
+    </w:p>
+    <w:p>
+      <w:pPr>
+        <w:pStyle w:val="body"/>
+      </w:pPr>
+      <w:r>
+        <w:t xml:space="preserve">The foundations of this project have been laid by various other projects at Gefasoft in the context of the ProcAppCom research project. </w:t>
+      </w:r>
+      <w:r>
+        <w:t xml:space="preserve">A projection model and description model for process engineering plants </w:t>
+      </w:r>
+      <w:r>
+        <w:t xml:space="preserve">was initially developed. </w:t>
+      </w:r>
+      <w:r>
+        <w:t>Before the start of this project, it was also possible for</w:t>
+      </w:r>
+      <w:r>
+        <w:t xml:space="preserve"> </w:t>
+      </w:r>
+      <w:r>
+        <w:t xml:space="preserve">plant </w:t>
+      </w:r>
+      <w:r>
+        <w:t xml:space="preserve">models </w:t>
+      </w:r>
+      <w:r>
+        <w:t>to be read</w:t>
+      </w:r>
+      <w:r>
+        <w:t xml:space="preserve"> </w:t>
+      </w:r>
+      <w:r>
+        <w:t>and</w:t>
+      </w:r>
+      <w:r>
+        <w:t xml:space="preserve"> </w:t>
+      </w:r>
+      <w:r>
+        <w:t xml:space="preserve">transcribed directly to </w:t>
+      </w:r>
+      <w:r>
+        <w:t>database tables of the MES Legato Sapient®</w:t>
+      </w:r>
+      <w:r>
+        <w:t>. Additionally</w:t>
+      </w:r>
+      <w:r>
+        <w:t xml:space="preserve">, it </w:t>
+      </w:r>
+      <w:r>
+        <w:t>was possible</w:t>
+      </w:r>
+      <w:r>
+        <w:t xml:space="preserve"> to dynamically generate factory edge gateways for the data-related connection of the control of systems to the MES. The dynamic visualization generation represents the last </w:t>
+      </w:r>
+      <w:r>
+        <w:t>part</w:t>
+      </w:r>
+      <w:r>
+        <w:t xml:space="preserve"> of this research project.</w:t>
+      </w:r>
+    </w:p>
+    <w:p>
+      <w:pPr>
+        <w:pStyle w:val="body"/>
+      </w:pPr>
+      <w:r>
+        <w:t>&lt;INSERT GLOBAL ProcAppCom PROJECT ARCHITECTURE/CONCEPT SHOWING ALL PUZZLE PIECES, ASK DANIEL FOR PHOTO&gt;</w:t>
+      </w:r>
+    </w:p>
+    <w:p>
+      <w:pPr>
+        <w:pStyle w:val="h2"/>
+      </w:pPr>
+      <w:bookmarkStart w:id="18" w:name="_Toc517890617"/>
+      <w:r>
+        <w:t>Aim of the Bachelor Thesis</w:t>
+      </w:r>
       <w:bookmarkEnd w:id="18"/>
-    </w:p>
-    <w:p>
-      <w:pPr>
-        <w:pStyle w:val="body"/>
-      </w:pPr>
-      <w:r>
-        <w:t xml:space="preserve">The foundations of this project have been laid by various other projects at Gefasoft in the context of the ProcAppCom research project. </w:t>
-      </w:r>
-      <w:r>
-        <w:t xml:space="preserve">A projection model and description model for process engineering plants </w:t>
-      </w:r>
-      <w:r>
-        <w:t xml:space="preserve">was initially developed. </w:t>
-      </w:r>
-      <w:r>
-        <w:t>Before the start of this project, it was also possible for</w:t>
-      </w:r>
-      <w:r>
-        <w:t xml:space="preserve"> </w:t>
-      </w:r>
-      <w:r>
-        <w:t xml:space="preserve">plant </w:t>
-      </w:r>
-      <w:r>
-        <w:t xml:space="preserve">models </w:t>
-      </w:r>
-      <w:r>
-        <w:t>to be read</w:t>
-      </w:r>
-      <w:r>
-        <w:t xml:space="preserve"> </w:t>
-      </w:r>
-      <w:r>
-        <w:t>and</w:t>
-      </w:r>
-      <w:r>
-        <w:t xml:space="preserve"> </w:t>
-      </w:r>
-      <w:r>
-        <w:t xml:space="preserve">transcribed directly to </w:t>
-      </w:r>
-      <w:r>
-        <w:t>database tables of the MES Legato Sapient®</w:t>
-      </w:r>
-      <w:r>
-        <w:t>. Additionally</w:t>
-      </w:r>
-      <w:r>
-        <w:t xml:space="preserve">, it </w:t>
-      </w:r>
-      <w:r>
-        <w:t>was possible</w:t>
-      </w:r>
-      <w:r>
-        <w:t xml:space="preserve"> to dynamically generate factory edge gateways for the data-related connection of the control of systems to the MES. The dynamic visualization generation represents the last </w:t>
-      </w:r>
-      <w:r>
-        <w:t>part</w:t>
-      </w:r>
-      <w:r>
-        <w:t xml:space="preserve"> of this research project.</w:t>
-      </w:r>
-    </w:p>
-    <w:p>
-      <w:pPr>
-        <w:pStyle w:val="body"/>
-      </w:pPr>
-      <w:r>
-        <w:t>&lt;INSERT GLOBAL ProcAppCom PROJECT ARCHITECTURE/CONCEPT SHOWING ALL PUZZLE PIECES, ASK DANIEL FOR PHOTO&gt;</w:t>
-      </w:r>
-    </w:p>
-    <w:p>
-      <w:pPr>
-        <w:pStyle w:val="h2"/>
-      </w:pPr>
-      <w:bookmarkStart w:id="19" w:name="_Toc517890617"/>
-      <w:r>
-        <w:t>Aim of the Bachelor Thesis</w:t>
-      </w:r>
-      <w:bookmarkEnd w:id="19"/>
     </w:p>
     <w:p>
       <w:pPr>
@@ -9914,7 +9898,6 @@
           <w:ilvl w:val="0"/>
           <w:numId w:val="27"/>
         </w:numPr>
-        <w:spacing w:before="0"/>
       </w:pPr>
       <w:r>
         <w:t>Reduction of effort and acceleration of development and adaptation of visualization generation of industrial processes.</w:t>
@@ -9927,7 +9910,6 @@
           <w:ilvl w:val="0"/>
           <w:numId w:val="27"/>
         </w:numPr>
-        <w:spacing w:before="0"/>
       </w:pPr>
       <w:r>
         <w:t>Uniform and modular design of the visualization components for generating clear, standard-defined visualization interfaces at the process control level for monitoring the process variables.</w:t>
@@ -9940,7 +9922,6 @@
           <w:ilvl w:val="0"/>
           <w:numId w:val="27"/>
         </w:numPr>
-        <w:spacing w:before="0"/>
       </w:pPr>
       <w:r>
         <w:t>Integration of the software solution in the MES Legato Sapient</w:t>
@@ -9970,7 +9951,6 @@
           <w:ilvl w:val="0"/>
           <w:numId w:val="28"/>
         </w:numPr>
-        <w:spacing w:before="0"/>
       </w:pPr>
       <w:r>
         <w:t>INSERT ANFORDERUNGSLISTE HIER</w:t>
@@ -9991,54 +9971,113 @@
           <w:ilvl w:val="0"/>
           <w:numId w:val="18"/>
         </w:numPr>
-        <w:spacing w:before="0"/>
       </w:pPr>
     </w:p>
     <w:p>
       <w:pPr>
         <w:pStyle w:val="h2"/>
       </w:pPr>
-      <w:bookmarkStart w:id="20" w:name="_Toc517890618"/>
+      <w:bookmarkStart w:id="19" w:name="_Toc517890618"/>
       <w:r>
         <w:t>Composition of the Bachelor Thesis</w:t>
       </w:r>
+      <w:bookmarkEnd w:id="19"/>
+    </w:p>
+    <w:p>
+      <w:pPr>
+        <w:pStyle w:val="body"/>
+      </w:pPr>
+      <w:r>
+        <w:rPr>
+          <w:noProof/>
+        </w:rPr>
+        <w:lastRenderedPageBreak/>
+        <w:drawing>
+          <wp:inline distT="0" distB="0" distL="0" distR="0" wp14:anchorId="4DB9EBC7" wp14:editId="5FCB9399">
+            <wp:extent cx="5731510" cy="3223895"/>
+            <wp:effectExtent l="0" t="0" r="2540" b="0"/>
+            <wp:docPr id="23" name="Picture 23"/>
+            <wp:cNvGraphicFramePr>
+              <a:graphicFrameLocks xmlns:a="http://schemas.openxmlformats.org/drawingml/2006/main" noChangeAspect="1"/>
+            </wp:cNvGraphicFramePr>
+            <a:graphic xmlns:a="http://schemas.openxmlformats.org/drawingml/2006/main">
+              <a:graphicData uri="http://schemas.openxmlformats.org/drawingml/2006/picture">
+                <pic:pic xmlns:pic="http://schemas.openxmlformats.org/drawingml/2006/picture">
+                  <pic:nvPicPr>
+                    <pic:cNvPr id="23" name="complexity_analysis.PNG"/>
+                    <pic:cNvPicPr/>
+                  </pic:nvPicPr>
+                  <pic:blipFill>
+                    <a:blip r:embed="rId14" cstate="print">
+                      <a:extLst>
+                        <a:ext uri="{28A0092B-C50C-407E-A947-70E740481C1C}">
+                          <a14:useLocalDpi xmlns:a14="http://schemas.microsoft.com/office/drawing/2010/main" val="0"/>
+                        </a:ext>
+                      </a:extLst>
+                    </a:blip>
+                    <a:stretch>
+                      <a:fillRect/>
+                    </a:stretch>
+                  </pic:blipFill>
+                  <pic:spPr>
+                    <a:xfrm>
+                      <a:off x="0" y="0"/>
+                      <a:ext cx="5731510" cy="3223895"/>
+                    </a:xfrm>
+                    <a:prstGeom prst="rect">
+                      <a:avLst/>
+                    </a:prstGeom>
+                  </pic:spPr>
+                </pic:pic>
+              </a:graphicData>
+            </a:graphic>
+          </wp:inline>
+        </w:drawing>
+      </w:r>
+    </w:p>
+    <w:p>
+      <w:pPr>
+        <w:pStyle w:val="h3"/>
+      </w:pPr>
+      <w:bookmarkStart w:id="20" w:name="_Toc517890619"/>
+      <w:r>
+        <w:t xml:space="preserve">GIST </w:t>
+      </w:r>
+      <w:r>
+        <w:t>Project Management</w:t>
+      </w:r>
       <w:bookmarkEnd w:id="20"/>
     </w:p>
     <w:p>
       <w:pPr>
+        <w:pStyle w:val="body"/>
+      </w:pPr>
+      <w:r>
+        <w:t>Why you should drop down project management MEDIUM.</w:t>
+      </w:r>
+    </w:p>
+    <w:p>
+      <w:pPr>
         <w:pStyle w:val="h3"/>
       </w:pPr>
-      <w:bookmarkStart w:id="21" w:name="_Toc517890619"/>
-      <w:r>
-        <w:t xml:space="preserve">GIST </w:t>
-      </w:r>
-      <w:r>
-        <w:t>Project Management</w:t>
+      <w:bookmarkStart w:id="21" w:name="_Toc517890620"/>
+      <w:r>
+        <w:t xml:space="preserve">Agile Development </w:t>
+      </w:r>
+      <w:r>
+        <w:t>Methodology</w:t>
       </w:r>
       <w:bookmarkEnd w:id="21"/>
+      <w:r>
+        <w:t xml:space="preserve"> </w:t>
+      </w:r>
     </w:p>
     <w:p>
       <w:pPr>
         <w:pStyle w:val="body"/>
       </w:pPr>
       <w:r>
-        <w:t>Why you should drop down project management MEDIUM.</w:t>
-      </w:r>
-    </w:p>
-    <w:p>
-      <w:pPr>
-        <w:pStyle w:val="h3"/>
-      </w:pPr>
-      <w:bookmarkStart w:id="22" w:name="_Toc517890620"/>
-      <w:r>
-        <w:t xml:space="preserve">Agile Development </w:t>
-      </w:r>
-      <w:r>
-        <w:t>Methodology</w:t>
-      </w:r>
-      <w:bookmarkEnd w:id="22"/>
-      <w:r>
-        <w:t xml:space="preserve"> </w:t>
+        <w:t>Agile Development Cycles</w:t>
       </w:r>
     </w:p>
     <w:p>
@@ -10046,18 +10085,9 @@
         <w:pStyle w:val="body"/>
       </w:pPr>
       <w:r>
-        <w:t>Agile Development Cycles</w:t>
-      </w:r>
-    </w:p>
-    <w:p>
-      <w:pPr>
-        <w:pStyle w:val="body"/>
-      </w:pPr>
-      <w:r>
         <w:rPr>
           <w:noProof/>
         </w:rPr>
-        <w:lastRenderedPageBreak/>
         <w:drawing>
           <wp:inline distT="0" distB="0" distL="0" distR="0" wp14:anchorId="42A26DBF" wp14:editId="1BDF7F0C">
             <wp:extent cx="2410691" cy="1803087"/>
@@ -10076,7 +10106,7 @@
                     </pic:cNvPicPr>
                   </pic:nvPicPr>
                   <pic:blipFill>
-                    <a:blip r:embed="rId14">
+                    <a:blip r:embed="rId15">
                       <a:extLst>
                         <a:ext uri="{28A0092B-C50C-407E-A947-70E740481C1C}">
                           <a14:useLocalDpi xmlns:a14="http://schemas.microsoft.com/office/drawing/2010/main" val="0"/>
@@ -10159,38 +10189,38 @@
       <w:pPr>
         <w:pStyle w:val="h1"/>
       </w:pPr>
-      <w:bookmarkStart w:id="23" w:name="_Toc517890621"/>
+      <w:bookmarkStart w:id="22" w:name="_Toc517890621"/>
       <w:r>
         <w:lastRenderedPageBreak/>
         <w:t>Technological Standpoint</w:t>
       </w:r>
+      <w:bookmarkEnd w:id="22"/>
+    </w:p>
+    <w:p>
+      <w:pPr>
+        <w:pStyle w:val="h2"/>
+      </w:pPr>
+      <w:bookmarkStart w:id="23" w:name="_Toc517890622"/>
+      <w:r>
+        <w:t xml:space="preserve">Industrial </w:t>
+      </w:r>
+      <w:r>
+        <w:t>Control i</w:t>
+      </w:r>
+      <w:r>
+        <w:t>n General</w:t>
+      </w:r>
       <w:bookmarkEnd w:id="23"/>
     </w:p>
     <w:p>
       <w:pPr>
-        <w:pStyle w:val="h2"/>
-      </w:pPr>
-      <w:bookmarkStart w:id="24" w:name="_Toc517890622"/>
-      <w:r>
-        <w:t xml:space="preserve">Industrial </w:t>
-      </w:r>
-      <w:r>
-        <w:t>Control i</w:t>
-      </w:r>
-      <w:r>
-        <w:t>n General</w:t>
+        <w:pStyle w:val="h3"/>
+      </w:pPr>
+      <w:bookmarkStart w:id="24" w:name="_Toc517890623"/>
+      <w:r>
+        <w:t>Definitions</w:t>
       </w:r>
       <w:bookmarkEnd w:id="24"/>
-    </w:p>
-    <w:p>
-      <w:pPr>
-        <w:pStyle w:val="h3"/>
-      </w:pPr>
-      <w:bookmarkStart w:id="25" w:name="_Toc517890623"/>
-      <w:r>
-        <w:t>Definitions</w:t>
-      </w:r>
-      <w:bookmarkEnd w:id="25"/>
     </w:p>
     <w:p>
       <w:pPr>
@@ -10199,7 +10229,6 @@
           <w:ilvl w:val="0"/>
           <w:numId w:val="26"/>
         </w:numPr>
-        <w:spacing w:before="0"/>
       </w:pPr>
       <w:r>
         <w:t>Model</w:t>
@@ -10212,7 +10241,6 @@
           <w:ilvl w:val="0"/>
           <w:numId w:val="26"/>
         </w:numPr>
-        <w:spacing w:before="0"/>
       </w:pPr>
       <w:r>
         <w:t>Technical Process</w:t>
@@ -10225,7 +10253,6 @@
           <w:ilvl w:val="0"/>
           <w:numId w:val="26"/>
         </w:numPr>
-        <w:spacing w:before="0"/>
       </w:pPr>
       <w:r>
         <w:t xml:space="preserve">Tech. System AT23, </w:t>
@@ -10238,7 +10265,6 @@
           <w:ilvl w:val="0"/>
           <w:numId w:val="26"/>
         </w:numPr>
-        <w:spacing w:before="0"/>
       </w:pPr>
       <w:r>
         <w:t>Relationship Diagram AT24</w:t>
@@ -10246,10 +10272,12 @@
     </w:p>
     <w:p>
       <w:pPr>
-        <w:pStyle w:val="list1"/>
-        <w:spacing w:before="0"/>
-        <w:ind w:left="839"/>
-        <w:jc w:val="center"/>
+        <w:pStyle w:val="h1"/>
+        <w:numPr>
+          <w:ilvl w:val="0"/>
+          <w:numId w:val="0"/>
+        </w:numPr>
+        <w:ind w:left="510"/>
       </w:pPr>
       <w:r>
         <w:rPr>
@@ -10271,7 +10299,7 @@
                     <pic:cNvPicPr/>
                   </pic:nvPicPr>
                   <pic:blipFill>
-                    <a:blip r:embed="rId15">
+                    <a:blip r:embed="rId16">
                       <a:extLst>
                         <a:ext uri="{28A0092B-C50C-407E-A947-70E740481C1C}">
                           <a14:useLocalDpi xmlns:a14="http://schemas.microsoft.com/office/drawing/2010/main" val="0"/>
@@ -10302,8 +10330,9 @@
       <w:pPr>
         <w:pStyle w:val="h3"/>
       </w:pPr>
-      <w:bookmarkStart w:id="26" w:name="_Toc517890624"/>
-      <w:r>
+      <w:bookmarkStart w:id="25" w:name="_Toc517890624"/>
+      <w:r>
+        <w:lastRenderedPageBreak/>
         <w:t xml:space="preserve">Historical </w:t>
       </w:r>
       <w:r>
@@ -10312,17 +10341,17 @@
       <w:r>
         <w:t>Context</w:t>
       </w:r>
+      <w:bookmarkEnd w:id="25"/>
+    </w:p>
+    <w:p>
+      <w:pPr>
+        <w:pStyle w:val="h3"/>
+      </w:pPr>
+      <w:bookmarkStart w:id="26" w:name="_Toc517890625"/>
+      <w:r>
+        <w:t>Current Trends</w:t>
+      </w:r>
       <w:bookmarkEnd w:id="26"/>
-    </w:p>
-    <w:p>
-      <w:pPr>
-        <w:pStyle w:val="h3"/>
-      </w:pPr>
-      <w:bookmarkStart w:id="27" w:name="_Toc517890625"/>
-      <w:r>
-        <w:t>Current Trends</w:t>
-      </w:r>
-      <w:bookmarkEnd w:id="27"/>
     </w:p>
     <w:p>
       <w:pPr>
@@ -10337,12 +10366,11 @@
       <w:pPr>
         <w:pStyle w:val="h3"/>
       </w:pPr>
-      <w:bookmarkStart w:id="28" w:name="_Toc517890626"/>
-      <w:r>
-        <w:lastRenderedPageBreak/>
+      <w:bookmarkStart w:id="27" w:name="_Toc517890626"/>
+      <w:r>
         <w:t>Areas of Application</w:t>
       </w:r>
-      <w:bookmarkEnd w:id="28"/>
+      <w:bookmarkEnd w:id="27"/>
     </w:p>
     <w:p>
       <w:pPr>
@@ -10369,7 +10397,7 @@
                     <pic:cNvPicPr/>
                   </pic:nvPicPr>
                   <pic:blipFill>
-                    <a:blip r:embed="rId16"/>
+                    <a:blip r:embed="rId17"/>
                     <a:stretch>
                       <a:fillRect/>
                     </a:stretch>
@@ -10394,24 +10422,24 @@
       <w:pPr>
         <w:pStyle w:val="h2"/>
       </w:pPr>
-      <w:bookmarkStart w:id="29" w:name="_Toc517890627"/>
+      <w:bookmarkStart w:id="28" w:name="_Toc517890627"/>
       <w:r>
         <w:t xml:space="preserve">Industrial Process </w:t>
       </w:r>
       <w:r>
         <w:t>Control</w:t>
       </w:r>
+      <w:bookmarkEnd w:id="28"/>
+    </w:p>
+    <w:p>
+      <w:pPr>
+        <w:pStyle w:val="h3"/>
+      </w:pPr>
+      <w:bookmarkStart w:id="29" w:name="_Toc517890628"/>
+      <w:r>
+        <w:t>Classification of Industrial Processes</w:t>
+      </w:r>
       <w:bookmarkEnd w:id="29"/>
-    </w:p>
-    <w:p>
-      <w:pPr>
-        <w:pStyle w:val="h3"/>
-      </w:pPr>
-      <w:bookmarkStart w:id="30" w:name="_Toc517890628"/>
-      <w:r>
-        <w:t>Classification of Industrial Processes</w:t>
-      </w:r>
-      <w:bookmarkEnd w:id="30"/>
     </w:p>
     <w:p>
       <w:pPr>
@@ -10437,7 +10465,7 @@
                     <pic:cNvPicPr/>
                   </pic:nvPicPr>
                   <pic:blipFill>
-                    <a:blip r:embed="rId17" cstate="print">
+                    <a:blip r:embed="rId18" cstate="print">
                       <a:extLst>
                         <a:ext uri="{28A0092B-C50C-407E-A947-70E740481C1C}">
                           <a14:useLocalDpi xmlns:a14="http://schemas.microsoft.com/office/drawing/2010/main" val="0"/>
@@ -10468,11 +10496,12 @@
       <w:pPr>
         <w:pStyle w:val="h3"/>
       </w:pPr>
-      <w:bookmarkStart w:id="31" w:name="_Toc517890629"/>
-      <w:r>
+      <w:bookmarkStart w:id="30" w:name="_Toc517890629"/>
+      <w:r>
+        <w:lastRenderedPageBreak/>
         <w:t>Process Control System (PCS)</w:t>
       </w:r>
-      <w:bookmarkEnd w:id="31"/>
+      <w:bookmarkEnd w:id="30"/>
     </w:p>
     <w:p>
       <w:pPr>
@@ -10492,7 +10521,6 @@
         <w:rPr>
           <w:noProof/>
         </w:rPr>
-        <w:lastRenderedPageBreak/>
         <w:drawing>
           <wp:inline distT="0" distB="0" distL="0" distR="0" wp14:anchorId="4A575333" wp14:editId="73B91E83">
             <wp:extent cx="3154810" cy="2386940"/>
@@ -10509,7 +10537,7 @@
                     <pic:cNvPicPr/>
                   </pic:nvPicPr>
                   <pic:blipFill>
-                    <a:blip r:embed="rId18" cstate="print">
+                    <a:blip r:embed="rId19" cstate="print">
                       <a:extLst>
                         <a:ext uri="{28A0092B-C50C-407E-A947-70E740481C1C}">
                           <a14:useLocalDpi xmlns:a14="http://schemas.microsoft.com/office/drawing/2010/main" val="0"/>
@@ -10540,7 +10568,7 @@
       <w:pPr>
         <w:pStyle w:val="h3"/>
       </w:pPr>
-      <w:bookmarkStart w:id="32" w:name="_Toc517890630"/>
+      <w:bookmarkStart w:id="31" w:name="_Toc517890630"/>
       <w:r>
         <w:t>Plant Hierarchy</w:t>
       </w:r>
@@ -10550,7 +10578,7 @@
       <w:r>
         <w:t xml:space="preserve"> (ISA-95)</w:t>
       </w:r>
-      <w:bookmarkEnd w:id="32"/>
+      <w:bookmarkEnd w:id="31"/>
     </w:p>
     <w:p>
       <w:pPr>
@@ -10559,7 +10587,7 @@
       <w:r>
         <w:t> </w:t>
       </w:r>
-      <w:hyperlink r:id="rId19" w:tooltip="ISA-95" w:history="1">
+      <w:hyperlink r:id="rId20" w:tooltip="ISA-95" w:history="1">
         <w:r>
           <w:rPr>
             <w:rStyle w:val="Hyperlink"/>
@@ -10586,7 +10614,7 @@
         </w:rPr>
         <w:t>(</w:t>
       </w:r>
-      <w:hyperlink r:id="rId20" w:anchor="ISA95_.E2.80.9Clevels.E2.80.9D_for_enterprise_integration" w:history="1">
+      <w:hyperlink r:id="rId21" w:anchor="ISA95_.E2.80.9Clevels.E2.80.9D_for_enterprise_integration" w:history="1">
         <w:r>
           <w:rPr>
             <w:rStyle w:val="Hyperlink"/>
@@ -10708,7 +10736,7 @@
                     <pic:cNvPicPr/>
                   </pic:nvPicPr>
                   <pic:blipFill>
-                    <a:blip r:embed="rId21" cstate="print">
+                    <a:blip r:embed="rId22" cstate="print">
                       <a:extLst>
                         <a:ext uri="{28A0092B-C50C-407E-A947-70E740481C1C}">
                           <a14:useLocalDpi xmlns:a14="http://schemas.microsoft.com/office/drawing/2010/main" val="0"/>
@@ -10739,14 +10767,17 @@
       <w:pPr>
         <w:pStyle w:val="h3"/>
       </w:pPr>
-      <w:bookmarkStart w:id="33" w:name="_Toc517890631"/>
+      <w:bookmarkStart w:id="32" w:name="_Toc517890631"/>
       <w:r>
         <w:t>Process</w:t>
       </w:r>
       <w:r>
         <w:t xml:space="preserve"> Visualizations</w:t>
       </w:r>
-      <w:bookmarkEnd w:id="33"/>
+      <w:bookmarkEnd w:id="32"/>
+      <w:r>
+        <w:t xml:space="preserve"> </w:t>
+      </w:r>
     </w:p>
     <w:p>
       <w:pPr>
@@ -11062,7 +11093,7 @@
                     <pic:cNvPicPr/>
                   </pic:nvPicPr>
                   <pic:blipFill>
-                    <a:blip r:embed="rId22">
+                    <a:blip r:embed="rId23">
                       <a:extLst>
                         <a:ext uri="{28A0092B-C50C-407E-A947-70E740481C1C}">
                           <a14:useLocalDpi xmlns:a14="http://schemas.microsoft.com/office/drawing/2010/main" val="0"/>
@@ -11114,7 +11145,7 @@
                     <pic:cNvPicPr/>
                   </pic:nvPicPr>
                   <pic:blipFill>
-                    <a:blip r:embed="rId23">
+                    <a:blip r:embed="rId24">
                       <a:extLst>
                         <a:ext uri="{28A0092B-C50C-407E-A947-70E740481C1C}">
                           <a14:useLocalDpi xmlns:a14="http://schemas.microsoft.com/office/drawing/2010/main" val="0"/>
@@ -11145,19 +11176,29 @@
       <w:pPr>
         <w:pStyle w:val="h3"/>
       </w:pPr>
-      <w:bookmarkStart w:id="34" w:name="_Toc517890632"/>
+      <w:bookmarkStart w:id="33" w:name="_Toc517890632"/>
       <w:r>
         <w:t>Piping and Instrumentation Diagram (P&amp;ID)</w:t>
       </w:r>
+      <w:bookmarkEnd w:id="33"/>
+    </w:p>
+    <w:p>
+      <w:pPr>
+        <w:pStyle w:val="h4"/>
+      </w:pPr>
+      <w:bookmarkStart w:id="34" w:name="_Toc517890633"/>
+      <w:r>
+        <w:t>Definition</w:t>
+      </w:r>
       <w:bookmarkEnd w:id="34"/>
     </w:p>
     <w:p>
       <w:pPr>
         <w:pStyle w:val="h4"/>
       </w:pPr>
-      <w:bookmarkStart w:id="35" w:name="_Toc517890633"/>
-      <w:r>
-        <w:t>Definition</w:t>
+      <w:bookmarkStart w:id="35" w:name="_Toc517890634"/>
+      <w:r>
+        <w:t>Functions</w:t>
       </w:r>
       <w:bookmarkEnd w:id="35"/>
     </w:p>
@@ -11165,186 +11206,170 @@
       <w:pPr>
         <w:pStyle w:val="h4"/>
       </w:pPr>
-      <w:bookmarkStart w:id="36" w:name="_Toc517890634"/>
+      <w:bookmarkStart w:id="36" w:name="_Toc517890635"/>
+      <w:r>
+        <w:t>Advantages</w:t>
+      </w:r>
+      <w:bookmarkEnd w:id="36"/>
+    </w:p>
+    <w:p>
+      <w:pPr>
+        <w:pStyle w:val="h4"/>
+      </w:pPr>
+      <w:bookmarkStart w:id="37" w:name="_Toc517890636"/>
+      <w:r>
+        <w:t>Disadvantages</w:t>
+      </w:r>
+      <w:bookmarkEnd w:id="37"/>
+    </w:p>
+    <w:p>
+      <w:pPr>
+        <w:pStyle w:val="h2"/>
+      </w:pPr>
+      <w:bookmarkStart w:id="38" w:name="_Toc517890637"/>
+      <w:r>
+        <w:t>Manufacturing Execution Systems</w:t>
+      </w:r>
+      <w:bookmarkEnd w:id="38"/>
+    </w:p>
+    <w:p>
+      <w:pPr>
+        <w:pStyle w:val="h3"/>
+      </w:pPr>
+      <w:bookmarkStart w:id="39" w:name="_Toc517890638"/>
+      <w:r>
+        <w:t>Overview (</w:t>
+      </w:r>
+      <w:proofErr w:type="spellStart"/>
+      <w:r>
+        <w:t>Automatisierungspyramid</w:t>
+      </w:r>
+      <w:proofErr w:type="spellEnd"/>
+      <w:r>
+        <w:t xml:space="preserve"> -&gt; decentral Network)</w:t>
+      </w:r>
+      <w:bookmarkEnd w:id="39"/>
+    </w:p>
+    <w:p>
+      <w:pPr>
+        <w:pStyle w:val="h3"/>
+      </w:pPr>
+      <w:bookmarkStart w:id="40" w:name="_Toc517890639"/>
       <w:r>
         <w:t>Functions</w:t>
       </w:r>
-      <w:bookmarkEnd w:id="36"/>
+      <w:bookmarkEnd w:id="40"/>
+    </w:p>
+    <w:p>
+      <w:pPr>
+        <w:pStyle w:val="h3"/>
+      </w:pPr>
+      <w:bookmarkStart w:id="41" w:name="_Toc517890640"/>
+      <w:r>
+        <w:t>MES in Context of the 4</w:t>
+      </w:r>
+      <w:r>
+        <w:rPr>
+          <w:vertAlign w:val="superscript"/>
+        </w:rPr>
+        <w:t>th</w:t>
+      </w:r>
+      <w:r>
+        <w:t xml:space="preserve"> Industrial Revolution</w:t>
+      </w:r>
+      <w:bookmarkEnd w:id="41"/>
+    </w:p>
+    <w:p>
+      <w:pPr>
+        <w:pStyle w:val="h3"/>
+      </w:pPr>
+      <w:bookmarkStart w:id="42" w:name="_Toc517890641"/>
+      <w:r>
+        <w:t>Overview of Legato Sapient®</w:t>
+      </w:r>
+      <w:bookmarkEnd w:id="42"/>
+    </w:p>
+    <w:p>
+      <w:pPr>
+        <w:pStyle w:val="body"/>
+      </w:pPr>
+      <w:r>
+        <w:t xml:space="preserve">Entirely Web-based architecture and modular and customizable to the core to keep </w:t>
+      </w:r>
+      <w:proofErr w:type="spellStart"/>
+      <w:r>
+        <w:t>of</w:t>
+      </w:r>
+      <w:proofErr w:type="spellEnd"/>
+      <w:r>
+        <w:t xml:space="preserve"> with requirements.</w:t>
+      </w:r>
     </w:p>
     <w:p>
       <w:pPr>
         <w:pStyle w:val="h4"/>
       </w:pPr>
-      <w:bookmarkStart w:id="37" w:name="_Toc517890635"/>
-      <w:r>
-        <w:t>Advantages</w:t>
-      </w:r>
-      <w:bookmarkEnd w:id="37"/>
+      <w:bookmarkStart w:id="43" w:name="_Toc517890642"/>
+      <w:r>
+        <w:t>Design</w:t>
+      </w:r>
+      <w:bookmarkEnd w:id="43"/>
+    </w:p>
+    <w:p>
+      <w:pPr>
+        <w:pStyle w:val="body"/>
+      </w:pPr>
+      <w:r>
+        <w:t xml:space="preserve">Component based, modular design of dashboards (easy creation by adding </w:t>
+      </w:r>
+      <w:proofErr w:type="spellStart"/>
+      <w:r>
+        <w:t>boardlets</w:t>
+      </w:r>
+      <w:proofErr w:type="spellEnd"/>
+      <w:r>
+        <w:t>)</w:t>
+      </w:r>
+    </w:p>
+    <w:p>
+      <w:pPr>
+        <w:pStyle w:val="body"/>
+      </w:pPr>
+      <w:r>
+        <w:t xml:space="preserve">Dashboard &gt; </w:t>
+      </w:r>
+      <w:proofErr w:type="spellStart"/>
+      <w:r>
+        <w:t>Boardlet</w:t>
+      </w:r>
+      <w:proofErr w:type="spellEnd"/>
+      <w:r>
+        <w:t xml:space="preserve"> &gt; Ember Components</w:t>
+      </w:r>
     </w:p>
     <w:p>
       <w:pPr>
         <w:pStyle w:val="h4"/>
       </w:pPr>
-      <w:bookmarkStart w:id="38" w:name="_Toc517890636"/>
-      <w:r>
-        <w:t>Disadvantages</w:t>
-      </w:r>
-      <w:bookmarkEnd w:id="38"/>
-    </w:p>
-    <w:p>
-      <w:pPr>
-        <w:pStyle w:val="h2"/>
-      </w:pPr>
-      <w:bookmarkStart w:id="39" w:name="_Toc517890637"/>
-      <w:r>
-        <w:t>Manufacturing Execution Systems</w:t>
-      </w:r>
-      <w:bookmarkEnd w:id="39"/>
-    </w:p>
-    <w:p>
-      <w:pPr>
-        <w:pStyle w:val="h3"/>
-      </w:pPr>
-      <w:bookmarkStart w:id="40" w:name="_Toc517890638"/>
-      <w:r>
-        <w:t>Overview (</w:t>
-      </w:r>
-      <w:proofErr w:type="spellStart"/>
-      <w:r>
-        <w:rPr>
-          <w:color w:val="FF0000"/>
-        </w:rPr>
-        <w:t>Automatisierungspyramid</w:t>
-      </w:r>
-      <w:proofErr w:type="spellEnd"/>
-      <w:r>
-        <w:rPr>
-          <w:color w:val="FF0000"/>
-        </w:rPr>
-        <w:t xml:space="preserve"> -&gt; decentral Network)</w:t>
-      </w:r>
-      <w:bookmarkEnd w:id="40"/>
-    </w:p>
-    <w:p>
-      <w:pPr>
-        <w:pStyle w:val="h3"/>
-      </w:pPr>
-      <w:bookmarkStart w:id="41" w:name="_Toc517890639"/>
-      <w:r>
-        <w:t>Functions</w:t>
-      </w:r>
-      <w:bookmarkEnd w:id="41"/>
-    </w:p>
-    <w:p>
-      <w:pPr>
-        <w:pStyle w:val="h3"/>
-      </w:pPr>
-      <w:bookmarkStart w:id="42" w:name="_Toc517890640"/>
-      <w:r>
-        <w:t>MES in Context of the 4</w:t>
-      </w:r>
-      <w:r>
-        <w:rPr>
-          <w:vertAlign w:val="superscript"/>
-        </w:rPr>
-        <w:t>th</w:t>
-      </w:r>
-      <w:r>
-        <w:t xml:space="preserve"> Industrial Revolution</w:t>
-      </w:r>
-      <w:bookmarkEnd w:id="42"/>
-    </w:p>
-    <w:p>
-      <w:pPr>
-        <w:pStyle w:val="h3"/>
-      </w:pPr>
-      <w:bookmarkStart w:id="43" w:name="_Toc517890641"/>
-      <w:r>
-        <w:t>Overview of Legato Sapient®</w:t>
-      </w:r>
-      <w:bookmarkEnd w:id="43"/>
-    </w:p>
-    <w:p>
-      <w:pPr>
-        <w:pStyle w:val="body"/>
-      </w:pPr>
-      <w:r>
-        <w:t xml:space="preserve">Entirely Web-based architecture and modular and customizable to the core to keep </w:t>
-      </w:r>
-      <w:proofErr w:type="spellStart"/>
-      <w:r>
-        <w:t>of</w:t>
-      </w:r>
-      <w:proofErr w:type="spellEnd"/>
-      <w:r>
-        <w:t xml:space="preserve"> with requirements.</w:t>
-      </w:r>
-    </w:p>
-    <w:p>
-      <w:pPr>
-        <w:pStyle w:val="h4"/>
-      </w:pPr>
-      <w:bookmarkStart w:id="44" w:name="_Toc517890642"/>
-      <w:r>
-        <w:t>Design</w:t>
-      </w:r>
-      <w:bookmarkEnd w:id="44"/>
-    </w:p>
-    <w:p>
-      <w:pPr>
-        <w:pStyle w:val="body"/>
-      </w:pPr>
-      <w:r>
-        <w:t xml:space="preserve">Component based, modular design of dashboards (easy creation by adding </w:t>
-      </w:r>
-      <w:proofErr w:type="spellStart"/>
-      <w:r>
-        <w:t>boardlets</w:t>
-      </w:r>
-      <w:proofErr w:type="spellEnd"/>
-      <w:r>
-        <w:t>)</w:t>
-      </w:r>
-    </w:p>
-    <w:p>
-      <w:pPr>
-        <w:pStyle w:val="body"/>
-      </w:pPr>
-      <w:r>
-        <w:t xml:space="preserve">Dashboard &gt; </w:t>
-      </w:r>
-      <w:proofErr w:type="spellStart"/>
-      <w:r>
-        <w:t>Boardlet</w:t>
-      </w:r>
-      <w:proofErr w:type="spellEnd"/>
-      <w:r>
-        <w:t xml:space="preserve"> &gt; Ember Components</w:t>
-      </w:r>
-    </w:p>
-    <w:p>
-      <w:pPr>
-        <w:pStyle w:val="h4"/>
-      </w:pPr>
-      <w:bookmarkStart w:id="45" w:name="_Toc517890643"/>
+      <w:bookmarkStart w:id="44" w:name="_Toc517890643"/>
       <w:r>
         <w:lastRenderedPageBreak/>
         <w:t>Features</w:t>
       </w:r>
+      <w:bookmarkEnd w:id="44"/>
+    </w:p>
+    <w:p>
+      <w:pPr>
+        <w:pStyle w:val="h4"/>
+      </w:pPr>
+      <w:bookmarkStart w:id="45" w:name="_Toc517890644"/>
+      <w:r>
+        <w:t xml:space="preserve">Software </w:t>
+      </w:r>
+      <w:r>
+        <w:t>Architecture</w:t>
+      </w:r>
       <w:bookmarkEnd w:id="45"/>
-    </w:p>
-    <w:p>
-      <w:pPr>
-        <w:pStyle w:val="h4"/>
-      </w:pPr>
-      <w:bookmarkStart w:id="46" w:name="_Toc517890644"/>
-      <w:r>
-        <w:t xml:space="preserve">Software </w:t>
-      </w:r>
-      <w:r>
-        <w:t>Architecture</w:t>
-      </w:r>
-      <w:bookmarkEnd w:id="46"/>
     </w:p>
     <w:p>
       <w:pPr>
@@ -11418,7 +11443,7 @@
           <w:shd w:val="clear" w:color="auto" w:fill="FFFFFF"/>
         </w:rPr>
       </w:pPr>
-      <w:bookmarkStart w:id="47" w:name="_Toc517890645"/>
+      <w:bookmarkStart w:id="46" w:name="_Toc517890645"/>
       <w:r>
         <w:rPr>
           <w:shd w:val="clear" w:color="auto" w:fill="FFFFFF"/>
@@ -11426,6 +11451,28 @@
         <w:lastRenderedPageBreak/>
         <w:t>P&amp;ID Shapes Library</w:t>
       </w:r>
+      <w:bookmarkEnd w:id="46"/>
+    </w:p>
+    <w:p>
+      <w:pPr>
+        <w:pStyle w:val="h2"/>
+        <w:rPr>
+          <w:shd w:val="clear" w:color="auto" w:fill="FFFFFF"/>
+        </w:rPr>
+      </w:pPr>
+      <w:bookmarkStart w:id="47" w:name="_Toc517890646"/>
+      <w:r>
+        <w:rPr>
+          <w:shd w:val="clear" w:color="auto" w:fill="FFFFFF"/>
+        </w:rPr>
+        <w:t>Ove</w:t>
+      </w:r>
+      <w:r>
+        <w:rPr>
+          <w:shd w:val="clear" w:color="auto" w:fill="FFFFFF"/>
+        </w:rPr>
+        <w:t>rview</w:t>
+      </w:r>
       <w:bookmarkEnd w:id="47"/>
     </w:p>
     <w:p>
@@ -11435,20 +11482,173 @@
           <w:shd w:val="clear" w:color="auto" w:fill="FFFFFF"/>
         </w:rPr>
       </w:pPr>
-      <w:bookmarkStart w:id="48" w:name="_Toc517890646"/>
+      <w:bookmarkStart w:id="48" w:name="_Toc517890647"/>
       <w:r>
         <w:rPr>
           <w:shd w:val="clear" w:color="auto" w:fill="FFFFFF"/>
         </w:rPr>
-        <w:t>Ove</w:t>
-      </w:r>
-      <w:r>
+        <w:t>Graph Theory</w:t>
+      </w:r>
+      <w:bookmarkEnd w:id="48"/>
+    </w:p>
+    <w:p>
+      <w:pPr>
+        <w:pStyle w:val="h4"/>
         <w:rPr>
           <w:shd w:val="clear" w:color="auto" w:fill="FFFFFF"/>
         </w:rPr>
-        <w:t>rview</w:t>
-      </w:r>
-      <w:bookmarkEnd w:id="48"/>
+      </w:pPr>
+      <w:bookmarkStart w:id="49" w:name="_Toc517890648"/>
+      <w:r>
+        <w:rPr>
+          <w:shd w:val="clear" w:color="auto" w:fill="FFFFFF"/>
+        </w:rPr>
+        <w:t>What is a graph?</w:t>
+      </w:r>
+      <w:bookmarkEnd w:id="49"/>
+      <w:r>
+        <w:rPr>
+          <w:shd w:val="clear" w:color="auto" w:fill="FFFFFF"/>
+        </w:rPr>
+        <w:t xml:space="preserve"> </w:t>
+      </w:r>
+    </w:p>
+    <w:p>
+      <w:pPr>
+        <w:pStyle w:val="h4"/>
+        <w:rPr>
+          <w:shd w:val="clear" w:color="auto" w:fill="FFFFFF"/>
+        </w:rPr>
+      </w:pPr>
+      <w:bookmarkStart w:id="50" w:name="_Toc517890649"/>
+      <w:r>
+        <w:rPr>
+          <w:shd w:val="clear" w:color="auto" w:fill="FFFFFF"/>
+        </w:rPr>
+        <w:t>Graph Visualizations</w:t>
+      </w:r>
+      <w:bookmarkEnd w:id="50"/>
+    </w:p>
+    <w:p>
+      <w:pPr>
+        <w:pStyle w:val="h4"/>
+        <w:rPr>
+          <w:shd w:val="clear" w:color="auto" w:fill="FFFFFF"/>
+        </w:rPr>
+      </w:pPr>
+      <w:bookmarkStart w:id="51" w:name="_Toc517890650"/>
+      <w:r>
+        <w:rPr>
+          <w:shd w:val="clear" w:color="auto" w:fill="FFFFFF"/>
+        </w:rPr>
+        <w:t>Graph Interaction</w:t>
+      </w:r>
+      <w:bookmarkEnd w:id="51"/>
+    </w:p>
+    <w:p>
+      <w:pPr>
+        <w:pStyle w:val="h4"/>
+        <w:rPr>
+          <w:shd w:val="clear" w:color="auto" w:fill="FFFFFF"/>
+        </w:rPr>
+      </w:pPr>
+      <w:bookmarkStart w:id="52" w:name="_Toc517890651"/>
+      <w:r>
+        <w:rPr>
+          <w:shd w:val="clear" w:color="auto" w:fill="FFFFFF"/>
+        </w:rPr>
+        <w:t>Graph Layouts</w:t>
+      </w:r>
+      <w:bookmarkEnd w:id="52"/>
+    </w:p>
+    <w:p>
+      <w:pPr>
+        <w:pStyle w:val="h4"/>
+        <w:rPr>
+          <w:shd w:val="clear" w:color="auto" w:fill="FFFFFF"/>
+        </w:rPr>
+      </w:pPr>
+      <w:bookmarkStart w:id="53" w:name="_Toc517890652"/>
+      <w:r>
+        <w:rPr>
+          <w:shd w:val="clear" w:color="auto" w:fill="FFFFFF"/>
+        </w:rPr>
+        <w:t>Graph Analysis</w:t>
+      </w:r>
+      <w:bookmarkStart w:id="54" w:name="_Toc517890653"/>
+      <w:bookmarkEnd w:id="53"/>
+      <w:bookmarkEnd w:id="54"/>
+    </w:p>
+    <w:p>
+      <w:pPr>
+        <w:pStyle w:val="body"/>
+      </w:pPr>
+    </w:p>
+    <w:p>
+      <w:pPr>
+        <w:pStyle w:val="h2"/>
+        <w:rPr>
+          <w:shd w:val="clear" w:color="auto" w:fill="FFFFFF"/>
+        </w:rPr>
+      </w:pPr>
+      <w:bookmarkStart w:id="55" w:name="_Toc517890654"/>
+      <w:proofErr w:type="spellStart"/>
+      <w:r>
+        <w:rPr>
+          <w:shd w:val="clear" w:color="auto" w:fill="FFFFFF"/>
+        </w:rPr>
+        <w:t>mxGraph</w:t>
+      </w:r>
+      <w:proofErr w:type="spellEnd"/>
+      <w:r>
+        <w:rPr>
+          <w:shd w:val="clear" w:color="auto" w:fill="FFFFFF"/>
+        </w:rPr>
+        <w:t xml:space="preserve"> API</w:t>
+      </w:r>
+      <w:bookmarkEnd w:id="55"/>
+    </w:p>
+    <w:p>
+      <w:pPr>
+        <w:pStyle w:val="body"/>
+      </w:pPr>
+      <w:r>
+        <w:t xml:space="preserve">&lt;INSERT Overview FROM 1.1 and Basic </w:t>
+      </w:r>
+      <w:proofErr w:type="spellStart"/>
+      <w:r>
+        <w:t>Licenscing</w:t>
+      </w:r>
+      <w:proofErr w:type="spellEnd"/>
+      <w:r>
+        <w:t xml:space="preserve"> Info FROM 1.5 and </w:t>
+      </w:r>
+      <w:proofErr w:type="spellStart"/>
+      <w:r>
+        <w:t>javascript</w:t>
+      </w:r>
+      <w:proofErr w:type="spellEnd"/>
+      <w:r>
+        <w:t xml:space="preserve"> client side working principles FROM 2.2 FROM </w:t>
+      </w:r>
+      <w:proofErr w:type="spellStart"/>
+      <w:r>
+        <w:t>mxGraph</w:t>
+      </w:r>
+      <w:proofErr w:type="spellEnd"/>
+      <w:r>
+        <w:t xml:space="preserve"> </w:t>
+      </w:r>
+      <w:proofErr w:type="spellStart"/>
+      <w:r>
+        <w:t>Javascript</w:t>
+      </w:r>
+      <w:proofErr w:type="spellEnd"/>
+      <w:r>
+        <w:t xml:space="preserve"> User Manual&gt;</w:t>
+      </w:r>
+      <w:bookmarkStart w:id="56" w:name="_Toc517890655"/>
+      <w:bookmarkEnd w:id="56"/>
     </w:p>
     <w:p>
       <w:pPr>
@@ -11457,14 +11657,38 @@
           <w:shd w:val="clear" w:color="auto" w:fill="FFFFFF"/>
         </w:rPr>
       </w:pPr>
-      <w:bookmarkStart w:id="49" w:name="_Toc517890647"/>
+      <w:bookmarkStart w:id="57" w:name="_Toc517890656"/>
       <w:r>
         <w:rPr>
           <w:shd w:val="clear" w:color="auto" w:fill="FFFFFF"/>
         </w:rPr>
-        <w:t>Graph Theory</w:t>
-      </w:r>
-      <w:bookmarkEnd w:id="49"/>
+        <w:t>Core Architecture</w:t>
+      </w:r>
+      <w:bookmarkEnd w:id="57"/>
+    </w:p>
+    <w:p>
+      <w:pPr>
+        <w:pStyle w:val="body"/>
+      </w:pPr>
+      <w:r>
+        <w:t xml:space="preserve">&lt;INSERT </w:t>
+      </w:r>
+      <w:proofErr w:type="spellStart"/>
+      <w:r>
+        <w:t>mxGraph</w:t>
+      </w:r>
+      <w:proofErr w:type="spellEnd"/>
+      <w:r>
+        <w:t xml:space="preserve"> API Diagrams </w:t>
+      </w:r>
+      <w:proofErr w:type="spellStart"/>
+      <w:r>
+        <w:t>globales</w:t>
+      </w:r>
+      <w:proofErr w:type="spellEnd"/>
+      <w:r>
+        <w:t xml:space="preserve"> (class diagram)&gt;</w:t>
+      </w:r>
     </w:p>
     <w:p>
       <w:pPr>
@@ -11473,20 +11697,193 @@
           <w:shd w:val="clear" w:color="auto" w:fill="FFFFFF"/>
         </w:rPr>
       </w:pPr>
-      <w:bookmarkStart w:id="50" w:name="_Toc517890648"/>
+      <w:bookmarkStart w:id="58" w:name="_Toc517890657"/>
+      <w:proofErr w:type="spellStart"/>
       <w:r>
         <w:rPr>
           <w:shd w:val="clear" w:color="auto" w:fill="FFFFFF"/>
         </w:rPr>
-        <w:t>What is a graph?</w:t>
-      </w:r>
-      <w:bookmarkEnd w:id="50"/>
+        <w:t>mxGraph</w:t>
+      </w:r>
+      <w:proofErr w:type="spellEnd"/>
       <w:r>
         <w:rPr>
           <w:shd w:val="clear" w:color="auto" w:fill="FFFFFF"/>
         </w:rPr>
+        <w:t xml:space="preserve"> Model</w:t>
+      </w:r>
+      <w:bookmarkEnd w:id="58"/>
+    </w:p>
+    <w:p>
+      <w:pPr>
+        <w:pStyle w:val="h4"/>
+        <w:rPr>
+          <w:shd w:val="clear" w:color="auto" w:fill="FFFFFF"/>
+        </w:rPr>
+      </w:pPr>
+      <w:bookmarkStart w:id="59" w:name="_Toc517890658"/>
+      <w:r>
+        <w:rPr>
+          <w:shd w:val="clear" w:color="auto" w:fill="FFFFFF"/>
+        </w:rPr>
+        <w:t>Transaction Model</w:t>
+      </w:r>
+      <w:bookmarkEnd w:id="59"/>
+    </w:p>
+    <w:p>
+      <w:pPr>
+        <w:pStyle w:val="h4"/>
+        <w:rPr>
+          <w:shd w:val="clear" w:color="auto" w:fill="FFFFFF"/>
+        </w:rPr>
+      </w:pPr>
+      <w:bookmarkStart w:id="60" w:name="_Toc517890659"/>
+      <w:proofErr w:type="spellStart"/>
+      <w:r>
+        <w:rPr>
+          <w:shd w:val="clear" w:color="auto" w:fill="FFFFFF"/>
+        </w:rPr>
+        <w:lastRenderedPageBreak/>
+        <w:t>mxCell</w:t>
+      </w:r>
+      <w:bookmarkEnd w:id="60"/>
+      <w:proofErr w:type="spellEnd"/>
+    </w:p>
+    <w:p>
+      <w:pPr>
+        <w:pStyle w:val="h4"/>
+        <w:rPr>
+          <w:shd w:val="clear" w:color="auto" w:fill="FFFFFF"/>
+        </w:rPr>
+      </w:pPr>
+      <w:bookmarkStart w:id="61" w:name="_Toc517890660"/>
+      <w:r>
+        <w:rPr>
+          <w:shd w:val="clear" w:color="auto" w:fill="FFFFFF"/>
+        </w:rPr>
+        <w:t>Styles</w:t>
+      </w:r>
+      <w:bookmarkEnd w:id="61"/>
+    </w:p>
+    <w:p>
+      <w:pPr>
+        <w:pStyle w:val="h4"/>
+        <w:rPr>
+          <w:shd w:val="clear" w:color="auto" w:fill="FFFFFF"/>
+        </w:rPr>
+      </w:pPr>
+      <w:bookmarkStart w:id="62" w:name="_Toc517890661"/>
+      <w:r>
+        <w:rPr>
+          <w:shd w:val="clear" w:color="auto" w:fill="FFFFFF"/>
+        </w:rPr>
+        <w:t>Geometry</w:t>
+      </w:r>
+      <w:bookmarkEnd w:id="62"/>
+    </w:p>
+    <w:p>
+      <w:pPr>
+        <w:pStyle w:val="h4"/>
+        <w:rPr>
+          <w:shd w:val="clear" w:color="auto" w:fill="FFFFFF"/>
+        </w:rPr>
+      </w:pPr>
+      <w:bookmarkStart w:id="63" w:name="_Toc517890662"/>
+      <w:r>
+        <w:rPr>
+          <w:shd w:val="clear" w:color="auto" w:fill="FFFFFF"/>
+        </w:rPr>
+        <w:t>User Objects</w:t>
+      </w:r>
+      <w:bookmarkEnd w:id="63"/>
+    </w:p>
+    <w:p>
+      <w:pPr>
+        <w:pStyle w:val="h4"/>
+        <w:rPr>
+          <w:shd w:val="clear" w:color="auto" w:fill="FFFFFF"/>
+        </w:rPr>
+      </w:pPr>
+      <w:bookmarkStart w:id="64" w:name="_Toc517890663"/>
+      <w:r>
+        <w:rPr>
+          <w:shd w:val="clear" w:color="auto" w:fill="FFFFFF"/>
+        </w:rPr>
+        <w:t>Cell Types</w:t>
+      </w:r>
+      <w:bookmarkEnd w:id="64"/>
+    </w:p>
+    <w:p>
+      <w:pPr>
+        <w:pStyle w:val="h4"/>
+        <w:rPr>
+          <w:shd w:val="clear" w:color="auto" w:fill="FFFFFF"/>
+        </w:rPr>
+      </w:pPr>
+      <w:bookmarkStart w:id="65" w:name="_Toc517890664"/>
+      <w:r>
+        <w:rPr>
+          <w:shd w:val="clear" w:color="auto" w:fill="FFFFFF"/>
+        </w:rPr>
+        <w:t>Group Structure</w:t>
+      </w:r>
+      <w:bookmarkEnd w:id="65"/>
+    </w:p>
+    <w:p>
+      <w:pPr>
+        <w:pStyle w:val="h3"/>
+        <w:rPr>
+          <w:shd w:val="clear" w:color="auto" w:fill="FFFFFF"/>
+        </w:rPr>
+      </w:pPr>
+      <w:bookmarkStart w:id="66" w:name="_Toc517890665"/>
+      <w:r>
+        <w:rPr>
+          <w:shd w:val="clear" w:color="auto" w:fill="FFFFFF"/>
+        </w:rPr>
+        <w:t>Technologies</w:t>
+      </w:r>
+      <w:bookmarkEnd w:id="66"/>
+    </w:p>
+    <w:p>
+      <w:pPr>
+        <w:pStyle w:val="h4"/>
+        <w:rPr>
+          <w:shd w:val="clear" w:color="auto" w:fill="FFFFFF"/>
+        </w:rPr>
+      </w:pPr>
+      <w:bookmarkStart w:id="67" w:name="_Toc517890666"/>
+      <w:r>
+        <w:rPr>
+          <w:shd w:val="clear" w:color="auto" w:fill="FFFFFF"/>
+        </w:rPr>
+        <w:t>Deployment</w:t>
+      </w:r>
+      <w:bookmarkEnd w:id="67"/>
+    </w:p>
+    <w:p>
+      <w:pPr>
+        <w:pStyle w:val="body"/>
+      </w:pPr>
+      <w:r>
+        <w:t xml:space="preserve">&lt;INSERT HIGHLIGHTS FROM 1.3 </w:t>
+      </w:r>
+      <w:proofErr w:type="spellStart"/>
+      <w:r>
+        <w:t>mxGraph</w:t>
+      </w:r>
+      <w:proofErr w:type="spellEnd"/>
+      <w:r>
         <w:t xml:space="preserve"> </w:t>
       </w:r>
+      <w:proofErr w:type="spellStart"/>
+      <w:r>
+        <w:t>Javascript</w:t>
+      </w:r>
+      <w:proofErr w:type="spellEnd"/>
+      <w:r>
+        <w:t xml:space="preserve"> User Manual&gt;</w:t>
+      </w:r>
     </w:p>
     <w:p>
       <w:pPr>
@@ -11495,14 +11892,52 @@
           <w:shd w:val="clear" w:color="auto" w:fill="FFFFFF"/>
         </w:rPr>
       </w:pPr>
-      <w:bookmarkStart w:id="51" w:name="_Toc517890649"/>
+      <w:bookmarkStart w:id="68" w:name="_Toc517890667"/>
+      <w:proofErr w:type="spellStart"/>
       <w:r>
         <w:rPr>
           <w:shd w:val="clear" w:color="auto" w:fill="FFFFFF"/>
         </w:rPr>
-        <w:t>Graph Visualizations</w:t>
-      </w:r>
-      <w:bookmarkEnd w:id="51"/>
+        <w:t>mxGraph</w:t>
+      </w:r>
+      <w:proofErr w:type="spellEnd"/>
+      <w:r>
+        <w:rPr>
+          <w:shd w:val="clear" w:color="auto" w:fill="FFFFFF"/>
+        </w:rPr>
+        <w:t xml:space="preserve"> Technologies</w:t>
+      </w:r>
+      <w:bookmarkEnd w:id="68"/>
+    </w:p>
+    <w:p>
+      <w:pPr>
+        <w:pStyle w:val="body"/>
+      </w:pPr>
+      <w:r>
+        <w:t>&lt;INSERT HIGHLIGHTS FROM 1.</w:t>
+      </w:r>
+      <w:r>
+        <w:t>4</w:t>
+      </w:r>
+      <w:r>
+        <w:t xml:space="preserve"> </w:t>
+      </w:r>
+      <w:proofErr w:type="spellStart"/>
+      <w:r>
+        <w:t>mxGraph</w:t>
+      </w:r>
+      <w:proofErr w:type="spellEnd"/>
+      <w:r>
+        <w:t xml:space="preserve"> </w:t>
+      </w:r>
+      <w:proofErr w:type="spellStart"/>
+      <w:r>
+        <w:t>Javascript</w:t>
+      </w:r>
+      <w:proofErr w:type="spellEnd"/>
+      <w:r>
+        <w:t xml:space="preserve"> User Manual&gt;</w:t>
+      </w:r>
     </w:p>
     <w:p>
       <w:pPr>
@@ -11511,474 +11946,24 @@
           <w:shd w:val="clear" w:color="auto" w:fill="FFFFFF"/>
         </w:rPr>
       </w:pPr>
-      <w:bookmarkStart w:id="52" w:name="_Toc517890650"/>
-      <w:r>
+      <w:bookmarkStart w:id="69" w:name="_Toc517890668"/>
+      <w:bookmarkEnd w:id="69"/>
+    </w:p>
+    <w:p>
+      <w:pPr>
+        <w:pStyle w:val="h3"/>
         <w:rPr>
           <w:shd w:val="clear" w:color="auto" w:fill="FFFFFF"/>
         </w:rPr>
-        <w:t>Graph Interaction</w:t>
-      </w:r>
-      <w:bookmarkEnd w:id="52"/>
-    </w:p>
-    <w:p>
-      <w:pPr>
-        <w:pStyle w:val="h4"/>
+      </w:pPr>
+      <w:bookmarkStart w:id="70" w:name="_Toc517890669"/>
+      <w:r>
         <w:rPr>
           <w:shd w:val="clear" w:color="auto" w:fill="FFFFFF"/>
         </w:rPr>
-      </w:pPr>
-      <w:bookmarkStart w:id="53" w:name="_Toc517890651"/>
-      <w:r>
-        <w:rPr>
-          <w:shd w:val="clear" w:color="auto" w:fill="FFFFFF"/>
-        </w:rPr>
-        <w:t>Graph Layouts</w:t>
-      </w:r>
-      <w:bookmarkEnd w:id="53"/>
-    </w:p>
-    <w:p>
-      <w:pPr>
-        <w:pStyle w:val="h4"/>
-        <w:rPr>
-          <w:shd w:val="clear" w:color="auto" w:fill="FFFFFF"/>
-        </w:rPr>
-      </w:pPr>
-      <w:bookmarkStart w:id="54" w:name="_Toc517890652"/>
-      <w:r>
-        <w:rPr>
-          <w:shd w:val="clear" w:color="auto" w:fill="FFFFFF"/>
-        </w:rPr>
-        <w:t>Graph Analysis</w:t>
-      </w:r>
-      <w:bookmarkEnd w:id="54"/>
-    </w:p>
-    <w:p>
-      <w:pPr>
-        <w:pStyle w:val="h4"/>
-        <w:rPr>
-          <w:shd w:val="clear" w:color="auto" w:fill="FFFFFF"/>
-        </w:rPr>
-      </w:pPr>
-      <w:bookmarkStart w:id="55" w:name="_Toc517890653"/>
-      <w:bookmarkEnd w:id="55"/>
-    </w:p>
-    <w:p>
-      <w:pPr>
-        <w:pStyle w:val="body"/>
-      </w:pPr>
-    </w:p>
-    <w:p>
-      <w:pPr>
-        <w:pStyle w:val="h2"/>
-        <w:rPr>
-          <w:shd w:val="clear" w:color="auto" w:fill="FFFFFF"/>
-        </w:rPr>
-      </w:pPr>
-      <w:bookmarkStart w:id="56" w:name="_Toc517890654"/>
-      <w:proofErr w:type="spellStart"/>
-      <w:r>
-        <w:rPr>
-          <w:shd w:val="clear" w:color="auto" w:fill="FFFFFF"/>
-        </w:rPr>
-        <w:t>mxGraph</w:t>
-      </w:r>
-      <w:proofErr w:type="spellEnd"/>
-      <w:r>
-        <w:rPr>
-          <w:shd w:val="clear" w:color="auto" w:fill="FFFFFF"/>
-        </w:rPr>
-        <w:t xml:space="preserve"> API</w:t>
-      </w:r>
-      <w:bookmarkEnd w:id="56"/>
-    </w:p>
-    <w:p>
-      <w:pPr>
-        <w:pStyle w:val="body"/>
-      </w:pPr>
-      <w:r>
-        <w:t xml:space="preserve">&lt;INSERT Overview FROM 1.1 and Basic </w:t>
-      </w:r>
-      <w:proofErr w:type="spellStart"/>
-      <w:r>
-        <w:t>Licenscing</w:t>
-      </w:r>
-      <w:proofErr w:type="spellEnd"/>
-      <w:r>
-        <w:t xml:space="preserve"> Info FROM 1.5 and </w:t>
-      </w:r>
-      <w:proofErr w:type="spellStart"/>
-      <w:r>
-        <w:t>javascript</w:t>
-      </w:r>
-      <w:proofErr w:type="spellEnd"/>
-      <w:r>
-        <w:t xml:space="preserve"> client side working principles FROM 2.2 FROM </w:t>
-      </w:r>
-      <w:proofErr w:type="spellStart"/>
-      <w:r>
-        <w:t>mxGraph</w:t>
-      </w:r>
-      <w:proofErr w:type="spellEnd"/>
-      <w:r>
-        <w:t xml:space="preserve"> </w:t>
-      </w:r>
-      <w:proofErr w:type="spellStart"/>
-      <w:r>
-        <w:t>Javascript</w:t>
-      </w:r>
-      <w:proofErr w:type="spellEnd"/>
-      <w:r>
-        <w:t xml:space="preserve"> User Manual&gt;</w:t>
-      </w:r>
-    </w:p>
-    <w:p>
-      <w:pPr>
-        <w:pStyle w:val="h2"/>
-        <w:rPr>
-          <w:shd w:val="clear" w:color="auto" w:fill="FFFFFF"/>
-        </w:rPr>
-      </w:pPr>
-      <w:bookmarkStart w:id="57" w:name="_Toc517890655"/>
-      <w:bookmarkEnd w:id="57"/>
-    </w:p>
-    <w:p>
-      <w:pPr>
-        <w:pStyle w:val="ListParagraph"/>
-        <w:rPr>
-          <w:shd w:val="clear" w:color="auto" w:fill="FFFFFF"/>
-        </w:rPr>
-      </w:pPr>
-    </w:p>
-    <w:p>
-      <w:pPr>
-        <w:pStyle w:val="h3"/>
-        <w:rPr>
-          <w:shd w:val="clear" w:color="auto" w:fill="FFFFFF"/>
-        </w:rPr>
-      </w:pPr>
-      <w:bookmarkStart w:id="58" w:name="_Toc517890656"/>
-      <w:r>
-        <w:rPr>
-          <w:shd w:val="clear" w:color="auto" w:fill="FFFFFF"/>
-        </w:rPr>
-        <w:t>Core Architecture</w:t>
-      </w:r>
-      <w:bookmarkEnd w:id="58"/>
-    </w:p>
-    <w:p>
-      <w:pPr>
-        <w:pStyle w:val="body"/>
-      </w:pPr>
-      <w:r>
-        <w:t xml:space="preserve">&lt;INSERT </w:t>
-      </w:r>
-      <w:proofErr w:type="spellStart"/>
-      <w:r>
-        <w:t>mxGraph</w:t>
-      </w:r>
-      <w:proofErr w:type="spellEnd"/>
-      <w:r>
-        <w:t xml:space="preserve"> API Diagrams </w:t>
-      </w:r>
-      <w:proofErr w:type="spellStart"/>
-      <w:r>
-        <w:t>globales</w:t>
-      </w:r>
-      <w:proofErr w:type="spellEnd"/>
-      <w:r>
-        <w:t xml:space="preserve"> (class diagram)&gt;</w:t>
-      </w:r>
-    </w:p>
-    <w:p>
-      <w:pPr>
-        <w:pStyle w:val="h4"/>
-        <w:rPr>
-          <w:shd w:val="clear" w:color="auto" w:fill="FFFFFF"/>
-        </w:rPr>
-      </w:pPr>
-      <w:bookmarkStart w:id="59" w:name="_Toc517890657"/>
-      <w:proofErr w:type="spellStart"/>
-      <w:r>
-        <w:rPr>
-          <w:shd w:val="clear" w:color="auto" w:fill="FFFFFF"/>
-        </w:rPr>
-        <w:lastRenderedPageBreak/>
-        <w:t>mxGraph</w:t>
-      </w:r>
-      <w:proofErr w:type="spellEnd"/>
-      <w:r>
-        <w:rPr>
-          <w:shd w:val="clear" w:color="auto" w:fill="FFFFFF"/>
-        </w:rPr>
-        <w:t xml:space="preserve"> Model</w:t>
-      </w:r>
-      <w:bookmarkEnd w:id="59"/>
-    </w:p>
-    <w:p>
-      <w:pPr>
-        <w:pStyle w:val="h4"/>
-        <w:rPr>
-          <w:shd w:val="clear" w:color="auto" w:fill="FFFFFF"/>
-        </w:rPr>
-      </w:pPr>
-      <w:bookmarkStart w:id="60" w:name="_Toc517890658"/>
-      <w:r>
-        <w:rPr>
-          <w:shd w:val="clear" w:color="auto" w:fill="FFFFFF"/>
-        </w:rPr>
-        <w:t>Transaction Model</w:t>
-      </w:r>
-      <w:bookmarkEnd w:id="60"/>
-    </w:p>
-    <w:p>
-      <w:pPr>
-        <w:pStyle w:val="h4"/>
-        <w:rPr>
-          <w:shd w:val="clear" w:color="auto" w:fill="FFFFFF"/>
-        </w:rPr>
-      </w:pPr>
-      <w:bookmarkStart w:id="61" w:name="_Toc517890659"/>
-      <w:proofErr w:type="spellStart"/>
-      <w:r>
-        <w:rPr>
-          <w:shd w:val="clear" w:color="auto" w:fill="FFFFFF"/>
-        </w:rPr>
-        <w:t>mxCell</w:t>
-      </w:r>
-      <w:bookmarkEnd w:id="61"/>
-      <w:proofErr w:type="spellEnd"/>
-    </w:p>
-    <w:p>
-      <w:pPr>
-        <w:pStyle w:val="h4"/>
-        <w:numPr>
-          <w:ilvl w:val="4"/>
-          <w:numId w:val="11"/>
-        </w:numPr>
-        <w:rPr>
-          <w:shd w:val="clear" w:color="auto" w:fill="FFFFFF"/>
-        </w:rPr>
-      </w:pPr>
-      <w:bookmarkStart w:id="62" w:name="_Toc517890660"/>
-      <w:r>
-        <w:rPr>
-          <w:shd w:val="clear" w:color="auto" w:fill="FFFFFF"/>
-        </w:rPr>
-        <w:t>Styles</w:t>
-      </w:r>
-      <w:bookmarkEnd w:id="62"/>
-    </w:p>
-    <w:p>
-      <w:pPr>
-        <w:pStyle w:val="h4"/>
-        <w:numPr>
-          <w:ilvl w:val="4"/>
-          <w:numId w:val="11"/>
-        </w:numPr>
-        <w:rPr>
-          <w:shd w:val="clear" w:color="auto" w:fill="FFFFFF"/>
-        </w:rPr>
-      </w:pPr>
-      <w:bookmarkStart w:id="63" w:name="_Toc517890661"/>
-      <w:r>
-        <w:rPr>
-          <w:shd w:val="clear" w:color="auto" w:fill="FFFFFF"/>
-        </w:rPr>
-        <w:t>Geometry</w:t>
-      </w:r>
-      <w:bookmarkEnd w:id="63"/>
-    </w:p>
-    <w:p>
-      <w:pPr>
-        <w:pStyle w:val="h4"/>
-        <w:numPr>
-          <w:ilvl w:val="4"/>
-          <w:numId w:val="11"/>
-        </w:numPr>
-        <w:rPr>
-          <w:shd w:val="clear" w:color="auto" w:fill="FFFFFF"/>
-        </w:rPr>
-      </w:pPr>
-      <w:bookmarkStart w:id="64" w:name="_Toc517890662"/>
-      <w:r>
-        <w:rPr>
-          <w:shd w:val="clear" w:color="auto" w:fill="FFFFFF"/>
-        </w:rPr>
-        <w:t>User Objects</w:t>
-      </w:r>
-      <w:bookmarkEnd w:id="64"/>
-    </w:p>
-    <w:p>
-      <w:pPr>
-        <w:pStyle w:val="h4"/>
-        <w:numPr>
-          <w:ilvl w:val="4"/>
-          <w:numId w:val="11"/>
-        </w:numPr>
-        <w:rPr>
-          <w:shd w:val="clear" w:color="auto" w:fill="FFFFFF"/>
-        </w:rPr>
-      </w:pPr>
-      <w:bookmarkStart w:id="65" w:name="_Toc517890663"/>
-      <w:r>
-        <w:rPr>
-          <w:shd w:val="clear" w:color="auto" w:fill="FFFFFF"/>
-        </w:rPr>
-        <w:t>Cell Types</w:t>
-      </w:r>
-      <w:bookmarkEnd w:id="65"/>
-    </w:p>
-    <w:p>
-      <w:pPr>
-        <w:pStyle w:val="h4"/>
-        <w:rPr>
-          <w:shd w:val="clear" w:color="auto" w:fill="FFFFFF"/>
-        </w:rPr>
-      </w:pPr>
-      <w:bookmarkStart w:id="66" w:name="_Toc517890664"/>
-      <w:r>
-        <w:rPr>
-          <w:shd w:val="clear" w:color="auto" w:fill="FFFFFF"/>
-        </w:rPr>
-        <w:t>Group Structure</w:t>
-      </w:r>
-      <w:bookmarkEnd w:id="66"/>
-    </w:p>
-    <w:p>
-      <w:pPr>
-        <w:pStyle w:val="h3"/>
-        <w:rPr>
-          <w:shd w:val="clear" w:color="auto" w:fill="FFFFFF"/>
-        </w:rPr>
-      </w:pPr>
-      <w:bookmarkStart w:id="67" w:name="_Toc517890665"/>
-      <w:r>
-        <w:rPr>
-          <w:shd w:val="clear" w:color="auto" w:fill="FFFFFF"/>
-        </w:rPr>
-        <w:t>Technologies</w:t>
-      </w:r>
-      <w:bookmarkEnd w:id="67"/>
-    </w:p>
-    <w:p>
-      <w:pPr>
-        <w:pStyle w:val="h4"/>
-        <w:rPr>
-          <w:shd w:val="clear" w:color="auto" w:fill="FFFFFF"/>
-        </w:rPr>
-      </w:pPr>
-      <w:bookmarkStart w:id="68" w:name="_Toc517890666"/>
-      <w:r>
-        <w:rPr>
-          <w:shd w:val="clear" w:color="auto" w:fill="FFFFFF"/>
-        </w:rPr>
-        <w:t>Deployment</w:t>
-      </w:r>
-      <w:bookmarkEnd w:id="68"/>
-    </w:p>
-    <w:p>
-      <w:pPr>
-        <w:pStyle w:val="body"/>
-      </w:pPr>
-      <w:r>
-        <w:t xml:space="preserve">&lt;INSERT HIGHLIGHTS FROM 1.3 </w:t>
-      </w:r>
-      <w:proofErr w:type="spellStart"/>
-      <w:r>
-        <w:t>mxGraph</w:t>
-      </w:r>
-      <w:proofErr w:type="spellEnd"/>
-      <w:r>
-        <w:t xml:space="preserve"> </w:t>
-      </w:r>
-      <w:proofErr w:type="spellStart"/>
-      <w:r>
-        <w:t>Javascript</w:t>
-      </w:r>
-      <w:proofErr w:type="spellEnd"/>
-      <w:r>
-        <w:t xml:space="preserve"> User Manual&gt;</w:t>
-      </w:r>
-    </w:p>
-    <w:p>
-      <w:pPr>
-        <w:pStyle w:val="h4"/>
-        <w:rPr>
-          <w:shd w:val="clear" w:color="auto" w:fill="FFFFFF"/>
-        </w:rPr>
-      </w:pPr>
-      <w:bookmarkStart w:id="69" w:name="_Toc517890667"/>
-      <w:proofErr w:type="spellStart"/>
-      <w:r>
-        <w:rPr>
-          <w:shd w:val="clear" w:color="auto" w:fill="FFFFFF"/>
-        </w:rPr>
-        <w:t>mxGraph</w:t>
-      </w:r>
-      <w:proofErr w:type="spellEnd"/>
-      <w:r>
-        <w:rPr>
-          <w:shd w:val="clear" w:color="auto" w:fill="FFFFFF"/>
-        </w:rPr>
-        <w:t xml:space="preserve"> Technologies</w:t>
-      </w:r>
-      <w:bookmarkEnd w:id="69"/>
-    </w:p>
-    <w:p>
-      <w:pPr>
-        <w:pStyle w:val="body"/>
-      </w:pPr>
-      <w:r>
-        <w:t>&lt;INSERT HIGHLIGHTS FROM 1.</w:t>
-      </w:r>
-      <w:r>
-        <w:t>4</w:t>
-      </w:r>
-      <w:r>
-        <w:t xml:space="preserve"> </w:t>
-      </w:r>
-      <w:proofErr w:type="spellStart"/>
-      <w:r>
-        <w:t>mxGraph</w:t>
-      </w:r>
-      <w:proofErr w:type="spellEnd"/>
-      <w:r>
-        <w:t xml:space="preserve"> </w:t>
-      </w:r>
-      <w:proofErr w:type="spellStart"/>
-      <w:r>
-        <w:t>Javascript</w:t>
-      </w:r>
-      <w:proofErr w:type="spellEnd"/>
-      <w:r>
-        <w:t xml:space="preserve"> User Manual&gt;</w:t>
-      </w:r>
-    </w:p>
-    <w:p>
-      <w:pPr>
-        <w:pStyle w:val="h4"/>
-        <w:rPr>
-          <w:shd w:val="clear" w:color="auto" w:fill="FFFFFF"/>
-        </w:rPr>
-      </w:pPr>
-      <w:bookmarkStart w:id="70" w:name="_Toc517890668"/>
+        <w:t>Schema</w:t>
+      </w:r>
       <w:bookmarkEnd w:id="70"/>
-    </w:p>
-    <w:p>
-      <w:pPr>
-        <w:pStyle w:val="h3"/>
-        <w:rPr>
-          <w:shd w:val="clear" w:color="auto" w:fill="FFFFFF"/>
-        </w:rPr>
-      </w:pPr>
-      <w:bookmarkStart w:id="71" w:name="_Toc517890669"/>
-      <w:r>
-        <w:rPr>
-          <w:shd w:val="clear" w:color="auto" w:fill="FFFFFF"/>
-        </w:rPr>
-        <w:t>Schema</w:t>
-      </w:r>
-      <w:bookmarkEnd w:id="71"/>
     </w:p>
     <w:p>
       <w:pPr>
@@ -12005,7 +11990,7 @@
                     <pic:cNvPicPr/>
                   </pic:nvPicPr>
                   <pic:blipFill rotWithShape="1">
-                    <a:blip r:embed="rId24" cstate="print">
+                    <a:blip r:embed="rId25" cstate="print">
                       <a:extLst>
                         <a:ext uri="{28A0092B-C50C-407E-A947-70E740481C1C}">
                           <a14:useLocalDpi xmlns:a14="http://schemas.microsoft.com/office/drawing/2010/main" val="0"/>
@@ -12038,35 +12023,11 @@
           </wp:inline>
         </w:drawing>
       </w:r>
-    </w:p>
-    <w:p>
-      <w:pPr>
-        <w:pStyle w:val="h2"/>
-        <w:rPr>
-          <w:shd w:val="clear" w:color="auto" w:fill="FFFFFF"/>
-        </w:rPr>
-      </w:pPr>
-      <w:bookmarkStart w:id="72" w:name="_Toc517890670"/>
-      <w:bookmarkEnd w:id="72"/>
-    </w:p>
-    <w:p>
-      <w:pPr>
-        <w:spacing w:after="160" w:line="259" w:lineRule="auto"/>
-        <w:rPr>
-          <w:rFonts w:ascii="Arial" w:eastAsia="Arial" w:hAnsi="Arial" w:cs="Arial"/>
-          <w:color w:val="222222"/>
-          <w:sz w:val="21"/>
-          <w:szCs w:val="21"/>
-          <w:shd w:val="clear" w:color="auto" w:fill="FFFFFF"/>
-        </w:rPr>
-      </w:pPr>
-      <w:r>
-        <w:rPr>
-          <w:rFonts w:ascii="Arial" w:eastAsia="Arial" w:hAnsi="Arial" w:cs="Arial"/>
-          <w:color w:val="222222"/>
-          <w:sz w:val="21"/>
-          <w:szCs w:val="21"/>
-          <w:shd w:val="clear" w:color="auto" w:fill="FFFFFF"/>
+      <w:bookmarkStart w:id="71" w:name="_Toc517890670"/>
+      <w:bookmarkEnd w:id="71"/>
+      <w:r>
+        <w:rPr>
+          <w:rFonts w:ascii="Arial" w:hAnsi="Arial"/>
         </w:rPr>
         <w:br w:type="page"/>
       </w:r>
@@ -12106,7 +12067,7 @@
       <w:pPr>
         <w:pStyle w:val="h1"/>
       </w:pPr>
-      <w:bookmarkStart w:id="73" w:name="_Toc517890671"/>
+      <w:bookmarkStart w:id="72" w:name="_Toc517890671"/>
       <w:r>
         <w:lastRenderedPageBreak/>
         <w:t>Legato Sapient</w:t>
@@ -12121,21 +12082,21 @@
       <w:r>
         <w:t>Boardlet</w:t>
       </w:r>
+      <w:bookmarkEnd w:id="72"/>
+      <w:proofErr w:type="spellEnd"/>
+    </w:p>
+    <w:p>
+      <w:pPr>
+        <w:pStyle w:val="h2"/>
+      </w:pPr>
+      <w:bookmarkStart w:id="73" w:name="_Toc517890672"/>
+      <w:r>
+        <w:t xml:space="preserve">Overview of </w:t>
+      </w:r>
+      <w:r>
+        <w:t>Software Architecture</w:t>
+      </w:r>
       <w:bookmarkEnd w:id="73"/>
-      <w:proofErr w:type="spellEnd"/>
-    </w:p>
-    <w:p>
-      <w:pPr>
-        <w:pStyle w:val="h2"/>
-      </w:pPr>
-      <w:bookmarkStart w:id="74" w:name="_Toc517890672"/>
-      <w:r>
-        <w:t xml:space="preserve">Overview of </w:t>
-      </w:r>
-      <w:r>
-        <w:t>Software Architecture</w:t>
-      </w:r>
-      <w:bookmarkEnd w:id="74"/>
     </w:p>
     <w:p>
       <w:pPr>
@@ -12161,7 +12122,7 @@
                     <pic:cNvPicPr/>
                   </pic:nvPicPr>
                   <pic:blipFill>
-                    <a:blip r:embed="rId25" cstate="print">
+                    <a:blip r:embed="rId26" cstate="print">
                       <a:extLst>
                         <a:ext uri="{28A0092B-C50C-407E-A947-70E740481C1C}">
                           <a14:useLocalDpi xmlns:a14="http://schemas.microsoft.com/office/drawing/2010/main" val="0"/>
@@ -12213,7 +12174,7 @@
                     </pic:cNvPicPr>
                   </pic:nvPicPr>
                   <pic:blipFill>
-                    <a:blip r:embed="rId26" cstate="print">
+                    <a:blip r:embed="rId27" cstate="print">
                       <a:extLst>
                         <a:ext uri="{28A0092B-C50C-407E-A947-70E740481C1C}">
                           <a14:useLocalDpi xmlns:a14="http://schemas.microsoft.com/office/drawing/2010/main" val="0"/>
@@ -12249,53 +12210,80 @@
       <w:pPr>
         <w:pStyle w:val="body"/>
         <w:rPr>
-          <w:lang w:val="de-DE"/>
-        </w:rPr>
-      </w:pPr>
+          <w:lang w:val="es-MX"/>
+        </w:rPr>
+      </w:pPr>
+      <w:r>
+        <w:rPr>
+          <w:lang w:val="es-MX"/>
+        </w:rPr>
+        <w:t>Agregar</w:t>
+      </w:r>
+      <w:r>
+        <w:rPr>
+          <w:noProof/>
+          <w:lang w:val="es-MX"/>
+        </w:rPr>
+        <w:t xml:space="preserve"> datenbank y SE </w:t>
+      </w:r>
+      <w:r>
+        <w:rPr>
+          <w:noProof/>
+          <w:lang w:val="es-MX"/>
+        </w:rPr>
+        <w:t xml:space="preserve">y </w:t>
+      </w:r>
+      <w:r>
+        <w:rPr>
+          <w:noProof/>
+          <w:lang w:val="es-MX"/>
+        </w:rPr>
+        <w:t>conectar</w:t>
+      </w:r>
+      <w:r>
+        <w:rPr>
+          <w:lang w:val="es-MX"/>
+        </w:rPr>
+        <w:t xml:space="preserve"> </w:t>
+      </w:r>
       <w:proofErr w:type="spellStart"/>
       <w:r>
         <w:rPr>
-          <w:lang w:val="de-DE"/>
-        </w:rPr>
-        <w:t>Agre</w:t>
+          <w:lang w:val="es-MX"/>
+        </w:rPr>
+        <w:t>modelierungsansatz</w:t>
       </w:r>
       <w:proofErr w:type="spellEnd"/>
       <w:r>
         <w:rPr>
-          <w:noProof/>
-        </w:rPr>
-        <w:t>turar datenbank y SE connection</w:t>
-      </w:r>
-      <w:r>
-        <w:rPr>
-          <w:lang w:val="de-DE"/>
-        </w:rPr>
-        <w:t xml:space="preserve">gar </w:t>
+          <w:lang w:val="es-MX"/>
+        </w:rPr>
+        <w:t xml:space="preserve"> y </w:t>
       </w:r>
       <w:proofErr w:type="spellStart"/>
       <w:r>
         <w:rPr>
-          <w:lang w:val="de-DE"/>
-        </w:rPr>
-        <w:t>modelierungsansatz</w:t>
+          <w:lang w:val="es-MX"/>
+        </w:rPr>
+        <w:t>knotenbaum</w:t>
       </w:r>
       <w:proofErr w:type="spellEnd"/>
       <w:r>
         <w:rPr>
-          <w:lang w:val="de-DE"/>
-        </w:rPr>
-        <w:t xml:space="preserve"> y knotenbaum y </w:t>
+          <w:lang w:val="es-MX"/>
+        </w:rPr>
+        <w:t xml:space="preserve"> y </w:t>
       </w:r>
       <w:proofErr w:type="spellStart"/>
       <w:r>
         <w:rPr>
-          <w:lang w:val="de-DE"/>
+          <w:lang w:val="es-MX"/>
         </w:rPr>
         <w:t>reestruc</w:t>
       </w:r>
       <w:r>
         <w:rPr>
-          <w:lang w:val="de-DE"/>
+          <w:lang w:val="es-MX"/>
         </w:rPr>
         <w:t>Requirements</w:t>
       </w:r>
@@ -12305,11 +12293,9 @@
       <w:pPr>
         <w:pStyle w:val="h2"/>
       </w:pPr>
-      <w:bookmarkStart w:id="75" w:name="_Toc517890673"/>
       <w:r>
         <w:t>Design</w:t>
       </w:r>
-      <w:bookmarkEnd w:id="75"/>
     </w:p>
     <w:p>
       <w:pPr>
@@ -12339,48 +12325,40 @@
       <w:pPr>
         <w:pStyle w:val="h3"/>
       </w:pPr>
-      <w:bookmarkStart w:id="76" w:name="_Toc517890674"/>
-      <w:r>
-        <w:t>User Interface</w:t>
-      </w:r>
-      <w:r>
-        <w:t xml:space="preserve"> (UI)</w:t>
-      </w:r>
-      <w:bookmarkEnd w:id="76"/>
+      <w:bookmarkStart w:id="74" w:name="_Toc517890674"/>
+      <w:r>
+        <w:t>User Interface (UI)</w:t>
+      </w:r>
+      <w:bookmarkEnd w:id="74"/>
     </w:p>
     <w:p>
       <w:pPr>
         <w:pStyle w:val="h3"/>
       </w:pPr>
-      <w:bookmarkStart w:id="77" w:name="_Toc517890675"/>
-      <w:r>
-        <w:t>User Experience</w:t>
-      </w:r>
-      <w:r>
-        <w:t xml:space="preserve"> (UX)</w:t>
-      </w:r>
-      <w:bookmarkEnd w:id="77"/>
+      <w:r>
+        <w:t>Presentation Logic</w:t>
+      </w:r>
     </w:p>
     <w:p>
       <w:pPr>
         <w:pStyle w:val="h2"/>
       </w:pPr>
-      <w:bookmarkStart w:id="78" w:name="_Toc517890676"/>
+      <w:bookmarkStart w:id="75" w:name="_Toc517890676"/>
       <w:r>
         <w:lastRenderedPageBreak/>
         <w:t>Business Logic</w:t>
       </w:r>
-      <w:bookmarkEnd w:id="78"/>
+      <w:bookmarkEnd w:id="75"/>
     </w:p>
     <w:p>
       <w:pPr>
         <w:pStyle w:val="h3"/>
       </w:pPr>
-      <w:bookmarkStart w:id="79" w:name="_Toc517890677"/>
+      <w:bookmarkStart w:id="76" w:name="_Toc517890677"/>
       <w:r>
         <w:t>Overview</w:t>
       </w:r>
-      <w:bookmarkEnd w:id="79"/>
+      <w:bookmarkEnd w:id="76"/>
     </w:p>
     <w:p>
       <w:pPr>
@@ -12406,7 +12384,7 @@
                     <pic:cNvPicPr/>
                   </pic:nvPicPr>
                   <pic:blipFill>
-                    <a:blip r:embed="rId27" cstate="print">
+                    <a:blip r:embed="rId28" cstate="print">
                       <a:extLst>
                         <a:ext uri="{28A0092B-C50C-407E-A947-70E740481C1C}">
                           <a14:useLocalDpi xmlns:a14="http://schemas.microsoft.com/office/drawing/2010/main" val="0"/>
@@ -12436,41 +12414,70 @@
     <w:p>
       <w:pPr>
         <w:pStyle w:val="h3"/>
-      </w:pPr>
-      <w:bookmarkStart w:id="80" w:name="_Toc517890678"/>
-      <w:r>
-        <w:t>Presentation Logic</w:t>
-      </w:r>
-      <w:bookmarkEnd w:id="80"/>
-    </w:p>
-    <w:p>
-      <w:pPr>
-        <w:pStyle w:val="h3"/>
-      </w:pPr>
-      <w:bookmarkStart w:id="81" w:name="_Toc517890679"/>
-      <w:r>
-        <w:t>Database Queries</w:t>
-      </w:r>
-      <w:bookmarkEnd w:id="81"/>
+        <w:rPr>
+          <w:lang w:val="es-MX"/>
+        </w:rPr>
+      </w:pPr>
+      <w:bookmarkStart w:id="77" w:name="_Toc517890679"/>
+      <w:proofErr w:type="spellStart"/>
+      <w:r>
+        <w:rPr>
+          <w:lang w:val="es-MX"/>
+        </w:rPr>
+        <w:t>Database</w:t>
+      </w:r>
+      <w:proofErr w:type="spellEnd"/>
+      <w:r>
+        <w:rPr>
+          <w:lang w:val="es-MX"/>
+        </w:rPr>
+        <w:t xml:space="preserve"> </w:t>
+      </w:r>
+      <w:proofErr w:type="spellStart"/>
+      <w:r>
+        <w:rPr>
+          <w:lang w:val="es-MX"/>
+        </w:rPr>
+        <w:t>Queries</w:t>
+      </w:r>
+      <w:bookmarkEnd w:id="77"/>
+      <w:proofErr w:type="spellEnd"/>
     </w:p>
     <w:p>
       <w:pPr>
         <w:pStyle w:val="h4"/>
-      </w:pPr>
-      <w:bookmarkStart w:id="82" w:name="_Toc517890680"/>
-      <w:r>
+        <w:rPr>
+          <w:lang w:val="es-MX"/>
+        </w:rPr>
+      </w:pPr>
+      <w:bookmarkStart w:id="78" w:name="_Toc517890680"/>
+      <w:r>
+        <w:rPr>
+          <w:lang w:val="es-MX"/>
+        </w:rPr>
         <w:t>PostgreSQL</w:t>
       </w:r>
       <w:r>
-        <w:t xml:space="preserve"> Queries</w:t>
-      </w:r>
-      <w:bookmarkEnd w:id="82"/>
+        <w:rPr>
+          <w:lang w:val="es-MX"/>
+        </w:rPr>
+        <w:t xml:space="preserve"> </w:t>
+      </w:r>
+      <w:proofErr w:type="spellStart"/>
+      <w:r>
+        <w:rPr>
+          <w:lang w:val="es-MX"/>
+        </w:rPr>
+        <w:t>Queries</w:t>
+      </w:r>
+      <w:bookmarkEnd w:id="78"/>
+      <w:proofErr w:type="spellEnd"/>
     </w:p>
     <w:p>
       <w:pPr>
         <w:pStyle w:val="h4"/>
       </w:pPr>
-      <w:bookmarkStart w:id="83" w:name="_Toc517890681"/>
+      <w:bookmarkStart w:id="79" w:name="_Toc517890681"/>
       <w:r>
         <w:t xml:space="preserve">Get Data Generic Function via </w:t>
       </w:r>
@@ -12487,74 +12494,74 @@
       <w:r>
         <w:t>)</w:t>
       </w:r>
+      <w:bookmarkEnd w:id="79"/>
+    </w:p>
+    <w:p>
+      <w:pPr>
+        <w:pStyle w:val="h4"/>
+      </w:pPr>
+      <w:bookmarkStart w:id="80" w:name="_Toc517890682"/>
+      <w:r>
+        <w:t xml:space="preserve">Waiting for Asynchronous </w:t>
+      </w:r>
+      <w:r>
+        <w:t>Requests</w:t>
+      </w:r>
+      <w:r>
+        <w:t xml:space="preserve"> to Complete</w:t>
+      </w:r>
+      <w:bookmarkEnd w:id="80"/>
+    </w:p>
+    <w:p>
+      <w:pPr>
+        <w:pStyle w:val="body"/>
+      </w:pPr>
+      <w:r>
+        <w:t xml:space="preserve">Asynchronous </w:t>
+      </w:r>
+    </w:p>
+    <w:p>
+      <w:pPr>
+        <w:pStyle w:val="h3"/>
+      </w:pPr>
+      <w:bookmarkStart w:id="81" w:name="_Toc517890683"/>
+      <w:r>
+        <w:t xml:space="preserve">Object Relational </w:t>
+      </w:r>
+      <w:r>
+        <w:t>Data Mapping</w:t>
+      </w:r>
+      <w:bookmarkEnd w:id="81"/>
+    </w:p>
+    <w:p>
+      <w:pPr>
+        <w:pStyle w:val="h4"/>
+      </w:pPr>
+      <w:bookmarkStart w:id="82" w:name="_Toc517890684"/>
+      <w:r>
+        <w:t>Nodes to Vertex Shapes (E, I, A, G)</w:t>
+      </w:r>
+      <w:bookmarkEnd w:id="82"/>
+    </w:p>
+    <w:p>
+      <w:pPr>
+        <w:pStyle w:val="h4"/>
+      </w:pPr>
+      <w:bookmarkStart w:id="83" w:name="_Toc517890685"/>
+      <w:r>
+        <w:t>Connections to Edge Shapes (L)</w:t>
+      </w:r>
       <w:bookmarkEnd w:id="83"/>
-    </w:p>
-    <w:p>
-      <w:pPr>
-        <w:pStyle w:val="h4"/>
-      </w:pPr>
-      <w:bookmarkStart w:id="84" w:name="_Toc517890682"/>
-      <w:r>
-        <w:t xml:space="preserve">Waiting for Asynchronous </w:t>
-      </w:r>
-      <w:r>
-        <w:t>Requests</w:t>
-      </w:r>
-      <w:r>
-        <w:t xml:space="preserve"> to Complete</w:t>
-      </w:r>
-      <w:bookmarkEnd w:id="84"/>
+      <w:r>
+        <w:t xml:space="preserve"> </w:t>
+      </w:r>
     </w:p>
     <w:p>
       <w:pPr>
         <w:pStyle w:val="body"/>
       </w:pPr>
       <w:r>
-        <w:t xml:space="preserve">Asynchronous </w:t>
-      </w:r>
-    </w:p>
-    <w:p>
-      <w:pPr>
-        <w:pStyle w:val="h3"/>
-      </w:pPr>
-      <w:bookmarkStart w:id="85" w:name="_Toc517890683"/>
-      <w:r>
-        <w:t xml:space="preserve">Object Relational </w:t>
-      </w:r>
-      <w:r>
-        <w:t>Data Mapping</w:t>
-      </w:r>
-      <w:bookmarkEnd w:id="85"/>
-    </w:p>
-    <w:p>
-      <w:pPr>
-        <w:pStyle w:val="h4"/>
-      </w:pPr>
-      <w:bookmarkStart w:id="86" w:name="_Toc517890684"/>
-      <w:r>
-        <w:t>Nodes to Vertex Shapes (E, I, A, G)</w:t>
-      </w:r>
-      <w:bookmarkEnd w:id="86"/>
-    </w:p>
-    <w:p>
-      <w:pPr>
-        <w:pStyle w:val="h4"/>
-      </w:pPr>
-      <w:bookmarkStart w:id="87" w:name="_Toc517890685"/>
-      <w:r>
         <w:lastRenderedPageBreak/>
-        <w:t>Connections to Edge Shapes (L)</w:t>
-      </w:r>
-      <w:bookmarkEnd w:id="87"/>
-      <w:r>
-        <w:t xml:space="preserve"> </w:t>
-      </w:r>
-    </w:p>
-    <w:p>
-      <w:pPr>
-        <w:pStyle w:val="body"/>
-      </w:pPr>
-      <w:r>
         <w:t xml:space="preserve">Only </w:t>
       </w:r>
       <w:proofErr w:type="spellStart"/>
@@ -12636,7 +12643,6 @@
     </w:p>
     <w:tbl>
       <w:tblPr>
-        <w:tblStyle w:val="TableGrid"/>
         <w:tblW w:w="0" w:type="auto"/>
         <w:jc w:val="center"/>
         <w:tblLook w:val="04A0" w:firstRow="1" w:lastRow="0" w:firstColumn="1" w:lastColumn="0" w:noHBand="0" w:noVBand="1"/>
@@ -13503,6 +13509,7 @@
           </w:tcPr>
           <w:p>
             <w:pPr>
+              <w:keepNext/>
               <w:jc w:val="center"/>
               <w:rPr>
                 <w:rFonts w:ascii="Roboto" w:hAnsi="Roboto"/>
@@ -13522,6 +13529,48 @@
     </w:tbl>
     <w:p>
       <w:pPr>
+        <w:pStyle w:val="Caption"/>
+        <w:rPr>
+          <w:lang w:val="es-MX"/>
+        </w:rPr>
+      </w:pPr>
+      <w:r>
+        <w:rPr>
+          <w:lang w:val="es-MX"/>
+        </w:rPr>
+        <w:t xml:space="preserve">Table </w:t>
+      </w:r>
+      <w:r>
+        <w:fldChar w:fldCharType="begin"/>
+      </w:r>
+      <w:r>
+        <w:rPr>
+          <w:lang w:val="es-MX"/>
+        </w:rPr>
+        <w:instrText xml:space="preserve"> SEQ Table \* ARABIC </w:instrText>
+      </w:r>
+      <w:r>
+        <w:fldChar w:fldCharType="separate"/>
+      </w:r>
+      <w:r>
+        <w:rPr>
+          <w:noProof/>
+          <w:lang w:val="es-MX"/>
+        </w:rPr>
+        <w:t>1</w:t>
+      </w:r>
+      <w:r>
+        <w:fldChar w:fldCharType="end"/>
+      </w:r>
+      <w:r>
+        <w:rPr>
+          <w:lang w:val="es-MX"/>
+        </w:rPr>
+        <w:t>[QUITAR POR QUE EL LINE TIPE EN REALIDAD SE DEBE ESPECIFICAR EN EL MODEL, NO TENGO QUE HABLAR DE ESTE FALLBACK POR QUE YA VA MAS ALLA DE MI BA]</w:t>
+      </w:r>
+    </w:p>
+    <w:p>
+      <w:pPr>
         <w:pStyle w:val="body"/>
       </w:pPr>
       <w:r>
@@ -13589,31 +13638,31 @@
       <w:pPr>
         <w:pStyle w:val="h3"/>
       </w:pPr>
-      <w:bookmarkStart w:id="88" w:name="_Toc517890686"/>
+      <w:bookmarkStart w:id="84" w:name="_Toc517890686"/>
       <w:r>
         <w:t>Graph Layout Algorithm</w:t>
       </w:r>
-      <w:bookmarkEnd w:id="88"/>
+      <w:bookmarkEnd w:id="84"/>
     </w:p>
     <w:p>
       <w:pPr>
         <w:pStyle w:val="h4"/>
       </w:pPr>
-      <w:bookmarkStart w:id="89" w:name="_Toc517890687"/>
+      <w:bookmarkStart w:id="85" w:name="_Toc517890687"/>
       <w:r>
         <w:t>Build Hierarchy</w:t>
       </w:r>
-      <w:bookmarkEnd w:id="89"/>
+      <w:bookmarkEnd w:id="85"/>
     </w:p>
     <w:p>
       <w:pPr>
         <w:pStyle w:val="h4"/>
       </w:pPr>
-      <w:bookmarkStart w:id="90" w:name="_Toc517890688"/>
+      <w:bookmarkStart w:id="86" w:name="_Toc517890688"/>
       <w:r>
         <w:t>Hierarchy Traversal</w:t>
       </w:r>
-      <w:bookmarkEnd w:id="90"/>
+      <w:bookmarkEnd w:id="86"/>
       <w:r>
         <w:t xml:space="preserve"> </w:t>
       </w:r>
@@ -13623,26 +13672,18 @@
         <w:pStyle w:val="body"/>
       </w:pPr>
       <w:r>
-        <w:t xml:space="preserve">Pathfinder in form of </w:t>
-      </w:r>
-      <w:proofErr w:type="spellStart"/>
-      <w:r>
-        <w:t>posrt</w:t>
-      </w:r>
-      <w:proofErr w:type="spellEnd"/>
-      <w:r>
-        <w:t>-order depth-first search to find ordered path of node visited while traversing hierarchy.</w:t>
+        <w:t>Pathfinder in form of post-order depth-first search to find ordered path of node visited while traversing hierarchy.</w:t>
       </w:r>
     </w:p>
     <w:p>
       <w:pPr>
         <w:pStyle w:val="h4"/>
       </w:pPr>
-      <w:bookmarkStart w:id="91" w:name="_Toc517890689"/>
+      <w:bookmarkStart w:id="87" w:name="_Toc517890689"/>
       <w:r>
         <w:t>Vertex Placement</w:t>
       </w:r>
-      <w:bookmarkEnd w:id="91"/>
+      <w:bookmarkEnd w:id="87"/>
     </w:p>
     <w:p>
       <w:pPr>
@@ -13668,21 +13709,11 @@
         <w:lastRenderedPageBreak/>
         <w:t>Settings</w:t>
       </w:r>
-    </w:p>
-    <w:p>
-      <w:pPr>
-        <w:pStyle w:val="body"/>
-      </w:pPr>
-      <w:r>
-        <w:t>Settings implemented as parameters allow for fine tuning of the algorithm.</w:t>
-      </w:r>
-    </w:p>
-    <w:p>
-      <w:pPr>
-        <w:pStyle w:val="body"/>
-      </w:pPr>
-      <w:r>
-        <w:t>&lt;INSERT Table with list of settings&gt;</w:t>
+      <w:r>
+        <w:t xml:space="preserve"> </w:t>
+      </w:r>
+      <w:r>
+        <w:t>implemented as parameters allow for fine tuning of the algorithm.</w:t>
       </w:r>
     </w:p>
     <w:p>
@@ -13694,6 +13725,234 @@
         </w:numPr>
       </w:pPr>
       <w:r>
+        <w:t>Specification of constraints as tags (loosely coupled to positioning logic)</w:t>
+      </w:r>
+    </w:p>
+    <w:p>
+      <w:pPr>
+        <w:pStyle w:val="list1"/>
+        <w:numPr>
+          <w:ilvl w:val="0"/>
+          <w:numId w:val="31"/>
+        </w:numPr>
+      </w:pPr>
+      <w:r>
+        <w:t>Vertex positioning based on constraints/rules</w:t>
+      </w:r>
+    </w:p>
+    <w:p>
+      <w:pPr>
+        <w:pStyle w:val="body"/>
+      </w:pPr>
+      <w:r>
+        <w:t>&lt;INSERT Table with list of settings&gt;</w:t>
+      </w:r>
+    </w:p>
+    <w:p>
+      <w:pPr>
+        <w:pStyle w:val="body"/>
+        <w:keepNext/>
+      </w:pPr>
+      <w:r>
+        <w:rPr>
+          <w:noProof/>
+        </w:rPr>
+        <w:drawing>
+          <wp:inline distT="0" distB="0" distL="0" distR="0" wp14:anchorId="44A6FCFC" wp14:editId="48ACBF90">
+            <wp:extent cx="2843213" cy="3721426"/>
+            <wp:effectExtent l="0" t="0" r="0" b="0"/>
+            <wp:docPr id="24" name="Picture 24"/>
+            <wp:cNvGraphicFramePr>
+              <a:graphicFrameLocks xmlns:a="http://schemas.openxmlformats.org/drawingml/2006/main" noChangeAspect="1"/>
+            </wp:cNvGraphicFramePr>
+            <a:graphic xmlns:a="http://schemas.openxmlformats.org/drawingml/2006/main">
+              <a:graphicData uri="http://schemas.openxmlformats.org/drawingml/2006/picture">
+                <pic:pic xmlns:pic="http://schemas.openxmlformats.org/drawingml/2006/picture">
+                  <pic:nvPicPr>
+                    <pic:cNvPr id="24" name="childOfNonGroup_positioning.png"/>
+                    <pic:cNvPicPr/>
+                  </pic:nvPicPr>
+                  <pic:blipFill>
+                    <a:blip r:embed="rId29">
+                      <a:extLst>
+                        <a:ext uri="{28A0092B-C50C-407E-A947-70E740481C1C}">
+                          <a14:useLocalDpi xmlns:a14="http://schemas.microsoft.com/office/drawing/2010/main" val="0"/>
+                        </a:ext>
+                      </a:extLst>
+                    </a:blip>
+                    <a:stretch>
+                      <a:fillRect/>
+                    </a:stretch>
+                  </pic:blipFill>
+                  <pic:spPr>
+                    <a:xfrm>
+                      <a:off x="0" y="0"/>
+                      <a:ext cx="2896745" cy="3791493"/>
+                    </a:xfrm>
+                    <a:prstGeom prst="rect">
+                      <a:avLst/>
+                    </a:prstGeom>
+                  </pic:spPr>
+                </pic:pic>
+              </a:graphicData>
+            </a:graphic>
+          </wp:inline>
+        </w:drawing>
+      </w:r>
+    </w:p>
+    <w:p>
+      <w:pPr>
+        <w:pStyle w:val="Caption"/>
+        <w:jc w:val="both"/>
+      </w:pPr>
+      <w:r>
+        <w:t xml:space="preserve">Figure </w:t>
+      </w:r>
+      <w:r>
+        <w:rPr>
+          <w:noProof/>
+        </w:rPr>
+        <w:fldChar w:fldCharType="begin"/>
+      </w:r>
+      <w:r>
+        <w:rPr>
+          <w:noProof/>
+        </w:rPr>
+        <w:instrText xml:space="preserve"> SEQ Figure \* ARABIC </w:instrText>
+      </w:r>
+      <w:r>
+        <w:rPr>
+          <w:noProof/>
+        </w:rPr>
+        <w:fldChar w:fldCharType="separate"/>
+      </w:r>
+      <w:r>
+        <w:rPr>
+          <w:noProof/>
+        </w:rPr>
+        <w:t>1</w:t>
+      </w:r>
+      <w:r>
+        <w:rPr>
+          <w:noProof/>
+        </w:rPr>
+        <w:fldChar w:fldCharType="end"/>
+      </w:r>
+      <w:r>
+        <w:t xml:space="preserve"> [INSERT CAPTION HERE]</w:t>
+      </w:r>
+    </w:p>
+    <w:p>
+      <w:pPr>
+        <w:keepNext/>
+        <w:jc w:val="center"/>
+      </w:pPr>
+      <w:r>
+        <w:rPr>
+          <w:noProof/>
+        </w:rPr>
+        <w:lastRenderedPageBreak/>
+        <w:drawing>
+          <wp:inline distT="0" distB="0" distL="0" distR="0" wp14:anchorId="64DEB556" wp14:editId="1E20B268">
+            <wp:extent cx="5731510" cy="4879475"/>
+            <wp:effectExtent l="0" t="0" r="2540" b="0"/>
+            <wp:docPr id="25" name="Picture 25"/>
+            <wp:cNvGraphicFramePr>
+              <a:graphicFrameLocks xmlns:a="http://schemas.openxmlformats.org/drawingml/2006/main" noChangeAspect="1"/>
+            </wp:cNvGraphicFramePr>
+            <a:graphic xmlns:a="http://schemas.openxmlformats.org/drawingml/2006/main">
+              <a:graphicData uri="http://schemas.openxmlformats.org/drawingml/2006/picture">
+                <pic:pic xmlns:pic="http://schemas.openxmlformats.org/drawingml/2006/picture">
+                  <pic:nvPicPr>
+                    <pic:cNvPr id="0" name="Picture 1"/>
+                    <pic:cNvPicPr>
+                      <a:picLocks noChangeAspect="1" noChangeArrowheads="1"/>
+                    </pic:cNvPicPr>
+                  </pic:nvPicPr>
+                  <pic:blipFill>
+                    <a:blip r:embed="rId30" cstate="print">
+                      <a:extLst>
+                        <a:ext uri="{28A0092B-C50C-407E-A947-70E740481C1C}">
+                          <a14:useLocalDpi xmlns:a14="http://schemas.microsoft.com/office/drawing/2010/main" val="0"/>
+                        </a:ext>
+                      </a:extLst>
+                    </a:blip>
+                    <a:srcRect/>
+                    <a:stretch>
+                      <a:fillRect/>
+                    </a:stretch>
+                  </pic:blipFill>
+                  <pic:spPr bwMode="auto">
+                    <a:xfrm>
+                      <a:off x="0" y="0"/>
+                      <a:ext cx="5731510" cy="4879475"/>
+                    </a:xfrm>
+                    <a:prstGeom prst="rect">
+                      <a:avLst/>
+                    </a:prstGeom>
+                    <a:noFill/>
+                    <a:ln>
+                      <a:noFill/>
+                    </a:ln>
+                  </pic:spPr>
+                </pic:pic>
+              </a:graphicData>
+            </a:graphic>
+          </wp:inline>
+        </w:drawing>
+      </w:r>
+    </w:p>
+    <w:p>
+      <w:pPr>
+        <w:pStyle w:val="Caption"/>
+        <w:jc w:val="center"/>
+      </w:pPr>
+      <w:r>
+        <w:t xml:space="preserve">Figure </w:t>
+      </w:r>
+      <w:r>
+        <w:rPr>
+          <w:noProof/>
+        </w:rPr>
+        <w:fldChar w:fldCharType="begin"/>
+      </w:r>
+      <w:r>
+        <w:rPr>
+          <w:noProof/>
+        </w:rPr>
+        <w:instrText xml:space="preserve"> SEQ Figure \* ARABIC </w:instrText>
+      </w:r>
+      <w:r>
+        <w:rPr>
+          <w:noProof/>
+        </w:rPr>
+        <w:fldChar w:fldCharType="separate"/>
+      </w:r>
+      <w:r>
+        <w:rPr>
+          <w:noProof/>
+        </w:rPr>
+        <w:t>2</w:t>
+      </w:r>
+      <w:r>
+        <w:rPr>
+          <w:noProof/>
+        </w:rPr>
+        <w:fldChar w:fldCharType="end"/>
+      </w:r>
+      <w:r>
+        <w:t xml:space="preserve"> [ACTIVITY DIAGRAM OF SPECIFICATION OF CONSTRAINTS]</w:t>
+      </w:r>
+    </w:p>
+    <w:p>
+      <w:pPr>
+        <w:pStyle w:val="list1"/>
+        <w:numPr>
+          <w:ilvl w:val="0"/>
+          <w:numId w:val="31"/>
+        </w:numPr>
+      </w:pPr>
+      <w:r>
         <w:t>Fine Tuning of Parameters</w:t>
       </w:r>
     </w:p>
@@ -13701,7 +13960,7 @@
       <w:pPr>
         <w:pStyle w:val="h3"/>
       </w:pPr>
-      <w:bookmarkStart w:id="92" w:name="_Toc517890690"/>
+      <w:bookmarkStart w:id="88" w:name="_Toc517890690"/>
       <w:r>
         <w:t>Generation</w:t>
       </w:r>
@@ -13714,30 +13973,40 @@
       <w:r>
         <w:t>the XML File</w:t>
       </w:r>
-      <w:bookmarkEnd w:id="92"/>
+      <w:bookmarkEnd w:id="88"/>
     </w:p>
     <w:p>
       <w:pPr>
         <w:pStyle w:val="h4"/>
       </w:pPr>
-      <w:bookmarkStart w:id="93" w:name="_Toc517890691"/>
+      <w:bookmarkStart w:id="89" w:name="_Toc517890691"/>
       <w:r>
         <w:t>Structure of X</w:t>
       </w:r>
       <w:r>
         <w:t>ML File</w:t>
       </w:r>
-      <w:bookmarkEnd w:id="93"/>
+      <w:bookmarkEnd w:id="89"/>
+    </w:p>
+    <w:p>
+      <w:pPr>
+        <w:pStyle w:val="body"/>
+      </w:pPr>
+      <w:r>
+        <w:t>&lt;INSERT CLASS DIAGRAM WITH VERERBUNGEN HIER THAT MODELLS THE STRUCTURE (FOR EXAMPLE MXGRAPH &lt;|-----MXMODEL…</w:t>
+      </w:r>
+      <w:bookmarkStart w:id="90" w:name="_GoBack"/>
+      <w:bookmarkEnd w:id="90"/>
     </w:p>
     <w:p>
       <w:pPr>
         <w:pStyle w:val="h4"/>
       </w:pPr>
-      <w:bookmarkStart w:id="94" w:name="_Toc517890692"/>
+      <w:bookmarkStart w:id="91" w:name="_Toc517890692"/>
       <w:r>
         <w:t>Recursive Instantiation</w:t>
       </w:r>
-      <w:bookmarkEnd w:id="94"/>
+      <w:bookmarkEnd w:id="91"/>
       <w:r>
         <w:t xml:space="preserve"> </w:t>
       </w:r>
@@ -13776,22 +14045,22 @@
       <w:pPr>
         <w:pStyle w:val="h1"/>
       </w:pPr>
-      <w:bookmarkStart w:id="95" w:name="_Toc517890693"/>
+      <w:bookmarkStart w:id="92" w:name="_Toc517890693"/>
       <w:r>
         <w:lastRenderedPageBreak/>
         <w:t>Testing, Verification and Validation</w:t>
       </w:r>
-      <w:bookmarkEnd w:id="95"/>
+      <w:bookmarkEnd w:id="92"/>
     </w:p>
     <w:p>
       <w:pPr>
         <w:pStyle w:val="h2"/>
       </w:pPr>
-      <w:bookmarkStart w:id="96" w:name="_Toc517890694"/>
+      <w:bookmarkStart w:id="93" w:name="_Toc517890694"/>
       <w:r>
         <w:t>Prototypical Implementation in an Industrial Context</w:t>
       </w:r>
-      <w:bookmarkEnd w:id="96"/>
+      <w:bookmarkEnd w:id="93"/>
     </w:p>
     <w:p>
       <w:pPr>
@@ -13850,13 +14119,13 @@
       <w:pPr>
         <w:pStyle w:val="h1"/>
       </w:pPr>
-      <w:bookmarkStart w:id="97" w:name="_Toc517890695"/>
+      <w:bookmarkStart w:id="94" w:name="_Toc517890695"/>
       <w:r>
         <w:lastRenderedPageBreak/>
         <w:t>Synopsis</w:t>
       </w:r>
       <w:bookmarkEnd w:id="1"/>
-      <w:bookmarkEnd w:id="97"/>
+      <w:bookmarkEnd w:id="94"/>
     </w:p>
     <w:sectPr>
       <w:pgSz w:w="11906" w:h="16838"/>
@@ -14585,7 +14854,7 @@
   <w:abstractNum w:abstractNumId="5" w15:restartNumberingAfterBreak="0">
     <w:nsid w:val="19DB0C85"/>
     <w:multiLevelType w:val="multilevel"/>
-    <w:tmpl w:val="BDD8B4FE"/>
+    <w:tmpl w:val="F96E981A"/>
     <w:lvl w:ilvl="0">
       <w:start w:val="1"/>
       <w:numFmt w:val="decimal"/>
@@ -17228,6 +17497,47 @@
     <w:semiHidden/>
     <w:unhideWhenUsed/>
   </w:style>
+  <w:style w:type="character" w:customStyle="1" w:styleId="Heading1Char">
+    <w:name w:val="Heading 1 Char"/>
+    <w:basedOn w:val="DefaultParagraphFont"/>
+    <w:link w:val="Heading1"/>
+    <w:uiPriority w:val="9"/>
+    <w:rsid w:val="001E0602"/>
+    <w:rPr>
+      <w:rFonts w:asciiTheme="majorHAnsi" w:eastAsiaTheme="majorEastAsia" w:hAnsiTheme="majorHAnsi" w:cstheme="majorBidi"/>
+      <w:color w:val="2F5496" w:themeColor="accent1" w:themeShade="BF"/>
+      <w:sz w:val="32"/>
+      <w:szCs w:val="32"/>
+    </w:rPr>
+  </w:style>
+  <w:style w:type="character" w:customStyle="1" w:styleId="Heading2Char">
+    <w:name w:val="Heading 2 Char"/>
+    <w:basedOn w:val="DefaultParagraphFont"/>
+    <w:link w:val="Heading2"/>
+    <w:uiPriority w:val="9"/>
+    <w:semiHidden/>
+    <w:rsid w:val="001E0602"/>
+    <w:rPr>
+      <w:rFonts w:asciiTheme="majorHAnsi" w:eastAsiaTheme="majorEastAsia" w:hAnsiTheme="majorHAnsi" w:cstheme="majorBidi"/>
+      <w:color w:val="2F5496" w:themeColor="accent1" w:themeShade="BF"/>
+      <w:sz w:val="26"/>
+      <w:szCs w:val="26"/>
+    </w:rPr>
+  </w:style>
+  <w:style w:type="character" w:customStyle="1" w:styleId="Heading3Char">
+    <w:name w:val="Heading 3 Char"/>
+    <w:basedOn w:val="DefaultParagraphFont"/>
+    <w:link w:val="Heading3"/>
+    <w:uiPriority w:val="9"/>
+    <w:semiHidden/>
+    <w:rsid w:val="001E0602"/>
+    <w:rPr>
+      <w:rFonts w:asciiTheme="majorHAnsi" w:eastAsiaTheme="majorEastAsia" w:hAnsiTheme="majorHAnsi" w:cstheme="majorBidi"/>
+      <w:color w:val="1F3763" w:themeColor="accent1" w:themeShade="7F"/>
+      <w:sz w:val="24"/>
+      <w:szCs w:val="24"/>
+    </w:rPr>
+  </w:style>
   <w:style w:type="paragraph" w:styleId="Title">
     <w:name w:val="Title"/>
     <w:basedOn w:val="Normal"/>
@@ -17353,7 +17663,7 @@
     <w:link w:val="h1Char"/>
     <w:autoRedefine/>
     <w:qFormat/>
-    <w:rsid w:val="000C043E"/>
+    <w:rsid w:val="00FB3BD9"/>
     <w:pPr>
       <w:numPr>
         <w:numId w:val="11"/>
@@ -17370,7 +17680,7 @@
     <w:name w:val="h1 Char"/>
     <w:basedOn w:val="DefaultParagraphFont"/>
     <w:link w:val="h1"/>
-    <w:rsid w:val="000C043E"/>
+    <w:rsid w:val="00FB3BD9"/>
     <w:rPr>
       <w:rFonts w:ascii="Roboto" w:eastAsia="Arial" w:hAnsi="Roboto" w:cs="Arial"/>
       <w:sz w:val="40"/>
@@ -17420,6 +17730,17 @@
       <w:szCs w:val="29"/>
     </w:rPr>
   </w:style>
+  <w:style w:type="character" w:customStyle="1" w:styleId="h2Char">
+    <w:name w:val="h2 Char"/>
+    <w:basedOn w:val="DefaultParagraphFont"/>
+    <w:link w:val="h2"/>
+    <w:rsid w:val="002C51BB"/>
+    <w:rPr>
+      <w:rFonts w:ascii="Roboto" w:eastAsia="Arial" w:hAnsi="Roboto" w:cs="Arial"/>
+      <w:sz w:val="32"/>
+      <w:szCs w:val="29"/>
+    </w:rPr>
+  </w:style>
   <w:style w:type="paragraph" w:customStyle="1" w:styleId="body">
     <w:name w:val="body"/>
     <w:basedOn w:val="Normal"/>
@@ -17438,17 +17759,6 @@
       <w:sz w:val="21"/>
       <w:szCs w:val="21"/>
       <w:shd w:val="clear" w:color="auto" w:fill="FFFFFF"/>
-    </w:rPr>
-  </w:style>
-  <w:style w:type="character" w:customStyle="1" w:styleId="h2Char">
-    <w:name w:val="h2 Char"/>
-    <w:basedOn w:val="DefaultParagraphFont"/>
-    <w:link w:val="h2"/>
-    <w:rsid w:val="002C51BB"/>
-    <w:rPr>
-      <w:rFonts w:ascii="Roboto" w:eastAsia="Arial" w:hAnsi="Roboto" w:cs="Arial"/>
-      <w:sz w:val="32"/>
-      <w:szCs w:val="29"/>
     </w:rPr>
   </w:style>
   <w:style w:type="character" w:customStyle="1" w:styleId="bodyChar">
@@ -17480,7 +17790,7 @@
     <w:link w:val="h3Char"/>
     <w:autoRedefine/>
     <w:qFormat/>
-    <w:rsid w:val="00A145C1"/>
+    <w:rsid w:val="0032118A"/>
     <w:pPr>
       <w:numPr>
         <w:ilvl w:val="2"/>
@@ -17488,6 +17798,17 @@
     </w:pPr>
     <w:rPr>
       <w:sz w:val="26"/>
+    </w:rPr>
+  </w:style>
+  <w:style w:type="character" w:customStyle="1" w:styleId="h3Char">
+    <w:name w:val="h3 Char"/>
+    <w:basedOn w:val="h2Char"/>
+    <w:link w:val="h3"/>
+    <w:rsid w:val="0032118A"/>
+    <w:rPr>
+      <w:rFonts w:ascii="Roboto" w:eastAsia="Arial" w:hAnsi="Roboto" w:cs="Arial"/>
+      <w:sz w:val="26"/>
+      <w:szCs w:val="29"/>
     </w:rPr>
   </w:style>
   <w:style w:type="paragraph" w:customStyle="1" w:styleId="h4">
@@ -17506,14 +17827,14 @@
       <w:sz w:val="24"/>
     </w:rPr>
   </w:style>
-  <w:style w:type="character" w:customStyle="1" w:styleId="h3Char">
-    <w:name w:val="h3 Char"/>
-    <w:basedOn w:val="h2Char"/>
-    <w:link w:val="h3"/>
-    <w:rsid w:val="00A145C1"/>
+  <w:style w:type="character" w:customStyle="1" w:styleId="h4Char">
+    <w:name w:val="h4 Char"/>
+    <w:basedOn w:val="h3Char"/>
+    <w:link w:val="h4"/>
+    <w:rsid w:val="0063447D"/>
     <w:rPr>
       <w:rFonts w:ascii="Roboto" w:eastAsia="Arial" w:hAnsi="Roboto" w:cs="Arial"/>
-      <w:sz w:val="26"/>
+      <w:sz w:val="24"/>
       <w:szCs w:val="29"/>
     </w:rPr>
   </w:style>
@@ -17526,17 +17847,6 @@
     <w:rPr>
       <w:color w:val="0000FF"/>
       <w:u w:val="single"/>
-    </w:rPr>
-  </w:style>
-  <w:style w:type="character" w:customStyle="1" w:styleId="h4Char">
-    <w:name w:val="h4 Char"/>
-    <w:basedOn w:val="h3Char"/>
-    <w:link w:val="h4"/>
-    <w:rsid w:val="0063447D"/>
-    <w:rPr>
-      <w:rFonts w:ascii="Roboto" w:eastAsia="Arial" w:hAnsi="Roboto" w:cs="Arial"/>
-      <w:sz w:val="24"/>
-      <w:szCs w:val="29"/>
     </w:rPr>
   </w:style>
   <w:style w:type="character" w:styleId="UnresolvedMention">
@@ -17560,7 +17870,6 @@
     <w:pPr>
       <w:numPr>
         <w:ilvl w:val="0"/>
-        <w:numId w:val="0"/>
       </w:numPr>
     </w:pPr>
     <w:rPr>
@@ -17577,47 +17886,6 @@
       <w:rFonts w:ascii="Roboto" w:eastAsia="Arial" w:hAnsi="Roboto" w:cs="Arial"/>
       <w:sz w:val="20"/>
       <w:szCs w:val="20"/>
-    </w:rPr>
-  </w:style>
-  <w:style w:type="character" w:customStyle="1" w:styleId="Heading1Char">
-    <w:name w:val="Heading 1 Char"/>
-    <w:basedOn w:val="DefaultParagraphFont"/>
-    <w:link w:val="Heading1"/>
-    <w:uiPriority w:val="9"/>
-    <w:rsid w:val="001E0602"/>
-    <w:rPr>
-      <w:rFonts w:asciiTheme="majorHAnsi" w:eastAsiaTheme="majorEastAsia" w:hAnsiTheme="majorHAnsi" w:cstheme="majorBidi"/>
-      <w:color w:val="2F5496" w:themeColor="accent1" w:themeShade="BF"/>
-      <w:sz w:val="32"/>
-      <w:szCs w:val="32"/>
-    </w:rPr>
-  </w:style>
-  <w:style w:type="character" w:customStyle="1" w:styleId="Heading3Char">
-    <w:name w:val="Heading 3 Char"/>
-    <w:basedOn w:val="DefaultParagraphFont"/>
-    <w:link w:val="Heading3"/>
-    <w:uiPriority w:val="9"/>
-    <w:semiHidden/>
-    <w:rsid w:val="001E0602"/>
-    <w:rPr>
-      <w:rFonts w:asciiTheme="majorHAnsi" w:eastAsiaTheme="majorEastAsia" w:hAnsiTheme="majorHAnsi" w:cstheme="majorBidi"/>
-      <w:color w:val="1F3763" w:themeColor="accent1" w:themeShade="7F"/>
-      <w:sz w:val="24"/>
-      <w:szCs w:val="24"/>
-    </w:rPr>
-  </w:style>
-  <w:style w:type="character" w:customStyle="1" w:styleId="Heading2Char">
-    <w:name w:val="Heading 2 Char"/>
-    <w:basedOn w:val="DefaultParagraphFont"/>
-    <w:link w:val="Heading2"/>
-    <w:uiPriority w:val="9"/>
-    <w:semiHidden/>
-    <w:rsid w:val="001E0602"/>
-    <w:rPr>
-      <w:rFonts w:asciiTheme="majorHAnsi" w:eastAsiaTheme="majorEastAsia" w:hAnsiTheme="majorHAnsi" w:cstheme="majorBidi"/>
-      <w:color w:val="2F5496" w:themeColor="accent1" w:themeShade="BF"/>
-      <w:sz w:val="26"/>
-      <w:szCs w:val="26"/>
     </w:rPr>
   </w:style>
   <w:style w:type="paragraph" w:styleId="TOC1">
@@ -17696,84 +17964,23 @@
       <w:szCs w:val="20"/>
     </w:rPr>
   </w:style>
-  <w:style w:type="paragraph" w:styleId="TOC5">
-    <w:name w:val="toc 5"/>
+  <w:style w:type="paragraph" w:styleId="Caption">
+    <w:name w:val="caption"/>
     <w:basedOn w:val="Normal"/>
     <w:next w:val="Normal"/>
-    <w:autoRedefine/>
-    <w:uiPriority w:val="39"/>
+    <w:uiPriority w:val="35"/>
     <w:unhideWhenUsed/>
-    <w:rsid w:val="001F15AE"/>
+    <w:qFormat/>
+    <w:rsid w:val="00726052"/>
     <w:pPr>
-      <w:spacing w:after="100" w:line="259" w:lineRule="auto"/>
-      <w:ind w:left="880"/>
+      <w:spacing w:after="200"/>
     </w:pPr>
     <w:rPr>
-      <w:rFonts w:asciiTheme="minorHAnsi" w:hAnsiTheme="minorHAnsi" w:cstheme="minorBidi"/>
-    </w:rPr>
-  </w:style>
-  <w:style w:type="paragraph" w:styleId="TOC6">
-    <w:name w:val="toc 6"/>
-    <w:basedOn w:val="Normal"/>
-    <w:next w:val="Normal"/>
-    <w:autoRedefine/>
-    <w:uiPriority w:val="39"/>
-    <w:unhideWhenUsed/>
-    <w:rsid w:val="001F15AE"/>
-    <w:pPr>
-      <w:spacing w:after="100" w:line="259" w:lineRule="auto"/>
-      <w:ind w:left="1100"/>
-    </w:pPr>
-    <w:rPr>
-      <w:rFonts w:asciiTheme="minorHAnsi" w:hAnsiTheme="minorHAnsi" w:cstheme="minorBidi"/>
-    </w:rPr>
-  </w:style>
-  <w:style w:type="paragraph" w:styleId="TOC7">
-    <w:name w:val="toc 7"/>
-    <w:basedOn w:val="Normal"/>
-    <w:next w:val="Normal"/>
-    <w:autoRedefine/>
-    <w:uiPriority w:val="39"/>
-    <w:unhideWhenUsed/>
-    <w:rsid w:val="001F15AE"/>
-    <w:pPr>
-      <w:spacing w:after="100" w:line="259" w:lineRule="auto"/>
-      <w:ind w:left="1320"/>
-    </w:pPr>
-    <w:rPr>
-      <w:rFonts w:asciiTheme="minorHAnsi" w:hAnsiTheme="minorHAnsi" w:cstheme="minorBidi"/>
-    </w:rPr>
-  </w:style>
-  <w:style w:type="paragraph" w:styleId="TOC8">
-    <w:name w:val="toc 8"/>
-    <w:basedOn w:val="Normal"/>
-    <w:next w:val="Normal"/>
-    <w:autoRedefine/>
-    <w:uiPriority w:val="39"/>
-    <w:unhideWhenUsed/>
-    <w:rsid w:val="001F15AE"/>
-    <w:pPr>
-      <w:spacing w:after="100" w:line="259" w:lineRule="auto"/>
-      <w:ind w:left="1540"/>
-    </w:pPr>
-    <w:rPr>
-      <w:rFonts w:asciiTheme="minorHAnsi" w:hAnsiTheme="minorHAnsi" w:cstheme="minorBidi"/>
-    </w:rPr>
-  </w:style>
-  <w:style w:type="paragraph" w:styleId="TOC9">
-    <w:name w:val="toc 9"/>
-    <w:basedOn w:val="Normal"/>
-    <w:next w:val="Normal"/>
-    <w:autoRedefine/>
-    <w:uiPriority w:val="39"/>
-    <w:unhideWhenUsed/>
-    <w:rsid w:val="001F15AE"/>
-    <w:pPr>
-      <w:spacing w:after="100" w:line="259" w:lineRule="auto"/>
-      <w:ind w:left="1760"/>
-    </w:pPr>
-    <w:rPr>
-      <w:rFonts w:asciiTheme="minorHAnsi" w:hAnsiTheme="minorHAnsi" w:cstheme="minorBidi"/>
+      <w:i/>
+      <w:iCs/>
+      <w:color w:val="44546A" w:themeColor="text2"/>
+      <w:sz w:val="18"/>
+      <w:szCs w:val="18"/>
     </w:rPr>
   </w:style>
 </w:styles>
@@ -18108,7 +18315,7 @@
 </file>
 
 <file path=customXml/itemProps1.xml><?xml version="1.0" encoding="utf-8"?>
-<ds:datastoreItem xmlns:ds="http://schemas.openxmlformats.org/officeDocument/2006/customXml" ds:itemID="{5F7865CB-F5C2-490D-B351-E0C6BCCBCE4A}">
+<ds:datastoreItem xmlns:ds="http://schemas.openxmlformats.org/officeDocument/2006/customXml" ds:itemID="{040114EC-A1A1-4D3B-823A-837B05F2FDAF}">
   <ds:schemaRefs>
     <ds:schemaRef ds:uri="http://schemas.openxmlformats.org/officeDocument/2006/bibliography"/>
   </ds:schemaRefs>

</xml_diff>

<commit_message>
Implements vertexPlacement in create-pid-visualization.js
</commit_message>
<xml_diff>
--- a/4 Schreibphase/24_06_2018_mw_bachelorarbeit_mrk.docx
+++ b/4 Schreibphase/24_06_2018_mw_bachelorarbeit_mrk.docx
@@ -1,6 +1,6 @@
 
 <file path=word/document.xml><?xml version="1.0" encoding="utf-8"?>
-<w:document xmlns:wpc="http://schemas.microsoft.com/office/word/2010/wordprocessingCanvas" xmlns:cx="http://schemas.microsoft.com/office/drawing/2014/chartex" xmlns:cx1="http://schemas.microsoft.com/office/drawing/2015/9/8/chartex" xmlns:cx2="http://schemas.microsoft.com/office/drawing/2015/10/21/chartex" xmlns:cx3="http://schemas.microsoft.com/office/drawing/2016/5/9/chartex" xmlns:cx4="http://schemas.microsoft.com/office/drawing/2016/5/10/chartex" xmlns:cx5="http://schemas.microsoft.com/office/drawing/2016/5/11/chartex" xmlns:cx6="http://schemas.microsoft.com/office/drawing/2016/5/12/chartex" xmlns:cx7="http://schemas.microsoft.com/office/drawing/2016/5/13/chartex" xmlns:cx8="http://schemas.microsoft.com/office/drawing/2016/5/14/chartex" xmlns:mc="http://schemas.openxmlformats.org/markup-compatibility/2006" xmlns:aink="http://schemas.microsoft.com/office/drawing/2016/ink" xmlns:am3d="http://schemas.microsoft.com/office/drawing/2017/model3d" xmlns:o="urn:schemas-microsoft-com:office:office" xmlns:r="http://schemas.openxmlformats.org/officeDocument/2006/relationships" xmlns:m="http://schemas.openxmlformats.org/officeDocument/2006/math" xmlns:v="urn:schemas-microsoft-com:vml" xmlns:wp14="http://schemas.microsoft.com/office/word/2010/wordprocessingDrawing" xmlns:wp="http://schemas.openxmlformats.org/drawingml/2006/wordprocessingDrawing" xmlns:w10="urn:schemas-microsoft-com:office:word" xmlns:w="http://schemas.openxmlformats.org/wordprocessingml/2006/main" xmlns:w14="http://schemas.microsoft.com/office/word/2010/wordml" xmlns:w15="http://schemas.microsoft.com/office/word/2012/wordml" xmlns:w16cid="http://schemas.microsoft.com/office/word/2016/wordml/cid" xmlns:w16se="http://schemas.microsoft.com/office/word/2015/wordml/symex" xmlns:wpg="http://schemas.microsoft.com/office/word/2010/wordprocessingGroup" xmlns:wpi="http://schemas.microsoft.com/office/word/2010/wordprocessingInk" xmlns:wne="http://schemas.microsoft.com/office/word/2006/wordml" xmlns:wps="http://schemas.microsoft.com/office/word/2010/wordprocessingShape" mc:Ignorable="w14 w15 w16se w16cid wp14">
+<w:document xmlns:wpc="http://schemas.microsoft.com/office/word/2010/wordprocessingCanvas" xmlns:cx="http://schemas.microsoft.com/office/drawing/2014/chartex" xmlns:cx1="http://schemas.microsoft.com/office/drawing/2015/9/8/chartex" xmlns:mc="http://schemas.openxmlformats.org/markup-compatibility/2006" xmlns:o="urn:schemas-microsoft-com:office:office" xmlns:r="http://schemas.openxmlformats.org/officeDocument/2006/relationships" xmlns:m="http://schemas.openxmlformats.org/officeDocument/2006/math" xmlns:v="urn:schemas-microsoft-com:vml" xmlns:wp14="http://schemas.microsoft.com/office/word/2010/wordprocessingDrawing" xmlns:wp="http://schemas.openxmlformats.org/drawingml/2006/wordprocessingDrawing" xmlns:w10="urn:schemas-microsoft-com:office:word" xmlns:w="http://schemas.openxmlformats.org/wordprocessingml/2006/main" xmlns:w14="http://schemas.microsoft.com/office/word/2010/wordml" xmlns:w15="http://schemas.microsoft.com/office/word/2012/wordml" xmlns:w16se="http://schemas.microsoft.com/office/word/2015/wordml/symex" xmlns:wpg="http://schemas.microsoft.com/office/word/2010/wordprocessingGroup" xmlns:wpi="http://schemas.microsoft.com/office/word/2010/wordprocessingInk" xmlns:wne="http://schemas.microsoft.com/office/word/2006/wordml" xmlns:wps="http://schemas.microsoft.com/office/word/2010/wordprocessingShape" mc:Ignorable="w14 w15 w16se wp14">
   <w:body>
     <w:p>
       <w:pPr>
@@ -21,6 +21,7 @@
           <w:noProof/>
           <w:sz w:val="24"/>
           <w:szCs w:val="24"/>
+          <w:lang w:val="de-DE" w:eastAsia="de-DE"/>
         </w:rPr>
         <w:drawing>
           <wp:anchor distT="0" distB="0" distL="114300" distR="114300" simplePos="0" relativeHeight="251659264" behindDoc="1" locked="0" layoutInCell="0" allowOverlap="1" wp14:anchorId="04552EBA" wp14:editId="52EE5569">
@@ -98,8 +99,36 @@
           <w:sz w:val="20"/>
           <w:szCs w:val="20"/>
         </w:rPr>
-        <w:t xml:space="preserve"> Universität München</w:t>
-      </w:r>
+        <w:t xml:space="preserve"> </w:t>
+      </w:r>
+      <w:proofErr w:type="spellStart"/>
+      <w:r>
+        <w:rPr>
+          <w:rFonts w:ascii="Roboto" w:eastAsia="Arial" w:hAnsi="Roboto" w:cs="Arial"/>
+          <w:sz w:val="20"/>
+          <w:szCs w:val="20"/>
+        </w:rPr>
+        <w:t>Universität</w:t>
+      </w:r>
+      <w:proofErr w:type="spellEnd"/>
+      <w:r>
+        <w:rPr>
+          <w:rFonts w:ascii="Roboto" w:eastAsia="Arial" w:hAnsi="Roboto" w:cs="Arial"/>
+          <w:sz w:val="20"/>
+          <w:szCs w:val="20"/>
+        </w:rPr>
+        <w:t xml:space="preserve"> </w:t>
+      </w:r>
+      <w:proofErr w:type="spellStart"/>
+      <w:r>
+        <w:rPr>
+          <w:rFonts w:ascii="Roboto" w:eastAsia="Arial" w:hAnsi="Roboto" w:cs="Arial"/>
+          <w:sz w:val="20"/>
+          <w:szCs w:val="20"/>
+        </w:rPr>
+        <w:t>München</w:t>
+      </w:r>
+      <w:proofErr w:type="spellEnd"/>
     </w:p>
     <w:p>
       <w:pPr>
@@ -203,6 +232,7 @@
           <w:noProof/>
           <w:sz w:val="24"/>
           <w:szCs w:val="24"/>
+          <w:lang w:val="de-DE" w:eastAsia="de-DE"/>
         </w:rPr>
         <mc:AlternateContent>
           <mc:Choice Requires="wps">
@@ -255,7 +285,7 @@
               </wp:anchor>
             </w:drawing>
           </mc:Choice>
-          <mc:Fallback>
+          <mc:Fallback xmlns:w16cid="http://schemas.microsoft.com/office/word/2016/wordml/cid" xmlns:am3d="http://schemas.microsoft.com/office/drawing/2017/model3d" xmlns:aink="http://schemas.microsoft.com/office/drawing/2016/ink" xmlns:cx8="http://schemas.microsoft.com/office/drawing/2016/5/14/chartex" xmlns:cx7="http://schemas.microsoft.com/office/drawing/2016/5/13/chartex" xmlns:cx6="http://schemas.microsoft.com/office/drawing/2016/5/12/chartex" xmlns:cx5="http://schemas.microsoft.com/office/drawing/2016/5/11/chartex" xmlns:cx4="http://schemas.microsoft.com/office/drawing/2016/5/10/chartex" xmlns:cx3="http://schemas.microsoft.com/office/drawing/2016/5/9/chartex" xmlns:cx2="http://schemas.microsoft.com/office/drawing/2015/10/21/chartex">
             <w:pict>
               <v:line w14:anchorId="37F60B83" id="Shape 2" o:spid="_x0000_s1026" style="position:absolute;z-index:-251656192;visibility:visible;mso-wrap-style:square;mso-wrap-distance-left:9pt;mso-wrap-distance-top:0;mso-wrap-distance-right:9pt;mso-wrap-distance-bottom:0;mso-position-horizontal:absolute;mso-position-horizontal-relative:text;mso-position-vertical:absolute;mso-position-vertical-relative:text" from="16.9pt,19.6pt" to="434.3pt,19.6pt" o:gfxdata="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" o:allowincell="f" filled="t" strokeweight=".85pt">
                 <v:stroke joinstyle="miter"/>
@@ -411,7 +441,7 @@
     </w:p>
     <w:p>
       <w:pPr>
-        <w:pStyle w:val="Subtitle"/>
+        <w:pStyle w:val="Untertitel"/>
         <w:rPr>
           <w:sz w:val="20"/>
           <w:szCs w:val="20"/>
@@ -436,7 +466,7 @@
     </w:p>
     <w:p>
       <w:pPr>
-        <w:pStyle w:val="Title"/>
+        <w:pStyle w:val="Titel"/>
         <w:rPr>
           <w:sz w:val="35"/>
           <w:szCs w:val="35"/>
@@ -612,6 +642,7 @@
       <w:r>
         <w:rPr>
           <w:noProof/>
+          <w:lang w:val="de-DE" w:eastAsia="de-DE"/>
         </w:rPr>
         <w:drawing>
           <wp:anchor distT="0" distB="0" distL="114300" distR="114300" simplePos="0" relativeHeight="251661312" behindDoc="0" locked="0" layoutInCell="1" allowOverlap="1" wp14:anchorId="02F9BA4C" wp14:editId="416C9561">
@@ -1027,7 +1058,7 @@
           <w:color w:val="404040"/>
           <w:sz w:val="20"/>
           <w:szCs w:val="20"/>
-          <w:lang w:val="de-DE"/>
+          <w:lang w:val="de-DE" w:eastAsia="de-DE"/>
         </w:rPr>
         <mc:AlternateContent>
           <mc:Choice Requires="wpi">
@@ -1067,7 +1098,7 @@
               </wp:anchor>
             </w:drawing>
           </mc:Choice>
-          <mc:Fallback>
+          <mc:Fallback xmlns:w16cid="http://schemas.microsoft.com/office/word/2016/wordml/cid" xmlns:am3d="http://schemas.microsoft.com/office/drawing/2017/model3d" xmlns:aink="http://schemas.microsoft.com/office/drawing/2016/ink" xmlns:cx8="http://schemas.microsoft.com/office/drawing/2016/5/14/chartex" xmlns:cx7="http://schemas.microsoft.com/office/drawing/2016/5/13/chartex" xmlns:cx6="http://schemas.microsoft.com/office/drawing/2016/5/12/chartex" xmlns:cx5="http://schemas.microsoft.com/office/drawing/2016/5/11/chartex" xmlns:cx4="http://schemas.microsoft.com/office/drawing/2016/5/10/chartex" xmlns:cx3="http://schemas.microsoft.com/office/drawing/2016/5/9/chartex" xmlns:cx2="http://schemas.microsoft.com/office/drawing/2015/10/21/chartex">
             <w:pict>
               <v:shapetype w14:anchorId="6A41BEFC" id="_x0000_t75" coordsize="21600,21600" o:spt="75" o:preferrelative="t" path="m@4@5l@4@11@9@11@9@5xe" filled="f" stroked="f">
                 <v:stroke joinstyle="miter"/>
@@ -1143,6 +1174,7 @@
       <w:r>
         <w:rPr>
           <w:noProof/>
+          <w:lang w:val="de-DE" w:eastAsia="de-DE"/>
         </w:rPr>
         <mc:AlternateContent>
           <mc:Choice Requires="wps">
@@ -1195,7 +1227,7 @@
               </wp:anchor>
             </w:drawing>
           </mc:Choice>
-          <mc:Fallback>
+          <mc:Fallback xmlns:w16cid="http://schemas.microsoft.com/office/word/2016/wordml/cid" xmlns:am3d="http://schemas.microsoft.com/office/drawing/2017/model3d" xmlns:aink="http://schemas.microsoft.com/office/drawing/2016/ink" xmlns:cx8="http://schemas.microsoft.com/office/drawing/2016/5/14/chartex" xmlns:cx7="http://schemas.microsoft.com/office/drawing/2016/5/13/chartex" xmlns:cx6="http://schemas.microsoft.com/office/drawing/2016/5/12/chartex" xmlns:cx5="http://schemas.microsoft.com/office/drawing/2016/5/11/chartex" xmlns:cx4="http://schemas.microsoft.com/office/drawing/2016/5/10/chartex" xmlns:cx3="http://schemas.microsoft.com/office/drawing/2016/5/9/chartex" xmlns:cx2="http://schemas.microsoft.com/office/drawing/2015/10/21/chartex">
             <w:pict>
               <v:line w14:anchorId="40F9AE2D" id="Shape 3" o:spid="_x0000_s1026" style="position:absolute;z-index:-251651072;visibility:visible;mso-wrap-style:square;mso-wrap-distance-left:9pt;mso-wrap-distance-top:0;mso-wrap-distance-right:9pt;mso-wrap-distance-bottom:0;mso-position-horizontal:absolute;mso-position-horizontal-relative:text;mso-position-vertical:absolute;mso-position-vertical-relative:text" from="45.75pt,-2.9pt" to="210.95pt,-2.9pt" o:gfxdata="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" o:allowincell="f" filled="t" strokeweight=".14039mm">
                 <v:stroke joinstyle="miter"/>
@@ -1208,6 +1240,7 @@
       <w:r>
         <w:rPr>
           <w:noProof/>
+          <w:lang w:val="de-DE" w:eastAsia="de-DE"/>
         </w:rPr>
         <mc:AlternateContent>
           <mc:Choice Requires="wps">
@@ -1260,7 +1293,7 @@
               </wp:anchor>
             </w:drawing>
           </mc:Choice>
-          <mc:Fallback>
+          <mc:Fallback xmlns:w16cid="http://schemas.microsoft.com/office/word/2016/wordml/cid" xmlns:am3d="http://schemas.microsoft.com/office/drawing/2017/model3d" xmlns:aink="http://schemas.microsoft.com/office/drawing/2016/ink" xmlns:cx8="http://schemas.microsoft.com/office/drawing/2016/5/14/chartex" xmlns:cx7="http://schemas.microsoft.com/office/drawing/2016/5/13/chartex" xmlns:cx6="http://schemas.microsoft.com/office/drawing/2016/5/12/chartex" xmlns:cx5="http://schemas.microsoft.com/office/drawing/2016/5/11/chartex" xmlns:cx4="http://schemas.microsoft.com/office/drawing/2016/5/10/chartex" xmlns:cx3="http://schemas.microsoft.com/office/drawing/2016/5/9/chartex" xmlns:cx2="http://schemas.microsoft.com/office/drawing/2015/10/21/chartex">
             <w:pict>
               <v:line w14:anchorId="0F0F4E80" id="Shape 4" o:spid="_x0000_s1026" style="position:absolute;z-index:-251650048;visibility:visible;mso-wrap-style:square;mso-wrap-distance-left:9pt;mso-wrap-distance-top:0;mso-wrap-distance-right:9pt;mso-wrap-distance-bottom:0;mso-position-horizontal:absolute;mso-position-horizontal-relative:text;mso-position-vertical:absolute;mso-position-vertical-relative:text" from="280.1pt,-2.9pt" to="445.3pt,-2.9pt" o:gfxdata="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" o:allowincell="f" filled="t" strokeweight=".14039mm">
                 <v:stroke joinstyle="miter"/>
@@ -1459,7 +1492,7 @@
     </w:p>
     <w:p>
       <w:pPr>
-        <w:pStyle w:val="TOC1"/>
+        <w:pStyle w:val="Verzeichnis1"/>
         <w:rPr>
           <w:rFonts w:asciiTheme="minorHAnsi" w:hAnsiTheme="minorHAnsi" w:cstheme="minorBidi"/>
           <w:b w:val="0"/>
@@ -1541,7 +1574,7 @@
     </w:p>
     <w:p>
       <w:pPr>
-        <w:pStyle w:val="TOC1"/>
+        <w:pStyle w:val="Verzeichnis1"/>
         <w:rPr>
           <w:rFonts w:asciiTheme="minorHAnsi" w:hAnsiTheme="minorHAnsi" w:cstheme="minorBidi"/>
           <w:b w:val="0"/>
@@ -1599,7 +1632,7 @@
     </w:p>
     <w:p>
       <w:pPr>
-        <w:pStyle w:val="TOC1"/>
+        <w:pStyle w:val="Verzeichnis1"/>
         <w:rPr>
           <w:rFonts w:asciiTheme="minorHAnsi" w:hAnsiTheme="minorHAnsi" w:cstheme="minorBidi"/>
           <w:b w:val="0"/>
@@ -1657,7 +1690,7 @@
     </w:p>
     <w:p>
       <w:pPr>
-        <w:pStyle w:val="TOC1"/>
+        <w:pStyle w:val="Verzeichnis1"/>
         <w:rPr>
           <w:rFonts w:asciiTheme="minorHAnsi" w:hAnsiTheme="minorHAnsi" w:cstheme="minorBidi"/>
           <w:b w:val="0"/>
@@ -1715,7 +1748,7 @@
     </w:p>
     <w:p>
       <w:pPr>
-        <w:pStyle w:val="TOC1"/>
+        <w:pStyle w:val="Verzeichnis1"/>
         <w:rPr>
           <w:rFonts w:asciiTheme="minorHAnsi" w:hAnsiTheme="minorHAnsi" w:cstheme="minorBidi"/>
           <w:b w:val="0"/>
@@ -1774,7 +1807,7 @@
     </w:p>
     <w:p>
       <w:pPr>
-        <w:pStyle w:val="TOC1"/>
+        <w:pStyle w:val="Verzeichnis1"/>
         <w:rPr>
           <w:rFonts w:asciiTheme="minorHAnsi" w:hAnsiTheme="minorHAnsi" w:cstheme="minorBidi"/>
           <w:b w:val="0"/>
@@ -1832,7 +1865,7 @@
     </w:p>
     <w:p>
       <w:pPr>
-        <w:pStyle w:val="TOC1"/>
+        <w:pStyle w:val="Verzeichnis1"/>
         <w:rPr>
           <w:rFonts w:asciiTheme="minorHAnsi" w:hAnsiTheme="minorHAnsi" w:cstheme="minorBidi"/>
           <w:b w:val="0"/>
@@ -1891,7 +1924,7 @@
     </w:p>
     <w:p>
       <w:pPr>
-        <w:pStyle w:val="TOC1"/>
+        <w:pStyle w:val="Verzeichnis1"/>
         <w:rPr>
           <w:rFonts w:asciiTheme="minorHAnsi" w:hAnsiTheme="minorHAnsi" w:cstheme="minorBidi"/>
           <w:b w:val="0"/>
@@ -1949,7 +1982,7 @@
     </w:p>
     <w:p>
       <w:pPr>
-        <w:pStyle w:val="TOC1"/>
+        <w:pStyle w:val="Verzeichnis1"/>
         <w:rPr>
           <w:rFonts w:asciiTheme="minorHAnsi" w:hAnsiTheme="minorHAnsi" w:cstheme="minorBidi"/>
           <w:b w:val="0"/>
@@ -2020,7 +2053,7 @@
     </w:p>
     <w:p>
       <w:pPr>
-        <w:pStyle w:val="TOC2"/>
+        <w:pStyle w:val="Verzeichnis2"/>
         <w:tabs>
           <w:tab w:val="left" w:pos="880"/>
           <w:tab w:val="right" w:leader="dot" w:pos="9016"/>
@@ -2104,7 +2137,7 @@
     </w:p>
     <w:p>
       <w:pPr>
-        <w:pStyle w:val="TOC2"/>
+        <w:pStyle w:val="Verzeichnis2"/>
         <w:tabs>
           <w:tab w:val="left" w:pos="880"/>
           <w:tab w:val="right" w:leader="dot" w:pos="9016"/>
@@ -2188,7 +2221,7 @@
     </w:p>
     <w:p>
       <w:pPr>
-        <w:pStyle w:val="TOC2"/>
+        <w:pStyle w:val="Verzeichnis2"/>
         <w:tabs>
           <w:tab w:val="left" w:pos="880"/>
           <w:tab w:val="right" w:leader="dot" w:pos="9016"/>
@@ -2272,7 +2305,7 @@
     </w:p>
     <w:p>
       <w:pPr>
-        <w:pStyle w:val="TOC2"/>
+        <w:pStyle w:val="Verzeichnis2"/>
         <w:tabs>
           <w:tab w:val="left" w:pos="880"/>
           <w:tab w:val="right" w:leader="dot" w:pos="9016"/>
@@ -2356,7 +2389,7 @@
     </w:p>
     <w:p>
       <w:pPr>
-        <w:pStyle w:val="TOC2"/>
+        <w:pStyle w:val="Verzeichnis2"/>
         <w:tabs>
           <w:tab w:val="left" w:pos="880"/>
           <w:tab w:val="right" w:leader="dot" w:pos="9016"/>
@@ -2440,7 +2473,7 @@
     </w:p>
     <w:p>
       <w:pPr>
-        <w:pStyle w:val="TOC3"/>
+        <w:pStyle w:val="Verzeichnis3"/>
         <w:tabs>
           <w:tab w:val="left" w:pos="1320"/>
           <w:tab w:val="right" w:leader="dot" w:pos="9016"/>
@@ -2524,7 +2557,7 @@
     </w:p>
     <w:p>
       <w:pPr>
-        <w:pStyle w:val="TOC3"/>
+        <w:pStyle w:val="Verzeichnis3"/>
         <w:tabs>
           <w:tab w:val="left" w:pos="1320"/>
           <w:tab w:val="right" w:leader="dot" w:pos="9016"/>
@@ -2608,7 +2641,7 @@
     </w:p>
     <w:p>
       <w:pPr>
-        <w:pStyle w:val="TOC1"/>
+        <w:pStyle w:val="Verzeichnis1"/>
         <w:rPr>
           <w:rFonts w:asciiTheme="minorHAnsi" w:hAnsiTheme="minorHAnsi" w:cstheme="minorBidi"/>
           <w:b w:val="0"/>
@@ -2679,7 +2712,7 @@
     </w:p>
     <w:p>
       <w:pPr>
-        <w:pStyle w:val="TOC2"/>
+        <w:pStyle w:val="Verzeichnis2"/>
         <w:tabs>
           <w:tab w:val="left" w:pos="880"/>
           <w:tab w:val="right" w:leader="dot" w:pos="9016"/>
@@ -2763,7 +2796,7 @@
     </w:p>
     <w:p>
       <w:pPr>
-        <w:pStyle w:val="TOC3"/>
+        <w:pStyle w:val="Verzeichnis3"/>
         <w:tabs>
           <w:tab w:val="left" w:pos="1320"/>
           <w:tab w:val="right" w:leader="dot" w:pos="9016"/>
@@ -2847,7 +2880,7 @@
     </w:p>
     <w:p>
       <w:pPr>
-        <w:pStyle w:val="TOC3"/>
+        <w:pStyle w:val="Verzeichnis3"/>
         <w:tabs>
           <w:tab w:val="left" w:pos="1320"/>
           <w:tab w:val="right" w:leader="dot" w:pos="9016"/>
@@ -2931,7 +2964,7 @@
     </w:p>
     <w:p>
       <w:pPr>
-        <w:pStyle w:val="TOC3"/>
+        <w:pStyle w:val="Verzeichnis3"/>
         <w:tabs>
           <w:tab w:val="left" w:pos="1320"/>
           <w:tab w:val="right" w:leader="dot" w:pos="9016"/>
@@ -3015,7 +3048,7 @@
     </w:p>
     <w:p>
       <w:pPr>
-        <w:pStyle w:val="TOC3"/>
+        <w:pStyle w:val="Verzeichnis3"/>
         <w:tabs>
           <w:tab w:val="left" w:pos="1320"/>
           <w:tab w:val="right" w:leader="dot" w:pos="9016"/>
@@ -3099,7 +3132,7 @@
     </w:p>
     <w:p>
       <w:pPr>
-        <w:pStyle w:val="TOC2"/>
+        <w:pStyle w:val="Verzeichnis2"/>
         <w:tabs>
           <w:tab w:val="left" w:pos="880"/>
           <w:tab w:val="right" w:leader="dot" w:pos="9016"/>
@@ -3183,7 +3216,7 @@
     </w:p>
     <w:p>
       <w:pPr>
-        <w:pStyle w:val="TOC3"/>
+        <w:pStyle w:val="Verzeichnis3"/>
         <w:tabs>
           <w:tab w:val="left" w:pos="1320"/>
           <w:tab w:val="right" w:leader="dot" w:pos="9016"/>
@@ -3267,7 +3300,7 @@
     </w:p>
     <w:p>
       <w:pPr>
-        <w:pStyle w:val="TOC3"/>
+        <w:pStyle w:val="Verzeichnis3"/>
         <w:tabs>
           <w:tab w:val="left" w:pos="1320"/>
           <w:tab w:val="right" w:leader="dot" w:pos="9016"/>
@@ -3351,7 +3384,7 @@
     </w:p>
     <w:p>
       <w:pPr>
-        <w:pStyle w:val="TOC3"/>
+        <w:pStyle w:val="Verzeichnis3"/>
         <w:tabs>
           <w:tab w:val="left" w:pos="1320"/>
           <w:tab w:val="right" w:leader="dot" w:pos="9016"/>
@@ -3435,7 +3468,7 @@
     </w:p>
     <w:p>
       <w:pPr>
-        <w:pStyle w:val="TOC3"/>
+        <w:pStyle w:val="Verzeichnis3"/>
         <w:tabs>
           <w:tab w:val="left" w:pos="1320"/>
           <w:tab w:val="right" w:leader="dot" w:pos="9016"/>
@@ -3519,7 +3552,7 @@
     </w:p>
     <w:p>
       <w:pPr>
-        <w:pStyle w:val="TOC3"/>
+        <w:pStyle w:val="Verzeichnis3"/>
         <w:tabs>
           <w:tab w:val="left" w:pos="1320"/>
           <w:tab w:val="right" w:leader="dot" w:pos="9016"/>
@@ -3603,7 +3636,7 @@
     </w:p>
     <w:p>
       <w:pPr>
-        <w:pStyle w:val="TOC4"/>
+        <w:pStyle w:val="Verzeichnis4"/>
         <w:tabs>
           <w:tab w:val="left" w:pos="1540"/>
           <w:tab w:val="right" w:leader="dot" w:pos="9016"/>
@@ -3687,7 +3720,7 @@
     </w:p>
     <w:p>
       <w:pPr>
-        <w:pStyle w:val="TOC4"/>
+        <w:pStyle w:val="Verzeichnis4"/>
         <w:tabs>
           <w:tab w:val="left" w:pos="1540"/>
           <w:tab w:val="right" w:leader="dot" w:pos="9016"/>
@@ -3771,7 +3804,7 @@
     </w:p>
     <w:p>
       <w:pPr>
-        <w:pStyle w:val="TOC4"/>
+        <w:pStyle w:val="Verzeichnis4"/>
         <w:tabs>
           <w:tab w:val="left" w:pos="1540"/>
           <w:tab w:val="right" w:leader="dot" w:pos="9016"/>
@@ -3855,7 +3888,7 @@
     </w:p>
     <w:p>
       <w:pPr>
-        <w:pStyle w:val="TOC4"/>
+        <w:pStyle w:val="Verzeichnis4"/>
         <w:tabs>
           <w:tab w:val="left" w:pos="1540"/>
           <w:tab w:val="right" w:leader="dot" w:pos="9016"/>
@@ -3939,7 +3972,7 @@
     </w:p>
     <w:p>
       <w:pPr>
-        <w:pStyle w:val="TOC2"/>
+        <w:pStyle w:val="Verzeichnis2"/>
         <w:tabs>
           <w:tab w:val="left" w:pos="880"/>
           <w:tab w:val="right" w:leader="dot" w:pos="9016"/>
@@ -4023,7 +4056,7 @@
     </w:p>
     <w:p>
       <w:pPr>
-        <w:pStyle w:val="TOC3"/>
+        <w:pStyle w:val="Verzeichnis3"/>
         <w:tabs>
           <w:tab w:val="left" w:pos="1320"/>
           <w:tab w:val="right" w:leader="dot" w:pos="9016"/>
@@ -4107,7 +4140,7 @@
     </w:p>
     <w:p>
       <w:pPr>
-        <w:pStyle w:val="TOC3"/>
+        <w:pStyle w:val="Verzeichnis3"/>
         <w:tabs>
           <w:tab w:val="left" w:pos="1320"/>
           <w:tab w:val="right" w:leader="dot" w:pos="9016"/>
@@ -4191,7 +4224,7 @@
     </w:p>
     <w:p>
       <w:pPr>
-        <w:pStyle w:val="TOC3"/>
+        <w:pStyle w:val="Verzeichnis3"/>
         <w:tabs>
           <w:tab w:val="left" w:pos="1320"/>
           <w:tab w:val="right" w:leader="dot" w:pos="9016"/>
@@ -4290,7 +4323,7 @@
     </w:p>
     <w:p>
       <w:pPr>
-        <w:pStyle w:val="TOC3"/>
+        <w:pStyle w:val="Verzeichnis3"/>
         <w:tabs>
           <w:tab w:val="left" w:pos="1320"/>
           <w:tab w:val="right" w:leader="dot" w:pos="9016"/>
@@ -4374,7 +4407,7 @@
     </w:p>
     <w:p>
       <w:pPr>
-        <w:pStyle w:val="TOC4"/>
+        <w:pStyle w:val="Verzeichnis4"/>
         <w:tabs>
           <w:tab w:val="left" w:pos="1540"/>
           <w:tab w:val="right" w:leader="dot" w:pos="9016"/>
@@ -4458,7 +4491,7 @@
     </w:p>
     <w:p>
       <w:pPr>
-        <w:pStyle w:val="TOC4"/>
+        <w:pStyle w:val="Verzeichnis4"/>
         <w:tabs>
           <w:tab w:val="left" w:pos="1540"/>
           <w:tab w:val="right" w:leader="dot" w:pos="9016"/>
@@ -4542,7 +4575,7 @@
     </w:p>
     <w:p>
       <w:pPr>
-        <w:pStyle w:val="TOC4"/>
+        <w:pStyle w:val="Verzeichnis4"/>
         <w:tabs>
           <w:tab w:val="left" w:pos="1540"/>
           <w:tab w:val="right" w:leader="dot" w:pos="9016"/>
@@ -4626,7 +4659,7 @@
     </w:p>
     <w:p>
       <w:pPr>
-        <w:pStyle w:val="TOC1"/>
+        <w:pStyle w:val="Verzeichnis1"/>
         <w:rPr>
           <w:rFonts w:asciiTheme="minorHAnsi" w:hAnsiTheme="minorHAnsi" w:cstheme="minorBidi"/>
           <w:b w:val="0"/>
@@ -4698,7 +4731,7 @@
     </w:p>
     <w:p>
       <w:pPr>
-        <w:pStyle w:val="TOC2"/>
+        <w:pStyle w:val="Verzeichnis2"/>
         <w:tabs>
           <w:tab w:val="left" w:pos="880"/>
           <w:tab w:val="right" w:leader="dot" w:pos="9016"/>
@@ -4783,7 +4816,7 @@
     </w:p>
     <w:p>
       <w:pPr>
-        <w:pStyle w:val="TOC3"/>
+        <w:pStyle w:val="Verzeichnis3"/>
         <w:tabs>
           <w:tab w:val="left" w:pos="1320"/>
           <w:tab w:val="right" w:leader="dot" w:pos="9016"/>
@@ -4868,7 +4901,7 @@
     </w:p>
     <w:p>
       <w:pPr>
-        <w:pStyle w:val="TOC4"/>
+        <w:pStyle w:val="Verzeichnis4"/>
         <w:tabs>
           <w:tab w:val="left" w:pos="1540"/>
           <w:tab w:val="right" w:leader="dot" w:pos="9016"/>
@@ -4953,7 +4986,7 @@
     </w:p>
     <w:p>
       <w:pPr>
-        <w:pStyle w:val="TOC4"/>
+        <w:pStyle w:val="Verzeichnis4"/>
         <w:tabs>
           <w:tab w:val="left" w:pos="1540"/>
           <w:tab w:val="right" w:leader="dot" w:pos="9016"/>
@@ -5038,7 +5071,7 @@
     </w:p>
     <w:p>
       <w:pPr>
-        <w:pStyle w:val="TOC4"/>
+        <w:pStyle w:val="Verzeichnis4"/>
         <w:tabs>
           <w:tab w:val="left" w:pos="1540"/>
           <w:tab w:val="right" w:leader="dot" w:pos="9016"/>
@@ -5123,7 +5156,7 @@
     </w:p>
     <w:p>
       <w:pPr>
-        <w:pStyle w:val="TOC4"/>
+        <w:pStyle w:val="Verzeichnis4"/>
         <w:tabs>
           <w:tab w:val="left" w:pos="1540"/>
           <w:tab w:val="right" w:leader="dot" w:pos="9016"/>
@@ -5208,7 +5241,7 @@
     </w:p>
     <w:p>
       <w:pPr>
-        <w:pStyle w:val="TOC4"/>
+        <w:pStyle w:val="Verzeichnis4"/>
         <w:tabs>
           <w:tab w:val="left" w:pos="1540"/>
           <w:tab w:val="right" w:leader="dot" w:pos="9016"/>
@@ -5293,7 +5326,7 @@
     </w:p>
     <w:p>
       <w:pPr>
-        <w:pStyle w:val="TOC4"/>
+        <w:pStyle w:val="Verzeichnis4"/>
         <w:tabs>
           <w:tab w:val="right" w:leader="dot" w:pos="9016"/>
         </w:tabs>
@@ -5362,7 +5395,7 @@
     </w:p>
     <w:p>
       <w:pPr>
-        <w:pStyle w:val="TOC2"/>
+        <w:pStyle w:val="Verzeichnis2"/>
         <w:tabs>
           <w:tab w:val="left" w:pos="880"/>
           <w:tab w:val="right" w:leader="dot" w:pos="9016"/>
@@ -5447,7 +5480,7 @@
     </w:p>
     <w:p>
       <w:pPr>
-        <w:pStyle w:val="TOC2"/>
+        <w:pStyle w:val="Verzeichnis2"/>
         <w:tabs>
           <w:tab w:val="right" w:leader="dot" w:pos="9016"/>
         </w:tabs>
@@ -5516,7 +5549,7 @@
     </w:p>
     <w:p>
       <w:pPr>
-        <w:pStyle w:val="TOC3"/>
+        <w:pStyle w:val="Verzeichnis3"/>
         <w:tabs>
           <w:tab w:val="left" w:pos="1320"/>
           <w:tab w:val="right" w:leader="dot" w:pos="9016"/>
@@ -5601,7 +5634,7 @@
     </w:p>
     <w:p>
       <w:pPr>
-        <w:pStyle w:val="TOC4"/>
+        <w:pStyle w:val="Verzeichnis4"/>
         <w:tabs>
           <w:tab w:val="left" w:pos="1540"/>
           <w:tab w:val="right" w:leader="dot" w:pos="9016"/>
@@ -5686,7 +5719,7 @@
     </w:p>
     <w:p>
       <w:pPr>
-        <w:pStyle w:val="TOC4"/>
+        <w:pStyle w:val="Verzeichnis4"/>
         <w:tabs>
           <w:tab w:val="left" w:pos="1540"/>
           <w:tab w:val="right" w:leader="dot" w:pos="9016"/>
@@ -5771,7 +5804,7 @@
     </w:p>
     <w:p>
       <w:pPr>
-        <w:pStyle w:val="TOC4"/>
+        <w:pStyle w:val="Verzeichnis4"/>
         <w:tabs>
           <w:tab w:val="left" w:pos="1540"/>
           <w:tab w:val="right" w:leader="dot" w:pos="9016"/>
@@ -5856,7 +5889,7 @@
     </w:p>
     <w:p>
       <w:pPr>
-        <w:pStyle w:val="TOC4"/>
+        <w:pStyle w:val="Verzeichnis4"/>
         <w:tabs>
           <w:tab w:val="left" w:pos="1760"/>
           <w:tab w:val="right" w:leader="dot" w:pos="9016"/>
@@ -5941,7 +5974,7 @@
     </w:p>
     <w:p>
       <w:pPr>
-        <w:pStyle w:val="TOC4"/>
+        <w:pStyle w:val="Verzeichnis4"/>
         <w:tabs>
           <w:tab w:val="left" w:pos="1760"/>
           <w:tab w:val="right" w:leader="dot" w:pos="9016"/>
@@ -6026,7 +6059,7 @@
     </w:p>
     <w:p>
       <w:pPr>
-        <w:pStyle w:val="TOC4"/>
+        <w:pStyle w:val="Verzeichnis4"/>
         <w:tabs>
           <w:tab w:val="left" w:pos="1760"/>
           <w:tab w:val="right" w:leader="dot" w:pos="9016"/>
@@ -6111,7 +6144,7 @@
     </w:p>
     <w:p>
       <w:pPr>
-        <w:pStyle w:val="TOC4"/>
+        <w:pStyle w:val="Verzeichnis4"/>
         <w:tabs>
           <w:tab w:val="left" w:pos="1760"/>
           <w:tab w:val="right" w:leader="dot" w:pos="9016"/>
@@ -6196,7 +6229,7 @@
     </w:p>
     <w:p>
       <w:pPr>
-        <w:pStyle w:val="TOC4"/>
+        <w:pStyle w:val="Verzeichnis4"/>
         <w:tabs>
           <w:tab w:val="left" w:pos="1540"/>
           <w:tab w:val="right" w:leader="dot" w:pos="9016"/>
@@ -6281,7 +6314,7 @@
     </w:p>
     <w:p>
       <w:pPr>
-        <w:pStyle w:val="TOC3"/>
+        <w:pStyle w:val="Verzeichnis3"/>
         <w:tabs>
           <w:tab w:val="left" w:pos="1320"/>
           <w:tab w:val="right" w:leader="dot" w:pos="9016"/>
@@ -6366,7 +6399,7 @@
     </w:p>
     <w:p>
       <w:pPr>
-        <w:pStyle w:val="TOC4"/>
+        <w:pStyle w:val="Verzeichnis4"/>
         <w:tabs>
           <w:tab w:val="left" w:pos="1540"/>
           <w:tab w:val="right" w:leader="dot" w:pos="9016"/>
@@ -6451,7 +6484,7 @@
     </w:p>
     <w:p>
       <w:pPr>
-        <w:pStyle w:val="TOC4"/>
+        <w:pStyle w:val="Verzeichnis4"/>
         <w:tabs>
           <w:tab w:val="left" w:pos="1540"/>
           <w:tab w:val="right" w:leader="dot" w:pos="9016"/>
@@ -6536,7 +6569,7 @@
     </w:p>
     <w:p>
       <w:pPr>
-        <w:pStyle w:val="TOC4"/>
+        <w:pStyle w:val="Verzeichnis4"/>
         <w:tabs>
           <w:tab w:val="right" w:leader="dot" w:pos="9016"/>
         </w:tabs>
@@ -6605,7 +6638,7 @@
     </w:p>
     <w:p>
       <w:pPr>
-        <w:pStyle w:val="TOC3"/>
+        <w:pStyle w:val="Verzeichnis3"/>
         <w:tabs>
           <w:tab w:val="left" w:pos="1320"/>
           <w:tab w:val="right" w:leader="dot" w:pos="9016"/>
@@ -6690,7 +6723,7 @@
     </w:p>
     <w:p>
       <w:pPr>
-        <w:pStyle w:val="TOC2"/>
+        <w:pStyle w:val="Verzeichnis2"/>
         <w:tabs>
           <w:tab w:val="right" w:leader="dot" w:pos="9016"/>
         </w:tabs>
@@ -6759,7 +6792,7 @@
     </w:p>
     <w:p>
       <w:pPr>
-        <w:pStyle w:val="TOC1"/>
+        <w:pStyle w:val="Verzeichnis1"/>
         <w:rPr>
           <w:rFonts w:asciiTheme="minorHAnsi" w:hAnsiTheme="minorHAnsi" w:cstheme="minorBidi"/>
           <w:b w:val="0"/>
@@ -6830,7 +6863,7 @@
     </w:p>
     <w:p>
       <w:pPr>
-        <w:pStyle w:val="TOC2"/>
+        <w:pStyle w:val="Verzeichnis2"/>
         <w:tabs>
           <w:tab w:val="left" w:pos="880"/>
           <w:tab w:val="right" w:leader="dot" w:pos="9016"/>
@@ -6914,7 +6947,7 @@
     </w:p>
     <w:p>
       <w:pPr>
-        <w:pStyle w:val="TOC2"/>
+        <w:pStyle w:val="Verzeichnis2"/>
         <w:tabs>
           <w:tab w:val="left" w:pos="880"/>
           <w:tab w:val="right" w:leader="dot" w:pos="9016"/>
@@ -6998,7 +7031,7 @@
     </w:p>
     <w:p>
       <w:pPr>
-        <w:pStyle w:val="TOC3"/>
+        <w:pStyle w:val="Verzeichnis3"/>
         <w:tabs>
           <w:tab w:val="left" w:pos="1320"/>
           <w:tab w:val="right" w:leader="dot" w:pos="9016"/>
@@ -7082,7 +7115,7 @@
     </w:p>
     <w:p>
       <w:pPr>
-        <w:pStyle w:val="TOC3"/>
+        <w:pStyle w:val="Verzeichnis3"/>
         <w:tabs>
           <w:tab w:val="left" w:pos="1320"/>
           <w:tab w:val="right" w:leader="dot" w:pos="9016"/>
@@ -7166,7 +7199,7 @@
     </w:p>
     <w:p>
       <w:pPr>
-        <w:pStyle w:val="TOC2"/>
+        <w:pStyle w:val="Verzeichnis2"/>
         <w:tabs>
           <w:tab w:val="left" w:pos="880"/>
           <w:tab w:val="right" w:leader="dot" w:pos="9016"/>
@@ -7250,7 +7283,7 @@
     </w:p>
     <w:p>
       <w:pPr>
-        <w:pStyle w:val="TOC3"/>
+        <w:pStyle w:val="Verzeichnis3"/>
         <w:tabs>
           <w:tab w:val="left" w:pos="1320"/>
           <w:tab w:val="right" w:leader="dot" w:pos="9016"/>
@@ -7334,7 +7367,7 @@
     </w:p>
     <w:p>
       <w:pPr>
-        <w:pStyle w:val="TOC3"/>
+        <w:pStyle w:val="Verzeichnis3"/>
         <w:tabs>
           <w:tab w:val="left" w:pos="1320"/>
           <w:tab w:val="right" w:leader="dot" w:pos="9016"/>
@@ -7418,7 +7451,7 @@
     </w:p>
     <w:p>
       <w:pPr>
-        <w:pStyle w:val="TOC3"/>
+        <w:pStyle w:val="Verzeichnis3"/>
         <w:tabs>
           <w:tab w:val="left" w:pos="1320"/>
           <w:tab w:val="right" w:leader="dot" w:pos="9016"/>
@@ -7502,7 +7535,7 @@
     </w:p>
     <w:p>
       <w:pPr>
-        <w:pStyle w:val="TOC4"/>
+        <w:pStyle w:val="Verzeichnis4"/>
         <w:tabs>
           <w:tab w:val="left" w:pos="1540"/>
           <w:tab w:val="right" w:leader="dot" w:pos="9016"/>
@@ -7586,7 +7619,7 @@
     </w:p>
     <w:p>
       <w:pPr>
-        <w:pStyle w:val="TOC4"/>
+        <w:pStyle w:val="Verzeichnis4"/>
         <w:tabs>
           <w:tab w:val="left" w:pos="1540"/>
           <w:tab w:val="right" w:leader="dot" w:pos="9016"/>
@@ -7670,7 +7703,7 @@
     </w:p>
     <w:p>
       <w:pPr>
-        <w:pStyle w:val="TOC4"/>
+        <w:pStyle w:val="Verzeichnis4"/>
         <w:tabs>
           <w:tab w:val="left" w:pos="1540"/>
           <w:tab w:val="right" w:leader="dot" w:pos="9016"/>
@@ -7754,7 +7787,7 @@
     </w:p>
     <w:p>
       <w:pPr>
-        <w:pStyle w:val="TOC3"/>
+        <w:pStyle w:val="Verzeichnis3"/>
         <w:tabs>
           <w:tab w:val="left" w:pos="1320"/>
           <w:tab w:val="right" w:leader="dot" w:pos="9016"/>
@@ -7838,7 +7871,7 @@
     </w:p>
     <w:p>
       <w:pPr>
-        <w:pStyle w:val="TOC4"/>
+        <w:pStyle w:val="Verzeichnis4"/>
         <w:tabs>
           <w:tab w:val="left" w:pos="1540"/>
           <w:tab w:val="right" w:leader="dot" w:pos="9016"/>
@@ -7922,7 +7955,7 @@
     </w:p>
     <w:p>
       <w:pPr>
-        <w:pStyle w:val="TOC4"/>
+        <w:pStyle w:val="Verzeichnis4"/>
         <w:tabs>
           <w:tab w:val="left" w:pos="1540"/>
           <w:tab w:val="right" w:leader="dot" w:pos="9016"/>
@@ -8006,7 +8039,7 @@
     </w:p>
     <w:p>
       <w:pPr>
-        <w:pStyle w:val="TOC3"/>
+        <w:pStyle w:val="Verzeichnis3"/>
         <w:tabs>
           <w:tab w:val="left" w:pos="1320"/>
           <w:tab w:val="right" w:leader="dot" w:pos="9016"/>
@@ -8090,7 +8123,7 @@
     </w:p>
     <w:p>
       <w:pPr>
-        <w:pStyle w:val="TOC4"/>
+        <w:pStyle w:val="Verzeichnis4"/>
         <w:tabs>
           <w:tab w:val="left" w:pos="1540"/>
           <w:tab w:val="right" w:leader="dot" w:pos="9016"/>
@@ -8174,7 +8207,7 @@
     </w:p>
     <w:p>
       <w:pPr>
-        <w:pStyle w:val="TOC4"/>
+        <w:pStyle w:val="Verzeichnis4"/>
         <w:tabs>
           <w:tab w:val="left" w:pos="1540"/>
           <w:tab w:val="right" w:leader="dot" w:pos="9016"/>
@@ -8258,7 +8291,7 @@
     </w:p>
     <w:p>
       <w:pPr>
-        <w:pStyle w:val="TOC4"/>
+        <w:pStyle w:val="Verzeichnis4"/>
         <w:tabs>
           <w:tab w:val="left" w:pos="1540"/>
           <w:tab w:val="right" w:leader="dot" w:pos="9016"/>
@@ -8342,7 +8375,7 @@
     </w:p>
     <w:p>
       <w:pPr>
-        <w:pStyle w:val="TOC3"/>
+        <w:pStyle w:val="Verzeichnis3"/>
         <w:tabs>
           <w:tab w:val="left" w:pos="1320"/>
           <w:tab w:val="right" w:leader="dot" w:pos="9016"/>
@@ -8426,7 +8459,7 @@
     </w:p>
     <w:p>
       <w:pPr>
-        <w:pStyle w:val="TOC4"/>
+        <w:pStyle w:val="Verzeichnis4"/>
         <w:tabs>
           <w:tab w:val="left" w:pos="1540"/>
           <w:tab w:val="right" w:leader="dot" w:pos="9016"/>
@@ -8510,7 +8543,7 @@
     </w:p>
     <w:p>
       <w:pPr>
-        <w:pStyle w:val="TOC4"/>
+        <w:pStyle w:val="Verzeichnis4"/>
         <w:tabs>
           <w:tab w:val="left" w:pos="1540"/>
           <w:tab w:val="right" w:leader="dot" w:pos="9016"/>
@@ -8594,7 +8627,7 @@
     </w:p>
     <w:p>
       <w:pPr>
-        <w:pStyle w:val="TOC1"/>
+        <w:pStyle w:val="Verzeichnis1"/>
         <w:rPr>
           <w:rFonts w:asciiTheme="minorHAnsi" w:hAnsiTheme="minorHAnsi" w:cstheme="minorBidi"/>
           <w:b w:val="0"/>
@@ -8665,7 +8698,7 @@
     </w:p>
     <w:p>
       <w:pPr>
-        <w:pStyle w:val="TOC2"/>
+        <w:pStyle w:val="Verzeichnis2"/>
         <w:tabs>
           <w:tab w:val="left" w:pos="880"/>
           <w:tab w:val="right" w:leader="dot" w:pos="9016"/>
@@ -8749,7 +8782,7 @@
     </w:p>
     <w:p>
       <w:pPr>
-        <w:pStyle w:val="TOC1"/>
+        <w:pStyle w:val="Verzeichnis1"/>
         <w:rPr>
           <w:rFonts w:asciiTheme="minorHAnsi" w:hAnsiTheme="minorHAnsi" w:cstheme="minorBidi"/>
           <w:b w:val="0"/>
@@ -8875,16 +8908,29 @@
           <w:numId w:val="0"/>
         </w:numPr>
       </w:pPr>
-      <w:fldSimple w:instr=" TOC \h \z \c &quot;Figure&quot; ">
-        <w:bookmarkStart w:id="10" w:name="_Toc517890609"/>
-        <w:r>
-          <w:rPr>
-            <w:noProof/>
-          </w:rPr>
-          <w:t>No table of figures entries found.</w:t>
-        </w:r>
-        <w:bookmarkEnd w:id="10"/>
-      </w:fldSimple>
+      <w:r>
+        <w:fldChar w:fldCharType="begin"/>
+      </w:r>
+      <w:r>
+        <w:instrText xml:space="preserve"> TOC \h \z \c "Figure" </w:instrText>
+      </w:r>
+      <w:r>
+        <w:fldChar w:fldCharType="separate"/>
+      </w:r>
+      <w:bookmarkStart w:id="10" w:name="_Toc517890609"/>
+      <w:r>
+        <w:rPr>
+          <w:noProof/>
+        </w:rPr>
+        <w:t>No table of figures entries found.</w:t>
+      </w:r>
+      <w:bookmarkEnd w:id="10"/>
+      <w:r>
+        <w:rPr>
+          <w:noProof/>
+        </w:rPr>
+        <w:fldChar w:fldCharType="end"/>
+      </w:r>
       <w:r>
         <w:br w:type="page"/>
       </w:r>
@@ -9031,6 +9077,7 @@
           <w:noProof/>
           <w:sz w:val="20"/>
           <w:szCs w:val="20"/>
+          <w:lang w:val="de-DE" w:eastAsia="de-DE"/>
         </w:rPr>
         <mc:AlternateContent>
           <mc:Choice Requires="wps">
@@ -9083,7 +9130,7 @@
               </wp:anchor>
             </w:drawing>
           </mc:Choice>
-          <mc:Fallback>
+          <mc:Fallback xmlns:w16cid="http://schemas.microsoft.com/office/word/2016/wordml/cid" xmlns:am3d="http://schemas.microsoft.com/office/drawing/2017/model3d" xmlns:aink="http://schemas.microsoft.com/office/drawing/2016/ink" xmlns:cx8="http://schemas.microsoft.com/office/drawing/2016/5/14/chartex" xmlns:cx7="http://schemas.microsoft.com/office/drawing/2016/5/13/chartex" xmlns:cx6="http://schemas.microsoft.com/office/drawing/2016/5/12/chartex" xmlns:cx5="http://schemas.microsoft.com/office/drawing/2016/5/11/chartex" xmlns:cx4="http://schemas.microsoft.com/office/drawing/2016/5/10/chartex" xmlns:cx3="http://schemas.microsoft.com/office/drawing/2016/5/9/chartex" xmlns:cx2="http://schemas.microsoft.com/office/drawing/2015/10/21/chartex">
             <w:pict>
               <v:line w14:anchorId="03DB919D" id="Shape 7" o:spid="_x0000_s1026" style="position:absolute;z-index:-251648000;visibility:visible;mso-wrap-style:square;mso-wrap-distance-left:9pt;mso-wrap-distance-top:0;mso-wrap-distance-right:9pt;mso-wrap-distance-bottom:0;mso-position-horizontal:absolute;mso-position-horizontal-relative:text;mso-position-vertical:absolute;mso-position-vertical-relative:text" from="5.95pt,38.25pt" to="445.3pt,38.25pt" o:gfxdata="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" o:allowincell="f" filled="t" strokeweight=".30797mm">
                 <v:stroke joinstyle="miter"/>
@@ -9731,83 +9778,75 @@
         <w:t>a</w:t>
       </w:r>
       <w:r>
-        <w:t xml:space="preserve"> concept for the visualization of convertible process plants </w:t>
+        <w:t xml:space="preserve"> concept for the visualization of convertible process plants in order to reduce costs and / or expenditure with the implementation of MES, so that any enterprises can dispose of and profit from these software solutions. In general, the dynamic composition of GUIs based on visualization components.</w:t>
+      </w:r>
+    </w:p>
+    <w:p>
+      <w:pPr>
+        <w:pStyle w:val="h2"/>
+      </w:pPr>
+      <w:bookmarkStart w:id="16" w:name="_Toc517890615"/>
+      <w:r>
+        <w:t>Problem Definition</w:t>
+      </w:r>
+      <w:bookmarkEnd w:id="16"/>
+    </w:p>
+    <w:p>
+      <w:pPr>
+        <w:pStyle w:val="body"/>
+      </w:pPr>
+      <w:r>
+        <w:t>Today's trends and demands on production technology lead to a permanent increase in the complexity of industrial production facilities and t</w:t>
+      </w:r>
+      <w:r>
+        <w:t>o</w:t>
+      </w:r>
+      <w:r>
+        <w:t xml:space="preserve"> permanent technical change</w:t>
+      </w:r>
+      <w:r>
+        <w:t>s that propagate throughout documentation</w:t>
       </w:r>
       <w:proofErr w:type="gramStart"/>
       <w:r>
-        <w:t>in order to</w:t>
+        <w:t xml:space="preserve">, </w:t>
+      </w:r>
+      <w:r>
+        <w:t>.</w:t>
       </w:r>
       <w:proofErr w:type="gramEnd"/>
       <w:r>
-        <w:t xml:space="preserve"> reduce costs and / or expenditure with the implementation of MES, so that any enterprises can dispose of and profit from these software solutions. In general, the dynamic composition of GUIs based on visualization components.</w:t>
+        <w:t xml:space="preserve"> This </w:t>
+      </w:r>
+      <w:r>
+        <w:t xml:space="preserve">signifies an important </w:t>
+      </w:r>
+      <w:r>
+        <w:t xml:space="preserve">the engineering, operation and adjustments of production control systems (MES) and leads to the fact that its connection and configuration must be individually </w:t>
+      </w:r>
+      <w:r>
+        <w:t>configured</w:t>
+      </w:r>
+      <w:r>
+        <w:t xml:space="preserve"> and manually adjusted, with the creation and modification of plant-specific visualization interfaces (GUI) a significant cost or cost driver is.</w:t>
       </w:r>
     </w:p>
     <w:p>
       <w:pPr>
         <w:pStyle w:val="h2"/>
       </w:pPr>
-      <w:bookmarkStart w:id="16" w:name="_Toc517890615"/>
-      <w:r>
-        <w:t>Problem Definition</w:t>
-      </w:r>
-      <w:bookmarkEnd w:id="16"/>
+      <w:bookmarkStart w:id="17" w:name="_Toc517890616"/>
+      <w:r>
+        <w:t>Initial Situation</w:t>
+      </w:r>
+      <w:bookmarkEnd w:id="17"/>
     </w:p>
     <w:p>
       <w:pPr>
         <w:pStyle w:val="body"/>
       </w:pPr>
       <w:r>
-        <w:t>Today's trends and demands on production technology lead to a permanent increase in the complexity of industrial production facilities and t</w:t>
-      </w:r>
-      <w:r>
-        <w:t>o</w:t>
-      </w:r>
-      <w:r>
-        <w:t xml:space="preserve"> permanent technical change</w:t>
-      </w:r>
-      <w:r>
-        <w:t>s that propagate throughout documentation</w:t>
-      </w:r>
-      <w:proofErr w:type="gramStart"/>
-      <w:r>
-        <w:t xml:space="preserve">, </w:t>
-      </w:r>
-      <w:r>
-        <w:t>.</w:t>
-      </w:r>
-      <w:proofErr w:type="gramEnd"/>
-      <w:r>
-        <w:t xml:space="preserve"> This </w:t>
-      </w:r>
-      <w:r>
-        <w:t xml:space="preserve">signifies an important </w:t>
-      </w:r>
-      <w:r>
-        <w:t xml:space="preserve">the engineering, operation and adjustments of production control systems (MES) and leads to the fact that its connection and configuration must be individually </w:t>
-      </w:r>
-      <w:r>
-        <w:t>configured</w:t>
-      </w:r>
-      <w:r>
-        <w:t xml:space="preserve"> and manually adjusted, with the creation and modification of plant-specific visualization interfaces (GUI) a significant cost or cost driver is.</w:t>
-      </w:r>
-    </w:p>
-    <w:p>
-      <w:pPr>
-        <w:pStyle w:val="h2"/>
-      </w:pPr>
-      <w:bookmarkStart w:id="17" w:name="_Toc517890616"/>
-      <w:r>
         <w:lastRenderedPageBreak/>
-        <w:t>Initial Situation</w:t>
-      </w:r>
-      <w:bookmarkEnd w:id="17"/>
-    </w:p>
-    <w:p>
-      <w:pPr>
-        <w:pStyle w:val="body"/>
-      </w:pPr>
-      <w:r>
         <w:t xml:space="preserve">The foundations of this project have been laid by various other projects at Gefasoft in the context of the ProcAppCom research project. </w:t>
       </w:r>
       <w:r>
@@ -9979,6 +10018,32 @@
       </w:pPr>
       <w:bookmarkStart w:id="19" w:name="_Toc517890618"/>
       <w:r>
+        <w:t>ANFORDERUNGSERMITTLUNG</w:t>
+      </w:r>
+    </w:p>
+    <w:p>
+      <w:pPr>
+        <w:pStyle w:val="h3"/>
+      </w:pPr>
+      <w:r>
+        <w:t>KONZEPTUELLE ANFORDERUNGEN</w:t>
+      </w:r>
+    </w:p>
+    <w:p>
+      <w:pPr>
+        <w:pStyle w:val="h3"/>
+      </w:pPr>
+      <w:r>
+        <w:t>TECHNISCHE ANFORDERUNGEN</w:t>
+      </w:r>
+      <w:bookmarkStart w:id="20" w:name="_GoBack"/>
+      <w:bookmarkEnd w:id="20"/>
+    </w:p>
+    <w:p>
+      <w:pPr>
+        <w:pStyle w:val="h2"/>
+      </w:pPr>
+      <w:r>
         <w:t>Composition of the Bachelor Thesis</w:t>
       </w:r>
       <w:bookmarkEnd w:id="19"/>
@@ -9990,6 +10055,7 @@
       <w:r>
         <w:rPr>
           <w:noProof/>
+          <w:lang w:val="de-DE" w:eastAsia="de-DE"/>
         </w:rPr>
         <w:lastRenderedPageBreak/>
         <w:drawing>
@@ -10039,14 +10105,14 @@
       <w:pPr>
         <w:pStyle w:val="h3"/>
       </w:pPr>
-      <w:bookmarkStart w:id="20" w:name="_Toc517890619"/>
+      <w:bookmarkStart w:id="21" w:name="_Toc517890619"/>
       <w:r>
         <w:t xml:space="preserve">GIST </w:t>
       </w:r>
       <w:r>
         <w:t>Project Management</w:t>
       </w:r>
-      <w:bookmarkEnd w:id="20"/>
+      <w:bookmarkEnd w:id="21"/>
     </w:p>
     <w:p>
       <w:pPr>
@@ -10060,14 +10126,14 @@
       <w:pPr>
         <w:pStyle w:val="h3"/>
       </w:pPr>
-      <w:bookmarkStart w:id="21" w:name="_Toc517890620"/>
+      <w:bookmarkStart w:id="22" w:name="_Toc517890620"/>
       <w:r>
         <w:t xml:space="preserve">Agile Development </w:t>
       </w:r>
       <w:r>
         <w:t>Methodology</w:t>
       </w:r>
-      <w:bookmarkEnd w:id="21"/>
+      <w:bookmarkEnd w:id="22"/>
       <w:r>
         <w:t xml:space="preserve"> </w:t>
       </w:r>
@@ -10087,6 +10153,7 @@
       <w:r>
         <w:rPr>
           <w:noProof/>
+          <w:lang w:val="de-DE" w:eastAsia="de-DE"/>
         </w:rPr>
         <w:drawing>
           <wp:inline distT="0" distB="0" distL="0" distR="0" wp14:anchorId="42A26DBF" wp14:editId="1BDF7F0C">
@@ -10189,18 +10256,18 @@
       <w:pPr>
         <w:pStyle w:val="h1"/>
       </w:pPr>
-      <w:bookmarkStart w:id="22" w:name="_Toc517890621"/>
+      <w:bookmarkStart w:id="23" w:name="_Toc517890621"/>
       <w:r>
         <w:lastRenderedPageBreak/>
         <w:t>Technological Standpoint</w:t>
       </w:r>
-      <w:bookmarkEnd w:id="22"/>
+      <w:bookmarkEnd w:id="23"/>
     </w:p>
     <w:p>
       <w:pPr>
         <w:pStyle w:val="h2"/>
       </w:pPr>
-      <w:bookmarkStart w:id="23" w:name="_Toc517890622"/>
+      <w:bookmarkStart w:id="24" w:name="_Toc517890622"/>
       <w:r>
         <w:t xml:space="preserve">Industrial </w:t>
       </w:r>
@@ -10210,17 +10277,17 @@
       <w:r>
         <w:t>n General</w:t>
       </w:r>
-      <w:bookmarkEnd w:id="23"/>
+      <w:bookmarkEnd w:id="24"/>
     </w:p>
     <w:p>
       <w:pPr>
         <w:pStyle w:val="h3"/>
       </w:pPr>
-      <w:bookmarkStart w:id="24" w:name="_Toc517890623"/>
+      <w:bookmarkStart w:id="25" w:name="_Toc517890623"/>
       <w:r>
         <w:t>Definitions</w:t>
       </w:r>
-      <w:bookmarkEnd w:id="24"/>
+      <w:bookmarkEnd w:id="25"/>
     </w:p>
     <w:p>
       <w:pPr>
@@ -10282,6 +10349,7 @@
       <w:r>
         <w:rPr>
           <w:noProof/>
+          <w:lang w:val="de-DE" w:eastAsia="de-DE"/>
         </w:rPr>
         <w:drawing>
           <wp:inline distT="0" distB="0" distL="0" distR="0" wp14:anchorId="5B0F4DF2" wp14:editId="037A5759">
@@ -10330,7 +10398,7 @@
       <w:pPr>
         <w:pStyle w:val="h3"/>
       </w:pPr>
-      <w:bookmarkStart w:id="25" w:name="_Toc517890624"/>
+      <w:bookmarkStart w:id="26" w:name="_Toc517890624"/>
       <w:r>
         <w:lastRenderedPageBreak/>
         <w:t xml:space="preserve">Historical </w:t>
@@ -10341,17 +10409,17 @@
       <w:r>
         <w:t>Context</w:t>
       </w:r>
-      <w:bookmarkEnd w:id="25"/>
+      <w:bookmarkEnd w:id="26"/>
     </w:p>
     <w:p>
       <w:pPr>
         <w:pStyle w:val="h3"/>
       </w:pPr>
-      <w:bookmarkStart w:id="26" w:name="_Toc517890625"/>
+      <w:bookmarkStart w:id="27" w:name="_Toc517890625"/>
       <w:r>
         <w:t>Current Trends</w:t>
       </w:r>
-      <w:bookmarkEnd w:id="26"/>
+      <w:bookmarkEnd w:id="27"/>
     </w:p>
     <w:p>
       <w:pPr>
@@ -10366,20 +10434,21 @@
       <w:pPr>
         <w:pStyle w:val="h3"/>
       </w:pPr>
-      <w:bookmarkStart w:id="27" w:name="_Toc517890626"/>
+      <w:bookmarkStart w:id="28" w:name="_Toc517890626"/>
       <w:r>
         <w:t>Areas of Application</w:t>
       </w:r>
-      <w:bookmarkEnd w:id="27"/>
-    </w:p>
-    <w:p>
-      <w:pPr>
-        <w:pStyle w:val="ListParagraph"/>
+      <w:bookmarkEnd w:id="28"/>
+    </w:p>
+    <w:p>
+      <w:pPr>
+        <w:pStyle w:val="Listenabsatz"/>
         <w:jc w:val="center"/>
       </w:pPr>
       <w:r>
         <w:rPr>
           <w:noProof/>
+          <w:lang w:val="de-DE" w:eastAsia="de-DE"/>
         </w:rPr>
         <w:drawing>
           <wp:inline distT="0" distB="0" distL="0" distR="0" wp14:anchorId="215416F4" wp14:editId="03632FA0">
@@ -10422,24 +10491,24 @@
       <w:pPr>
         <w:pStyle w:val="h2"/>
       </w:pPr>
-      <w:bookmarkStart w:id="28" w:name="_Toc517890627"/>
+      <w:bookmarkStart w:id="29" w:name="_Toc517890627"/>
       <w:r>
         <w:t xml:space="preserve">Industrial Process </w:t>
       </w:r>
       <w:r>
         <w:t>Control</w:t>
       </w:r>
-      <w:bookmarkEnd w:id="28"/>
+      <w:bookmarkEnd w:id="29"/>
     </w:p>
     <w:p>
       <w:pPr>
         <w:pStyle w:val="h3"/>
       </w:pPr>
-      <w:bookmarkStart w:id="29" w:name="_Toc517890628"/>
+      <w:bookmarkStart w:id="30" w:name="_Toc517890628"/>
       <w:r>
         <w:t>Classification of Industrial Processes</w:t>
       </w:r>
-      <w:bookmarkEnd w:id="29"/>
+      <w:bookmarkEnd w:id="30"/>
     </w:p>
     <w:p>
       <w:pPr>
@@ -10448,6 +10517,7 @@
       <w:r>
         <w:rPr>
           <w:noProof/>
+          <w:lang w:val="de-DE" w:eastAsia="de-DE"/>
         </w:rPr>
         <w:drawing>
           <wp:inline distT="0" distB="0" distL="0" distR="0" wp14:anchorId="26CF6E2D" wp14:editId="1CB102E4">
@@ -10496,12 +10566,12 @@
       <w:pPr>
         <w:pStyle w:val="h3"/>
       </w:pPr>
-      <w:bookmarkStart w:id="30" w:name="_Toc517890629"/>
+      <w:bookmarkStart w:id="31" w:name="_Toc517890629"/>
       <w:r>
         <w:lastRenderedPageBreak/>
         <w:t>Process Control System (PCS)</w:t>
       </w:r>
-      <w:bookmarkEnd w:id="30"/>
+      <w:bookmarkEnd w:id="31"/>
     </w:p>
     <w:p>
       <w:pPr>
@@ -10520,6 +10590,7 @@
       <w:r>
         <w:rPr>
           <w:noProof/>
+          <w:lang w:val="de-DE" w:eastAsia="de-DE"/>
         </w:rPr>
         <w:drawing>
           <wp:inline distT="0" distB="0" distL="0" distR="0" wp14:anchorId="4A575333" wp14:editId="73B91E83">
@@ -10568,7 +10639,7 @@
       <w:pPr>
         <w:pStyle w:val="h3"/>
       </w:pPr>
-      <w:bookmarkStart w:id="31" w:name="_Toc517890630"/>
+      <w:bookmarkStart w:id="32" w:name="_Toc517890630"/>
       <w:r>
         <w:t>Plant Hierarchy</w:t>
       </w:r>
@@ -10578,7 +10649,7 @@
       <w:r>
         <w:t xml:space="preserve"> (ISA-95)</w:t>
       </w:r>
-      <w:bookmarkEnd w:id="31"/>
+      <w:bookmarkEnd w:id="32"/>
     </w:p>
     <w:p>
       <w:pPr>
@@ -10637,6 +10708,7 @@
         <w:rPr>
           <w:noProof/>
           <w:shd w:val="clear" w:color="auto" w:fill="auto"/>
+          <w:lang w:val="de-DE" w:eastAsia="de-DE"/>
         </w:rPr>
         <mc:AlternateContent>
           <mc:Choice Requires="wps">
@@ -10709,7 +10781,7 @@
               </wp:anchor>
             </w:drawing>
           </mc:Choice>
-          <mc:Fallback>
+          <mc:Fallback xmlns:w16cid="http://schemas.microsoft.com/office/word/2016/wordml/cid" xmlns:am3d="http://schemas.microsoft.com/office/drawing/2017/model3d" xmlns:aink="http://schemas.microsoft.com/office/drawing/2016/ink" xmlns:cx8="http://schemas.microsoft.com/office/drawing/2016/5/14/chartex" xmlns:cx7="http://schemas.microsoft.com/office/drawing/2016/5/13/chartex" xmlns:cx6="http://schemas.microsoft.com/office/drawing/2016/5/12/chartex" xmlns:cx5="http://schemas.microsoft.com/office/drawing/2016/5/11/chartex" xmlns:cx4="http://schemas.microsoft.com/office/drawing/2016/5/10/chartex" xmlns:cx3="http://schemas.microsoft.com/office/drawing/2016/5/9/chartex" xmlns:cx2="http://schemas.microsoft.com/office/drawing/2015/10/21/chartex">
             <w:pict>
               <v:rect w14:anchorId="29E8F2EC" id="Rectangle 20" o:spid="_x0000_s1026" style="position:absolute;margin-left:230pt;margin-top:16.45pt;width:106.55pt;height:151.5pt;z-index:251673600;visibility:visible;mso-wrap-style:square;mso-width-percent:0;mso-height-percent:0;mso-wrap-distance-left:9pt;mso-wrap-distance-top:0;mso-wrap-distance-right:9pt;mso-wrap-distance-bottom:0;mso-position-horizontal:absolute;mso-position-horizontal-relative:text;mso-position-vertical:absolute;mso-position-vertical-relative:text;mso-width-percent:0;mso-height-percent:0;mso-width-relative:margin;mso-height-relative:margin;v-text-anchor:middle" o:gfxdata="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" fillcolor="white [3212]" strokecolor="white [3212]" strokeweight="1pt"/>
             </w:pict>
@@ -10719,6 +10791,7 @@
       <w:r>
         <w:rPr>
           <w:noProof/>
+          <w:lang w:val="de-DE" w:eastAsia="de-DE"/>
         </w:rPr>
         <w:drawing>
           <wp:inline distT="0" distB="0" distL="0" distR="0" wp14:anchorId="12FA2A73" wp14:editId="7999BF7D">
@@ -10767,14 +10840,14 @@
       <w:pPr>
         <w:pStyle w:val="h3"/>
       </w:pPr>
-      <w:bookmarkStart w:id="32" w:name="_Toc517890631"/>
+      <w:bookmarkStart w:id="33" w:name="_Toc517890631"/>
       <w:r>
         <w:t>Process</w:t>
       </w:r>
       <w:r>
         <w:t xml:space="preserve"> Visualizations</w:t>
       </w:r>
-      <w:bookmarkEnd w:id="32"/>
+      <w:bookmarkEnd w:id="33"/>
       <w:r>
         <w:t xml:space="preserve"> </w:t>
       </w:r>
@@ -10787,6 +10860,7 @@
         <w:rPr>
           <w:noProof/>
           <w:shd w:val="clear" w:color="auto" w:fill="auto"/>
+          <w:lang w:val="de-DE" w:eastAsia="de-DE"/>
         </w:rPr>
         <w:lastRenderedPageBreak/>
         <mc:AlternateContent>
@@ -10852,7 +10926,7 @@
               </wp:anchor>
             </w:drawing>
           </mc:Choice>
-          <mc:Fallback>
+          <mc:Fallback xmlns:w16cid="http://schemas.microsoft.com/office/word/2016/wordml/cid" xmlns:am3d="http://schemas.microsoft.com/office/drawing/2017/model3d" xmlns:aink="http://schemas.microsoft.com/office/drawing/2016/ink" xmlns:cx8="http://schemas.microsoft.com/office/drawing/2016/5/14/chartex" xmlns:cx7="http://schemas.microsoft.com/office/drawing/2016/5/13/chartex" xmlns:cx6="http://schemas.microsoft.com/office/drawing/2016/5/12/chartex" xmlns:cx5="http://schemas.microsoft.com/office/drawing/2016/5/11/chartex" xmlns:cx4="http://schemas.microsoft.com/office/drawing/2016/5/10/chartex" xmlns:cx3="http://schemas.microsoft.com/office/drawing/2016/5/9/chartex" xmlns:cx2="http://schemas.microsoft.com/office/drawing/2015/10/21/chartex">
             <w:pict>
               <v:rect w14:anchorId="045F113D" id="Rectangle 16" o:spid="_x0000_s1026" style="position:absolute;margin-left:233.6pt;margin-top:64.6pt;width:180pt;height:65.65pt;z-index:251672576;visibility:visible;mso-wrap-style:square;mso-wrap-distance-left:9pt;mso-wrap-distance-top:0;mso-wrap-distance-right:9pt;mso-wrap-distance-bottom:0;mso-position-horizontal:absolute;mso-position-horizontal-relative:text;mso-position-vertical:absolute;mso-position-vertical-relative:text;v-text-anchor:middle" o:gfxdata="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" filled="f" strokecolor="red" strokeweight="1pt"/>
             </w:pict>
@@ -10863,6 +10937,7 @@
         <w:rPr>
           <w:noProof/>
           <w:shd w:val="clear" w:color="auto" w:fill="auto"/>
+          <w:lang w:val="de-DE" w:eastAsia="de-DE"/>
         </w:rPr>
         <mc:AlternateContent>
           <mc:Choice Requires="wps">
@@ -10920,7 +10995,7 @@
               </wp:anchor>
             </w:drawing>
           </mc:Choice>
-          <mc:Fallback>
+          <mc:Fallback xmlns:w16cid="http://schemas.microsoft.com/office/word/2016/wordml/cid" xmlns:am3d="http://schemas.microsoft.com/office/drawing/2017/model3d" xmlns:aink="http://schemas.microsoft.com/office/drawing/2016/ink" xmlns:cx8="http://schemas.microsoft.com/office/drawing/2016/5/14/chartex" xmlns:cx7="http://schemas.microsoft.com/office/drawing/2016/5/13/chartex" xmlns:cx6="http://schemas.microsoft.com/office/drawing/2016/5/12/chartex" xmlns:cx5="http://schemas.microsoft.com/office/drawing/2016/5/11/chartex" xmlns:cx4="http://schemas.microsoft.com/office/drawing/2016/5/10/chartex" xmlns:cx3="http://schemas.microsoft.com/office/drawing/2016/5/9/chartex" xmlns:cx2="http://schemas.microsoft.com/office/drawing/2015/10/21/chartex">
             <w:pict>
               <v:shapetype w14:anchorId="7CDBB2A6" id="_x0000_t32" coordsize="21600,21600" o:spt="32" o:oned="t" path="m,l21600,21600e" filled="f">
                 <v:path arrowok="t" fillok="f" o:connecttype="none"/>
@@ -10937,6 +11012,7 @@
         <w:rPr>
           <w:noProof/>
           <w:shd w:val="clear" w:color="auto" w:fill="auto"/>
+          <w:lang w:val="de-DE" w:eastAsia="de-DE"/>
         </w:rPr>
         <mc:AlternateContent>
           <mc:Choice Requires="wps">
@@ -10994,7 +11070,7 @@
               </wp:anchor>
             </w:drawing>
           </mc:Choice>
-          <mc:Fallback>
+          <mc:Fallback xmlns:w16cid="http://schemas.microsoft.com/office/word/2016/wordml/cid" xmlns:am3d="http://schemas.microsoft.com/office/drawing/2017/model3d" xmlns:aink="http://schemas.microsoft.com/office/drawing/2016/ink" xmlns:cx8="http://schemas.microsoft.com/office/drawing/2016/5/14/chartex" xmlns:cx7="http://schemas.microsoft.com/office/drawing/2016/5/13/chartex" xmlns:cx6="http://schemas.microsoft.com/office/drawing/2016/5/12/chartex" xmlns:cx5="http://schemas.microsoft.com/office/drawing/2016/5/11/chartex" xmlns:cx4="http://schemas.microsoft.com/office/drawing/2016/5/10/chartex" xmlns:cx3="http://schemas.microsoft.com/office/drawing/2016/5/9/chartex" xmlns:cx2="http://schemas.microsoft.com/office/drawing/2015/10/21/chartex">
             <w:pict>
               <v:shape w14:anchorId="340FB89A" id="Straight Arrow Connector 14" o:spid="_x0000_s1026" type="#_x0000_t32" style="position:absolute;margin-left:199.5pt;margin-top:43pt;width:34.15pt;height:19.85pt;flip:y;z-index:251670528;visibility:visible;mso-wrap-style:square;mso-wrap-distance-left:9pt;mso-wrap-distance-top:0;mso-wrap-distance-right:9pt;mso-wrap-distance-bottom:0;mso-position-horizontal:absolute;mso-position-horizontal-relative:text;mso-position-vertical:absolute;mso-position-vertical-relative:text" o:gfxdata="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" strokecolor="black [3213]" strokeweight=".5pt">
                 <v:stroke endarrow="block" joinstyle="miter"/>
@@ -11007,6 +11083,7 @@
         <w:rPr>
           <w:noProof/>
           <w:shd w:val="clear" w:color="auto" w:fill="auto"/>
+          <w:lang w:val="de-DE" w:eastAsia="de-DE"/>
         </w:rPr>
         <mc:AlternateContent>
           <mc:Choice Requires="wps">
@@ -11064,7 +11141,7 @@
               </wp:anchor>
             </w:drawing>
           </mc:Choice>
-          <mc:Fallback>
+          <mc:Fallback xmlns:w16cid="http://schemas.microsoft.com/office/word/2016/wordml/cid" xmlns:am3d="http://schemas.microsoft.com/office/drawing/2017/model3d" xmlns:aink="http://schemas.microsoft.com/office/drawing/2016/ink" xmlns:cx8="http://schemas.microsoft.com/office/drawing/2016/5/14/chartex" xmlns:cx7="http://schemas.microsoft.com/office/drawing/2016/5/13/chartex" xmlns:cx6="http://schemas.microsoft.com/office/drawing/2016/5/12/chartex" xmlns:cx5="http://schemas.microsoft.com/office/drawing/2016/5/11/chartex" xmlns:cx4="http://schemas.microsoft.com/office/drawing/2016/5/10/chartex" xmlns:cx3="http://schemas.microsoft.com/office/drawing/2016/5/9/chartex" xmlns:cx2="http://schemas.microsoft.com/office/drawing/2015/10/21/chartex">
             <w:pict>
               <v:shape w14:anchorId="6CE4B8BB" id="Straight Arrow Connector 13" o:spid="_x0000_s1026" type="#_x0000_t32" style="position:absolute;margin-left:199.5pt;margin-top:18.25pt;width:34.15pt;height:27.75pt;flip:y;z-index:251669504;visibility:visible;mso-wrap-style:square;mso-wrap-distance-left:9pt;mso-wrap-distance-top:0;mso-wrap-distance-right:9pt;mso-wrap-distance-bottom:0;mso-position-horizontal:absolute;mso-position-horizontal-relative:text;mso-position-vertical:absolute;mso-position-vertical-relative:text" o:gfxdata="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" strokecolor="black [3213]" strokeweight=".5pt">
                 <v:stroke endarrow="block" joinstyle="miter"/>
@@ -11076,6 +11153,7 @@
       <w:r>
         <w:rPr>
           <w:noProof/>
+          <w:lang w:val="de-DE" w:eastAsia="de-DE"/>
         </w:rPr>
         <w:drawing>
           <wp:inline distT="0" distB="0" distL="0" distR="0" wp14:anchorId="28064299" wp14:editId="7A3C9246">
@@ -11128,6 +11206,7 @@
       <w:r>
         <w:rPr>
           <w:noProof/>
+          <w:lang w:val="de-DE" w:eastAsia="de-DE"/>
         </w:rPr>
         <w:drawing>
           <wp:inline distT="0" distB="0" distL="0" distR="0" wp14:anchorId="35883A8E" wp14:editId="06C250E2">
@@ -11176,67 +11255,67 @@
       <w:pPr>
         <w:pStyle w:val="h3"/>
       </w:pPr>
-      <w:bookmarkStart w:id="33" w:name="_Toc517890632"/>
+      <w:bookmarkStart w:id="34" w:name="_Toc517890632"/>
       <w:r>
         <w:t>Piping and Instrumentation Diagram (P&amp;ID)</w:t>
       </w:r>
-      <w:bookmarkEnd w:id="33"/>
+      <w:bookmarkEnd w:id="34"/>
     </w:p>
     <w:p>
       <w:pPr>
         <w:pStyle w:val="h4"/>
       </w:pPr>
-      <w:bookmarkStart w:id="34" w:name="_Toc517890633"/>
+      <w:bookmarkStart w:id="35" w:name="_Toc517890633"/>
       <w:r>
         <w:t>Definition</w:t>
       </w:r>
-      <w:bookmarkEnd w:id="34"/>
+      <w:bookmarkEnd w:id="35"/>
     </w:p>
     <w:p>
       <w:pPr>
         <w:pStyle w:val="h4"/>
       </w:pPr>
-      <w:bookmarkStart w:id="35" w:name="_Toc517890634"/>
+      <w:bookmarkStart w:id="36" w:name="_Toc517890634"/>
       <w:r>
         <w:t>Functions</w:t>
       </w:r>
-      <w:bookmarkEnd w:id="35"/>
+      <w:bookmarkEnd w:id="36"/>
     </w:p>
     <w:p>
       <w:pPr>
         <w:pStyle w:val="h4"/>
       </w:pPr>
-      <w:bookmarkStart w:id="36" w:name="_Toc517890635"/>
+      <w:bookmarkStart w:id="37" w:name="_Toc517890635"/>
       <w:r>
         <w:t>Advantages</w:t>
       </w:r>
-      <w:bookmarkEnd w:id="36"/>
+      <w:bookmarkEnd w:id="37"/>
     </w:p>
     <w:p>
       <w:pPr>
         <w:pStyle w:val="h4"/>
       </w:pPr>
-      <w:bookmarkStart w:id="37" w:name="_Toc517890636"/>
+      <w:bookmarkStart w:id="38" w:name="_Toc517890636"/>
       <w:r>
         <w:t>Disadvantages</w:t>
       </w:r>
-      <w:bookmarkEnd w:id="37"/>
+      <w:bookmarkEnd w:id="38"/>
     </w:p>
     <w:p>
       <w:pPr>
         <w:pStyle w:val="h2"/>
       </w:pPr>
-      <w:bookmarkStart w:id="38" w:name="_Toc517890637"/>
+      <w:bookmarkStart w:id="39" w:name="_Toc517890637"/>
       <w:r>
         <w:t>Manufacturing Execution Systems</w:t>
       </w:r>
-      <w:bookmarkEnd w:id="38"/>
+      <w:bookmarkEnd w:id="39"/>
     </w:p>
     <w:p>
       <w:pPr>
         <w:pStyle w:val="h3"/>
       </w:pPr>
-      <w:bookmarkStart w:id="39" w:name="_Toc517890638"/>
+      <w:bookmarkStart w:id="40" w:name="_Toc517890638"/>
       <w:r>
         <w:t>Overview (</w:t>
       </w:r>
@@ -11248,23 +11327,23 @@
       <w:r>
         <w:t xml:space="preserve"> -&gt; decentral Network)</w:t>
       </w:r>
-      <w:bookmarkEnd w:id="39"/>
+      <w:bookmarkEnd w:id="40"/>
     </w:p>
     <w:p>
       <w:pPr>
         <w:pStyle w:val="h3"/>
       </w:pPr>
-      <w:bookmarkStart w:id="40" w:name="_Toc517890639"/>
+      <w:bookmarkStart w:id="41" w:name="_Toc517890639"/>
       <w:r>
         <w:t>Functions</w:t>
       </w:r>
-      <w:bookmarkEnd w:id="40"/>
+      <w:bookmarkEnd w:id="41"/>
     </w:p>
     <w:p>
       <w:pPr>
         <w:pStyle w:val="h3"/>
       </w:pPr>
-      <w:bookmarkStart w:id="41" w:name="_Toc517890640"/>
+      <w:bookmarkStart w:id="42" w:name="_Toc517890640"/>
       <w:r>
         <w:t>MES in Context of the 4</w:t>
       </w:r>
@@ -11277,17 +11356,17 @@
       <w:r>
         <w:t xml:space="preserve"> Industrial Revolution</w:t>
       </w:r>
-      <w:bookmarkEnd w:id="41"/>
+      <w:bookmarkEnd w:id="42"/>
     </w:p>
     <w:p>
       <w:pPr>
         <w:pStyle w:val="h3"/>
       </w:pPr>
-      <w:bookmarkStart w:id="42" w:name="_Toc517890641"/>
+      <w:bookmarkStart w:id="43" w:name="_Toc517890641"/>
       <w:r>
         <w:t>Overview of Legato Sapient®</w:t>
       </w:r>
-      <w:bookmarkEnd w:id="42"/>
+      <w:bookmarkEnd w:id="43"/>
     </w:p>
     <w:p>
       <w:pPr>
@@ -11309,11 +11388,11 @@
       <w:pPr>
         <w:pStyle w:val="h4"/>
       </w:pPr>
-      <w:bookmarkStart w:id="43" w:name="_Toc517890642"/>
+      <w:bookmarkStart w:id="44" w:name="_Toc517890642"/>
       <w:r>
         <w:t>Design</w:t>
       </w:r>
-      <w:bookmarkEnd w:id="43"/>
+      <w:bookmarkEnd w:id="44"/>
     </w:p>
     <w:p>
       <w:pPr>
@@ -11351,25 +11430,25 @@
       <w:pPr>
         <w:pStyle w:val="h4"/>
       </w:pPr>
-      <w:bookmarkStart w:id="44" w:name="_Toc517890643"/>
+      <w:bookmarkStart w:id="45" w:name="_Toc517890643"/>
       <w:r>
         <w:lastRenderedPageBreak/>
         <w:t>Features</w:t>
       </w:r>
-      <w:bookmarkEnd w:id="44"/>
+      <w:bookmarkEnd w:id="45"/>
     </w:p>
     <w:p>
       <w:pPr>
         <w:pStyle w:val="h4"/>
       </w:pPr>
-      <w:bookmarkStart w:id="45" w:name="_Toc517890644"/>
+      <w:bookmarkStart w:id="46" w:name="_Toc517890644"/>
       <w:r>
         <w:t xml:space="preserve">Software </w:t>
       </w:r>
       <w:r>
         <w:t>Architecture</w:t>
       </w:r>
-      <w:bookmarkEnd w:id="45"/>
+      <w:bookmarkEnd w:id="46"/>
     </w:p>
     <w:p>
       <w:pPr>
@@ -11443,7 +11522,7 @@
           <w:shd w:val="clear" w:color="auto" w:fill="FFFFFF"/>
         </w:rPr>
       </w:pPr>
-      <w:bookmarkStart w:id="46" w:name="_Toc517890645"/>
+      <w:bookmarkStart w:id="47" w:name="_Toc517890645"/>
       <w:r>
         <w:rPr>
           <w:shd w:val="clear" w:color="auto" w:fill="FFFFFF"/>
@@ -11451,7 +11530,7 @@
         <w:lastRenderedPageBreak/>
         <w:t>P&amp;ID Shapes Library</w:t>
       </w:r>
-      <w:bookmarkEnd w:id="46"/>
+      <w:bookmarkEnd w:id="47"/>
     </w:p>
     <w:p>
       <w:pPr>
@@ -11460,7 +11539,7 @@
           <w:shd w:val="clear" w:color="auto" w:fill="FFFFFF"/>
         </w:rPr>
       </w:pPr>
-      <w:bookmarkStart w:id="47" w:name="_Toc517890646"/>
+      <w:bookmarkStart w:id="48" w:name="_Toc517890646"/>
       <w:r>
         <w:rPr>
           <w:shd w:val="clear" w:color="auto" w:fill="FFFFFF"/>
@@ -11473,7 +11552,7 @@
         </w:rPr>
         <w:t>rview</w:t>
       </w:r>
-      <w:bookmarkEnd w:id="47"/>
+      <w:bookmarkEnd w:id="48"/>
     </w:p>
     <w:p>
       <w:pPr>
@@ -11482,14 +11561,14 @@
           <w:shd w:val="clear" w:color="auto" w:fill="FFFFFF"/>
         </w:rPr>
       </w:pPr>
-      <w:bookmarkStart w:id="48" w:name="_Toc517890647"/>
+      <w:bookmarkStart w:id="49" w:name="_Toc517890647"/>
       <w:r>
         <w:rPr>
           <w:shd w:val="clear" w:color="auto" w:fill="FFFFFF"/>
         </w:rPr>
         <w:t>Graph Theory</w:t>
       </w:r>
-      <w:bookmarkEnd w:id="48"/>
+      <w:bookmarkEnd w:id="49"/>
     </w:p>
     <w:p>
       <w:pPr>
@@ -11498,14 +11577,14 @@
           <w:shd w:val="clear" w:color="auto" w:fill="FFFFFF"/>
         </w:rPr>
       </w:pPr>
-      <w:bookmarkStart w:id="49" w:name="_Toc517890648"/>
+      <w:bookmarkStart w:id="50" w:name="_Toc517890648"/>
       <w:r>
         <w:rPr>
           <w:shd w:val="clear" w:color="auto" w:fill="FFFFFF"/>
         </w:rPr>
         <w:t>What is a graph?</w:t>
       </w:r>
-      <w:bookmarkEnd w:id="49"/>
+      <w:bookmarkEnd w:id="50"/>
       <w:r>
         <w:rPr>
           <w:shd w:val="clear" w:color="auto" w:fill="FFFFFF"/>
@@ -11520,14 +11599,14 @@
           <w:shd w:val="clear" w:color="auto" w:fill="FFFFFF"/>
         </w:rPr>
       </w:pPr>
-      <w:bookmarkStart w:id="50" w:name="_Toc517890649"/>
+      <w:bookmarkStart w:id="51" w:name="_Toc517890649"/>
       <w:r>
         <w:rPr>
           <w:shd w:val="clear" w:color="auto" w:fill="FFFFFF"/>
         </w:rPr>
         <w:t>Graph Visualizations</w:t>
       </w:r>
-      <w:bookmarkEnd w:id="50"/>
+      <w:bookmarkEnd w:id="51"/>
     </w:p>
     <w:p>
       <w:pPr>
@@ -11536,14 +11615,14 @@
           <w:shd w:val="clear" w:color="auto" w:fill="FFFFFF"/>
         </w:rPr>
       </w:pPr>
-      <w:bookmarkStart w:id="51" w:name="_Toc517890650"/>
+      <w:bookmarkStart w:id="52" w:name="_Toc517890650"/>
       <w:r>
         <w:rPr>
           <w:shd w:val="clear" w:color="auto" w:fill="FFFFFF"/>
         </w:rPr>
         <w:t>Graph Interaction</w:t>
       </w:r>
-      <w:bookmarkEnd w:id="51"/>
+      <w:bookmarkEnd w:id="52"/>
     </w:p>
     <w:p>
       <w:pPr>
@@ -11552,14 +11631,14 @@
           <w:shd w:val="clear" w:color="auto" w:fill="FFFFFF"/>
         </w:rPr>
       </w:pPr>
-      <w:bookmarkStart w:id="52" w:name="_Toc517890651"/>
+      <w:bookmarkStart w:id="53" w:name="_Toc517890651"/>
       <w:r>
         <w:rPr>
           <w:shd w:val="clear" w:color="auto" w:fill="FFFFFF"/>
         </w:rPr>
         <w:t>Graph Layouts</w:t>
       </w:r>
-      <w:bookmarkEnd w:id="52"/>
+      <w:bookmarkEnd w:id="53"/>
     </w:p>
     <w:p>
       <w:pPr>
@@ -11568,16 +11647,16 @@
           <w:shd w:val="clear" w:color="auto" w:fill="FFFFFF"/>
         </w:rPr>
       </w:pPr>
-      <w:bookmarkStart w:id="53" w:name="_Toc517890652"/>
+      <w:bookmarkStart w:id="54" w:name="_Toc517890652"/>
       <w:r>
         <w:rPr>
           <w:shd w:val="clear" w:color="auto" w:fill="FFFFFF"/>
         </w:rPr>
         <w:t>Graph Analysis</w:t>
       </w:r>
-      <w:bookmarkStart w:id="54" w:name="_Toc517890653"/>
-      <w:bookmarkEnd w:id="53"/>
+      <w:bookmarkStart w:id="55" w:name="_Toc517890653"/>
       <w:bookmarkEnd w:id="54"/>
+      <w:bookmarkEnd w:id="55"/>
     </w:p>
     <w:p>
       <w:pPr>
@@ -11591,7 +11670,7 @@
           <w:shd w:val="clear" w:color="auto" w:fill="FFFFFF"/>
         </w:rPr>
       </w:pPr>
-      <w:bookmarkStart w:id="55" w:name="_Toc517890654"/>
+      <w:bookmarkStart w:id="56" w:name="_Toc517890654"/>
       <w:proofErr w:type="spellStart"/>
       <w:r>
         <w:rPr>
@@ -11606,7 +11685,7 @@
         </w:rPr>
         <w:t xml:space="preserve"> API</w:t>
       </w:r>
-      <w:bookmarkEnd w:id="55"/>
+      <w:bookmarkEnd w:id="56"/>
     </w:p>
     <w:p>
       <w:pPr>
@@ -11647,8 +11726,8 @@
       <w:r>
         <w:t xml:space="preserve"> User Manual&gt;</w:t>
       </w:r>
-      <w:bookmarkStart w:id="56" w:name="_Toc517890655"/>
-      <w:bookmarkEnd w:id="56"/>
+      <w:bookmarkStart w:id="57" w:name="_Toc517890655"/>
+      <w:bookmarkEnd w:id="57"/>
     </w:p>
     <w:p>
       <w:pPr>
@@ -11657,14 +11736,14 @@
           <w:shd w:val="clear" w:color="auto" w:fill="FFFFFF"/>
         </w:rPr>
       </w:pPr>
-      <w:bookmarkStart w:id="57" w:name="_Toc517890656"/>
+      <w:bookmarkStart w:id="58" w:name="_Toc517890656"/>
       <w:r>
         <w:rPr>
           <w:shd w:val="clear" w:color="auto" w:fill="FFFFFF"/>
         </w:rPr>
         <w:t>Core Architecture</w:t>
       </w:r>
-      <w:bookmarkEnd w:id="57"/>
+      <w:bookmarkEnd w:id="58"/>
     </w:p>
     <w:p>
       <w:pPr>
@@ -11697,7 +11776,7 @@
           <w:shd w:val="clear" w:color="auto" w:fill="FFFFFF"/>
         </w:rPr>
       </w:pPr>
-      <w:bookmarkStart w:id="58" w:name="_Toc517890657"/>
+      <w:bookmarkStart w:id="59" w:name="_Toc517890657"/>
       <w:proofErr w:type="spellStart"/>
       <w:r>
         <w:rPr>
@@ -11712,7 +11791,7 @@
         </w:rPr>
         <w:t xml:space="preserve"> Model</w:t>
       </w:r>
-      <w:bookmarkEnd w:id="58"/>
+      <w:bookmarkEnd w:id="59"/>
     </w:p>
     <w:p>
       <w:pPr>
@@ -11721,14 +11800,14 @@
           <w:shd w:val="clear" w:color="auto" w:fill="FFFFFF"/>
         </w:rPr>
       </w:pPr>
-      <w:bookmarkStart w:id="59" w:name="_Toc517890658"/>
+      <w:bookmarkStart w:id="60" w:name="_Toc517890658"/>
       <w:r>
         <w:rPr>
           <w:shd w:val="clear" w:color="auto" w:fill="FFFFFF"/>
         </w:rPr>
         <w:t>Transaction Model</w:t>
       </w:r>
-      <w:bookmarkEnd w:id="59"/>
+      <w:bookmarkEnd w:id="60"/>
     </w:p>
     <w:p>
       <w:pPr>
@@ -11737,7 +11816,7 @@
           <w:shd w:val="clear" w:color="auto" w:fill="FFFFFF"/>
         </w:rPr>
       </w:pPr>
-      <w:bookmarkStart w:id="60" w:name="_Toc517890659"/>
+      <w:bookmarkStart w:id="61" w:name="_Toc517890659"/>
       <w:proofErr w:type="spellStart"/>
       <w:r>
         <w:rPr>
@@ -11746,7 +11825,7 @@
         <w:lastRenderedPageBreak/>
         <w:t>mxCell</w:t>
       </w:r>
-      <w:bookmarkEnd w:id="60"/>
+      <w:bookmarkEnd w:id="61"/>
       <w:proofErr w:type="spellEnd"/>
     </w:p>
     <w:p>
@@ -11756,14 +11835,14 @@
           <w:shd w:val="clear" w:color="auto" w:fill="FFFFFF"/>
         </w:rPr>
       </w:pPr>
-      <w:bookmarkStart w:id="61" w:name="_Toc517890660"/>
+      <w:bookmarkStart w:id="62" w:name="_Toc517890660"/>
       <w:r>
         <w:rPr>
           <w:shd w:val="clear" w:color="auto" w:fill="FFFFFF"/>
         </w:rPr>
         <w:t>Styles</w:t>
       </w:r>
-      <w:bookmarkEnd w:id="61"/>
+      <w:bookmarkEnd w:id="62"/>
     </w:p>
     <w:p>
       <w:pPr>
@@ -11772,14 +11851,14 @@
           <w:shd w:val="clear" w:color="auto" w:fill="FFFFFF"/>
         </w:rPr>
       </w:pPr>
-      <w:bookmarkStart w:id="62" w:name="_Toc517890661"/>
+      <w:bookmarkStart w:id="63" w:name="_Toc517890661"/>
       <w:r>
         <w:rPr>
           <w:shd w:val="clear" w:color="auto" w:fill="FFFFFF"/>
         </w:rPr>
         <w:t>Geometry</w:t>
       </w:r>
-      <w:bookmarkEnd w:id="62"/>
+      <w:bookmarkEnd w:id="63"/>
     </w:p>
     <w:p>
       <w:pPr>
@@ -11788,14 +11867,14 @@
           <w:shd w:val="clear" w:color="auto" w:fill="FFFFFF"/>
         </w:rPr>
       </w:pPr>
-      <w:bookmarkStart w:id="63" w:name="_Toc517890662"/>
+      <w:bookmarkStart w:id="64" w:name="_Toc517890662"/>
       <w:r>
         <w:rPr>
           <w:shd w:val="clear" w:color="auto" w:fill="FFFFFF"/>
         </w:rPr>
         <w:t>User Objects</w:t>
       </w:r>
-      <w:bookmarkEnd w:id="63"/>
+      <w:bookmarkEnd w:id="64"/>
     </w:p>
     <w:p>
       <w:pPr>
@@ -11804,14 +11883,14 @@
           <w:shd w:val="clear" w:color="auto" w:fill="FFFFFF"/>
         </w:rPr>
       </w:pPr>
-      <w:bookmarkStart w:id="64" w:name="_Toc517890663"/>
+      <w:bookmarkStart w:id="65" w:name="_Toc517890663"/>
       <w:r>
         <w:rPr>
           <w:shd w:val="clear" w:color="auto" w:fill="FFFFFF"/>
         </w:rPr>
         <w:t>Cell Types</w:t>
       </w:r>
-      <w:bookmarkEnd w:id="64"/>
+      <w:bookmarkEnd w:id="65"/>
     </w:p>
     <w:p>
       <w:pPr>
@@ -11820,14 +11899,14 @@
           <w:shd w:val="clear" w:color="auto" w:fill="FFFFFF"/>
         </w:rPr>
       </w:pPr>
-      <w:bookmarkStart w:id="65" w:name="_Toc517890664"/>
+      <w:bookmarkStart w:id="66" w:name="_Toc517890664"/>
       <w:r>
         <w:rPr>
           <w:shd w:val="clear" w:color="auto" w:fill="FFFFFF"/>
         </w:rPr>
         <w:t>Group Structure</w:t>
       </w:r>
-      <w:bookmarkEnd w:id="65"/>
+      <w:bookmarkEnd w:id="66"/>
     </w:p>
     <w:p>
       <w:pPr>
@@ -11836,14 +11915,14 @@
           <w:shd w:val="clear" w:color="auto" w:fill="FFFFFF"/>
         </w:rPr>
       </w:pPr>
-      <w:bookmarkStart w:id="66" w:name="_Toc517890665"/>
+      <w:bookmarkStart w:id="67" w:name="_Toc517890665"/>
       <w:r>
         <w:rPr>
           <w:shd w:val="clear" w:color="auto" w:fill="FFFFFF"/>
         </w:rPr>
         <w:t>Technologies</w:t>
       </w:r>
-      <w:bookmarkEnd w:id="66"/>
+      <w:bookmarkEnd w:id="67"/>
     </w:p>
     <w:p>
       <w:pPr>
@@ -11852,14 +11931,14 @@
           <w:shd w:val="clear" w:color="auto" w:fill="FFFFFF"/>
         </w:rPr>
       </w:pPr>
-      <w:bookmarkStart w:id="67" w:name="_Toc517890666"/>
+      <w:bookmarkStart w:id="68" w:name="_Toc517890666"/>
       <w:r>
         <w:rPr>
           <w:shd w:val="clear" w:color="auto" w:fill="FFFFFF"/>
         </w:rPr>
         <w:t>Deployment</w:t>
       </w:r>
-      <w:bookmarkEnd w:id="67"/>
+      <w:bookmarkEnd w:id="68"/>
     </w:p>
     <w:p>
       <w:pPr>
@@ -11892,7 +11971,7 @@
           <w:shd w:val="clear" w:color="auto" w:fill="FFFFFF"/>
         </w:rPr>
       </w:pPr>
-      <w:bookmarkStart w:id="68" w:name="_Toc517890667"/>
+      <w:bookmarkStart w:id="69" w:name="_Toc517890667"/>
       <w:proofErr w:type="spellStart"/>
       <w:r>
         <w:rPr>
@@ -11907,7 +11986,7 @@
         </w:rPr>
         <w:t xml:space="preserve"> Technologies</w:t>
       </w:r>
-      <w:bookmarkEnd w:id="68"/>
+      <w:bookmarkEnd w:id="69"/>
     </w:p>
     <w:p>
       <w:pPr>
@@ -11946,8 +12025,8 @@
           <w:shd w:val="clear" w:color="auto" w:fill="FFFFFF"/>
         </w:rPr>
       </w:pPr>
-      <w:bookmarkStart w:id="69" w:name="_Toc517890668"/>
-      <w:bookmarkEnd w:id="69"/>
+      <w:bookmarkStart w:id="70" w:name="_Toc517890668"/>
+      <w:bookmarkEnd w:id="70"/>
     </w:p>
     <w:p>
       <w:pPr>
@@ -11956,14 +12035,14 @@
           <w:shd w:val="clear" w:color="auto" w:fill="FFFFFF"/>
         </w:rPr>
       </w:pPr>
-      <w:bookmarkStart w:id="70" w:name="_Toc517890669"/>
+      <w:bookmarkStart w:id="71" w:name="_Toc517890669"/>
       <w:r>
         <w:rPr>
           <w:shd w:val="clear" w:color="auto" w:fill="FFFFFF"/>
         </w:rPr>
         <w:t>Schema</w:t>
       </w:r>
-      <w:bookmarkEnd w:id="70"/>
+      <w:bookmarkEnd w:id="71"/>
     </w:p>
     <w:p>
       <w:pPr>
@@ -11972,6 +12051,7 @@
       <w:r>
         <w:rPr>
           <w:noProof/>
+          <w:lang w:val="de-DE" w:eastAsia="de-DE"/>
         </w:rPr>
         <w:lastRenderedPageBreak/>
         <w:drawing>
@@ -12023,8 +12103,8 @@
           </wp:inline>
         </w:drawing>
       </w:r>
-      <w:bookmarkStart w:id="71" w:name="_Toc517890670"/>
-      <w:bookmarkEnd w:id="71"/>
+      <w:bookmarkStart w:id="72" w:name="_Toc517890670"/>
+      <w:bookmarkEnd w:id="72"/>
       <w:r>
         <w:rPr>
           <w:rFonts w:ascii="Arial" w:hAnsi="Arial"/>
@@ -12067,7 +12147,7 @@
       <w:pPr>
         <w:pStyle w:val="h1"/>
       </w:pPr>
-      <w:bookmarkStart w:id="72" w:name="_Toc517890671"/>
+      <w:bookmarkStart w:id="73" w:name="_Toc517890671"/>
       <w:r>
         <w:lastRenderedPageBreak/>
         <w:t>Legato Sapient</w:t>
@@ -12082,21 +12162,21 @@
       <w:r>
         <w:t>Boardlet</w:t>
       </w:r>
-      <w:bookmarkEnd w:id="72"/>
+      <w:bookmarkEnd w:id="73"/>
       <w:proofErr w:type="spellEnd"/>
     </w:p>
     <w:p>
       <w:pPr>
         <w:pStyle w:val="h2"/>
       </w:pPr>
-      <w:bookmarkStart w:id="73" w:name="_Toc517890672"/>
+      <w:bookmarkStart w:id="74" w:name="_Toc517890672"/>
       <w:r>
         <w:t xml:space="preserve">Overview of </w:t>
       </w:r>
       <w:r>
         <w:t>Software Architecture</w:t>
       </w:r>
-      <w:bookmarkEnd w:id="73"/>
+      <w:bookmarkEnd w:id="74"/>
     </w:p>
     <w:p>
       <w:pPr>
@@ -12105,6 +12185,7 @@
       <w:r>
         <w:rPr>
           <w:noProof/>
+          <w:lang w:val="de-DE" w:eastAsia="de-DE"/>
         </w:rPr>
         <w:drawing>
           <wp:inline distT="0" distB="0" distL="0" distR="0" wp14:anchorId="041B3F3D" wp14:editId="4214F2E5">
@@ -12155,6 +12236,7 @@
           <w:color w:val="353744"/>
           <w:sz w:val="22"/>
           <w:szCs w:val="22"/>
+          <w:lang w:val="de-DE" w:eastAsia="de-DE"/>
         </w:rPr>
         <w:drawing>
           <wp:inline distT="0" distB="0" distL="0" distR="0" wp14:anchorId="7D1284A7" wp14:editId="4DBE894B">
@@ -12244,121 +12326,85 @@
         <w:rPr>
           <w:lang w:val="es-MX"/>
         </w:rPr>
-        <w:t xml:space="preserve"> </w:t>
+        <w:t xml:space="preserve"> modelierungsansatz y knotenbaum y reestruc</w:t>
+      </w:r>
+      <w:r>
+        <w:rPr>
+          <w:lang w:val="es-MX"/>
+        </w:rPr>
+        <w:t>Requirements</w:t>
+      </w:r>
+    </w:p>
+    <w:p>
+      <w:pPr>
+        <w:pStyle w:val="h2"/>
+      </w:pPr>
+      <w:r>
+        <w:t>Design</w:t>
+      </w:r>
+    </w:p>
+    <w:p>
+      <w:pPr>
+        <w:pStyle w:val="body"/>
+      </w:pPr>
+      <w:r>
+        <w:t>&lt;INSERT PHOT OF P&amp;ID VISUALIZER DASHBOARD WITH ALL BOARDLETS, SQUARE ON THE P&amp;ID CREATOR BOARDLET AND SQUARE ON INDIVIDUAL EMBER COMPONENTS? OR TOO UNUBERSICHTLICH &gt;</w:t>
+      </w:r>
+    </w:p>
+    <w:p>
+      <w:pPr>
+        <w:pStyle w:val="body"/>
+      </w:pPr>
+      <w:r>
+        <w:t xml:space="preserve">Modular Component-based solution. All included, up and ready </w:t>
       </w:r>
       <w:proofErr w:type="spellStart"/>
       <w:r>
-        <w:rPr>
-          <w:lang w:val="es-MX"/>
-        </w:rPr>
-        <w:t>modelierungsansatz</w:t>
+        <w:t>boardlet</w:t>
       </w:r>
       <w:proofErr w:type="spellEnd"/>
       <w:r>
-        <w:rPr>
-          <w:lang w:val="es-MX"/>
-        </w:rPr>
-        <w:t xml:space="preserve"> y </w:t>
-      </w:r>
-      <w:proofErr w:type="spellStart"/>
-      <w:r>
-        <w:rPr>
-          <w:lang w:val="es-MX"/>
-        </w:rPr>
-        <w:t>knotenbaum</w:t>
-      </w:r>
-      <w:proofErr w:type="spellEnd"/>
-      <w:r>
-        <w:rPr>
-          <w:lang w:val="es-MX"/>
-        </w:rPr>
-        <w:t xml:space="preserve"> y </w:t>
-      </w:r>
-      <w:proofErr w:type="spellStart"/>
-      <w:r>
-        <w:rPr>
-          <w:lang w:val="es-MX"/>
-        </w:rPr>
-        <w:t>reestruc</w:t>
-      </w:r>
-      <w:r>
-        <w:rPr>
-          <w:lang w:val="es-MX"/>
-        </w:rPr>
-        <w:t>Requirements</w:t>
-      </w:r>
-      <w:proofErr w:type="spellEnd"/>
+        <w:t>.</w:t>
+      </w:r>
+    </w:p>
+    <w:p>
+      <w:pPr>
+        <w:pStyle w:val="h3"/>
+      </w:pPr>
+      <w:bookmarkStart w:id="75" w:name="_Toc517890674"/>
+      <w:r>
+        <w:t>User Interface (UI)</w:t>
+      </w:r>
+      <w:bookmarkEnd w:id="75"/>
+    </w:p>
+    <w:p>
+      <w:pPr>
+        <w:pStyle w:val="h3"/>
+      </w:pPr>
+      <w:r>
+        <w:t>Presentation Logic</w:t>
+      </w:r>
     </w:p>
     <w:p>
       <w:pPr>
         <w:pStyle w:val="h2"/>
       </w:pPr>
-      <w:r>
-        <w:t>Design</w:t>
-      </w:r>
-    </w:p>
-    <w:p>
-      <w:pPr>
-        <w:pStyle w:val="body"/>
-      </w:pPr>
-      <w:r>
-        <w:t>&lt;INSERT PHOT OF P&amp;ID VISUALIZER DASHBOARD WITH ALL BOARDLETS, SQUARE ON THE P&amp;ID CREATOR BOARDLET AND SQUARE ON INDIVIDUAL EMBER COMPONENTS? OR TOO UNUBERSICHTLICH &gt;</w:t>
-      </w:r>
-    </w:p>
-    <w:p>
-      <w:pPr>
-        <w:pStyle w:val="body"/>
-      </w:pPr>
-      <w:r>
-        <w:t xml:space="preserve">Modular Component-based solution. All included, up and ready </w:t>
-      </w:r>
-      <w:proofErr w:type="spellStart"/>
-      <w:r>
-        <w:t>boardlet</w:t>
-      </w:r>
-      <w:proofErr w:type="spellEnd"/>
-      <w:r>
-        <w:t>.</w:t>
-      </w:r>
-    </w:p>
-    <w:p>
-      <w:pPr>
-        <w:pStyle w:val="h3"/>
-      </w:pPr>
-      <w:bookmarkStart w:id="74" w:name="_Toc517890674"/>
-      <w:r>
-        <w:t>User Interface (UI)</w:t>
-      </w:r>
-      <w:bookmarkEnd w:id="74"/>
-    </w:p>
-    <w:p>
-      <w:pPr>
-        <w:pStyle w:val="h3"/>
-      </w:pPr>
-      <w:r>
-        <w:t>Presentation Logic</w:t>
-      </w:r>
-    </w:p>
-    <w:p>
-      <w:pPr>
-        <w:pStyle w:val="h2"/>
-      </w:pPr>
-      <w:bookmarkStart w:id="75" w:name="_Toc517890676"/>
+      <w:bookmarkStart w:id="76" w:name="_Toc517890676"/>
       <w:r>
         <w:lastRenderedPageBreak/>
         <w:t>Business Logic</w:t>
       </w:r>
-      <w:bookmarkEnd w:id="75"/>
+      <w:bookmarkEnd w:id="76"/>
     </w:p>
     <w:p>
       <w:pPr>
         <w:pStyle w:val="h3"/>
       </w:pPr>
-      <w:bookmarkStart w:id="76" w:name="_Toc517890677"/>
+      <w:bookmarkStart w:id="77" w:name="_Toc517890677"/>
       <w:r>
         <w:t>Overview</w:t>
       </w:r>
-      <w:bookmarkEnd w:id="76"/>
+      <w:bookmarkEnd w:id="77"/>
     </w:p>
     <w:p>
       <w:pPr>
@@ -12367,6 +12413,7 @@
       <w:r>
         <w:rPr>
           <w:noProof/>
+          <w:lang w:val="de-DE" w:eastAsia="de-DE"/>
         </w:rPr>
         <w:drawing>
           <wp:inline distT="0" distB="0" distL="0" distR="0" wp14:anchorId="71E052E5" wp14:editId="681E3013">
@@ -12418,140 +12465,111 @@
           <w:lang w:val="es-MX"/>
         </w:rPr>
       </w:pPr>
-      <w:bookmarkStart w:id="77" w:name="_Toc517890679"/>
+      <w:bookmarkStart w:id="78" w:name="_Toc517890679"/>
+      <w:r>
+        <w:rPr>
+          <w:lang w:val="es-MX"/>
+        </w:rPr>
+        <w:t>Database Queries</w:t>
+      </w:r>
+      <w:bookmarkEnd w:id="78"/>
+    </w:p>
+    <w:p>
+      <w:pPr>
+        <w:pStyle w:val="h4"/>
+        <w:rPr>
+          <w:lang w:val="es-MX"/>
+        </w:rPr>
+      </w:pPr>
+      <w:bookmarkStart w:id="79" w:name="_Toc517890680"/>
+      <w:r>
+        <w:rPr>
+          <w:lang w:val="es-MX"/>
+        </w:rPr>
+        <w:t>PostgreSQL</w:t>
+      </w:r>
+      <w:r>
+        <w:rPr>
+          <w:lang w:val="es-MX"/>
+        </w:rPr>
+        <w:t xml:space="preserve"> Queries</w:t>
+      </w:r>
+      <w:bookmarkEnd w:id="79"/>
+    </w:p>
+    <w:p>
+      <w:pPr>
+        <w:pStyle w:val="h4"/>
+      </w:pPr>
+      <w:bookmarkStart w:id="80" w:name="_Toc517890681"/>
+      <w:r>
+        <w:t xml:space="preserve">Get Data Generic Function via </w:t>
+      </w:r>
       <w:proofErr w:type="spellStart"/>
       <w:r>
-        <w:rPr>
-          <w:lang w:val="es-MX"/>
-        </w:rPr>
-        <w:t>Database</w:t>
+        <w:t>getRecords</w:t>
       </w:r>
       <w:proofErr w:type="spellEnd"/>
       <w:r>
-        <w:rPr>
-          <w:lang w:val="es-MX"/>
-        </w:rPr>
-        <w:t xml:space="preserve"> </w:t>
-      </w:r>
-      <w:proofErr w:type="spellStart"/>
-      <w:r>
-        <w:rPr>
-          <w:lang w:val="es-MX"/>
-        </w:rPr>
-        <w:t>Queries</w:t>
-      </w:r>
-      <w:bookmarkEnd w:id="77"/>
-      <w:proofErr w:type="spellEnd"/>
+        <w:t>()</w:t>
+      </w:r>
+      <w:bookmarkEnd w:id="80"/>
     </w:p>
     <w:p>
       <w:pPr>
         <w:pStyle w:val="h4"/>
-        <w:rPr>
-          <w:lang w:val="es-MX"/>
-        </w:rPr>
-      </w:pPr>
-      <w:bookmarkStart w:id="78" w:name="_Toc517890680"/>
-      <w:r>
-        <w:rPr>
-          <w:lang w:val="es-MX"/>
-        </w:rPr>
-        <w:t>PostgreSQL</w:t>
-      </w:r>
-      <w:r>
-        <w:rPr>
-          <w:lang w:val="es-MX"/>
-        </w:rPr>
-        <w:t xml:space="preserve"> </w:t>
-      </w:r>
-      <w:proofErr w:type="spellStart"/>
-      <w:r>
-        <w:rPr>
-          <w:lang w:val="es-MX"/>
-        </w:rPr>
-        <w:t>Queries</w:t>
-      </w:r>
-      <w:bookmarkEnd w:id="78"/>
-      <w:proofErr w:type="spellEnd"/>
+      </w:pPr>
+      <w:bookmarkStart w:id="81" w:name="_Toc517890682"/>
+      <w:r>
+        <w:t xml:space="preserve">Waiting for Asynchronous </w:t>
+      </w:r>
+      <w:r>
+        <w:t>Requests</w:t>
+      </w:r>
+      <w:r>
+        <w:t xml:space="preserve"> to Complete</w:t>
+      </w:r>
+      <w:bookmarkEnd w:id="81"/>
+    </w:p>
+    <w:p>
+      <w:pPr>
+        <w:pStyle w:val="body"/>
+      </w:pPr>
+      <w:r>
+        <w:t xml:space="preserve">Asynchronous </w:t>
+      </w:r>
+    </w:p>
+    <w:p>
+      <w:pPr>
+        <w:pStyle w:val="h3"/>
+      </w:pPr>
+      <w:bookmarkStart w:id="82" w:name="_Toc517890683"/>
+      <w:r>
+        <w:t xml:space="preserve">Object Relational </w:t>
+      </w:r>
+      <w:r>
+        <w:t>Data Mapping</w:t>
+      </w:r>
+      <w:bookmarkEnd w:id="82"/>
     </w:p>
     <w:p>
       <w:pPr>
         <w:pStyle w:val="h4"/>
       </w:pPr>
-      <w:bookmarkStart w:id="79" w:name="_Toc517890681"/>
-      <w:r>
-        <w:t xml:space="preserve">Get Data Generic Function via </w:t>
-      </w:r>
-      <w:proofErr w:type="spellStart"/>
-      <w:proofErr w:type="gramStart"/>
-      <w:r>
-        <w:t>getRecords</w:t>
-      </w:r>
-      <w:proofErr w:type="spellEnd"/>
-      <w:r>
-        <w:t>(</w:t>
-      </w:r>
-      <w:proofErr w:type="gramEnd"/>
-      <w:r>
-        <w:t>)</w:t>
-      </w:r>
-      <w:bookmarkEnd w:id="79"/>
+      <w:bookmarkStart w:id="83" w:name="_Toc517890684"/>
+      <w:r>
+        <w:t>Nodes to Vertex Shapes (E, I, A, G)</w:t>
+      </w:r>
+      <w:bookmarkEnd w:id="83"/>
     </w:p>
     <w:p>
       <w:pPr>
         <w:pStyle w:val="h4"/>
       </w:pPr>
-      <w:bookmarkStart w:id="80" w:name="_Toc517890682"/>
-      <w:r>
-        <w:t xml:space="preserve">Waiting for Asynchronous </w:t>
-      </w:r>
-      <w:r>
-        <w:t>Requests</w:t>
-      </w:r>
-      <w:r>
-        <w:t xml:space="preserve"> to Complete</w:t>
-      </w:r>
-      <w:bookmarkEnd w:id="80"/>
-    </w:p>
-    <w:p>
-      <w:pPr>
-        <w:pStyle w:val="body"/>
-      </w:pPr>
-      <w:r>
-        <w:t xml:space="preserve">Asynchronous </w:t>
-      </w:r>
-    </w:p>
-    <w:p>
-      <w:pPr>
-        <w:pStyle w:val="h3"/>
-      </w:pPr>
-      <w:bookmarkStart w:id="81" w:name="_Toc517890683"/>
-      <w:r>
-        <w:t xml:space="preserve">Object Relational </w:t>
-      </w:r>
-      <w:r>
-        <w:t>Data Mapping</w:t>
-      </w:r>
-      <w:bookmarkEnd w:id="81"/>
-    </w:p>
-    <w:p>
-      <w:pPr>
-        <w:pStyle w:val="h4"/>
-      </w:pPr>
-      <w:bookmarkStart w:id="82" w:name="_Toc517890684"/>
-      <w:r>
-        <w:t>Nodes to Vertex Shapes (E, I, A, G)</w:t>
-      </w:r>
-      <w:bookmarkEnd w:id="82"/>
-    </w:p>
-    <w:p>
-      <w:pPr>
-        <w:pStyle w:val="h4"/>
-      </w:pPr>
-      <w:bookmarkStart w:id="83" w:name="_Toc517890685"/>
+      <w:bookmarkStart w:id="84" w:name="_Toc517890685"/>
       <w:r>
         <w:t>Connections to Edge Shapes (L)</w:t>
       </w:r>
-      <w:bookmarkEnd w:id="83"/>
+      <w:bookmarkEnd w:id="84"/>
       <w:r>
         <w:t xml:space="preserve"> </w:t>
       </w:r>
@@ -12648,12 +12666,12 @@
         <w:tblLook w:val="04A0" w:firstRow="1" w:lastRow="0" w:firstColumn="1" w:lastColumn="0" w:noHBand="0" w:noVBand="1"/>
       </w:tblPr>
       <w:tblGrid>
-        <w:gridCol w:w="1797"/>
-        <w:gridCol w:w="1622"/>
-        <w:gridCol w:w="1634"/>
-        <w:gridCol w:w="1413"/>
-        <w:gridCol w:w="1410"/>
-        <w:gridCol w:w="1140"/>
+        <w:gridCol w:w="1830"/>
+        <w:gridCol w:w="1620"/>
+        <w:gridCol w:w="1632"/>
+        <w:gridCol w:w="1407"/>
+        <w:gridCol w:w="1403"/>
+        <w:gridCol w:w="1134"/>
       </w:tblGrid>
       <w:tr>
         <w:trPr>
@@ -13529,7 +13547,7 @@
     </w:tbl>
     <w:p>
       <w:pPr>
-        <w:pStyle w:val="Caption"/>
+        <w:pStyle w:val="Beschriftung"/>
         <w:rPr>
           <w:lang w:val="es-MX"/>
         </w:rPr>
@@ -13638,31 +13656,31 @@
       <w:pPr>
         <w:pStyle w:val="h3"/>
       </w:pPr>
-      <w:bookmarkStart w:id="84" w:name="_Toc517890686"/>
+      <w:bookmarkStart w:id="85" w:name="_Toc517890686"/>
       <w:r>
         <w:t>Graph Layout Algorithm</w:t>
       </w:r>
-      <w:bookmarkEnd w:id="84"/>
+      <w:bookmarkEnd w:id="85"/>
     </w:p>
     <w:p>
       <w:pPr>
         <w:pStyle w:val="h4"/>
       </w:pPr>
-      <w:bookmarkStart w:id="85" w:name="_Toc517890687"/>
+      <w:bookmarkStart w:id="86" w:name="_Toc517890687"/>
       <w:r>
         <w:t>Build Hierarchy</w:t>
       </w:r>
-      <w:bookmarkEnd w:id="85"/>
+      <w:bookmarkEnd w:id="86"/>
     </w:p>
     <w:p>
       <w:pPr>
         <w:pStyle w:val="h4"/>
       </w:pPr>
-      <w:bookmarkStart w:id="86" w:name="_Toc517890688"/>
+      <w:bookmarkStart w:id="87" w:name="_Toc517890688"/>
       <w:r>
         <w:t>Hierarchy Traversal</w:t>
       </w:r>
-      <w:bookmarkEnd w:id="86"/>
+      <w:bookmarkEnd w:id="87"/>
       <w:r>
         <w:t xml:space="preserve"> </w:t>
       </w:r>
@@ -13679,11 +13697,11 @@
       <w:pPr>
         <w:pStyle w:val="h4"/>
       </w:pPr>
-      <w:bookmarkStart w:id="87" w:name="_Toc517890689"/>
+      <w:bookmarkStart w:id="88" w:name="_Toc517890689"/>
       <w:r>
         <w:t>Vertex Placement</w:t>
       </w:r>
-      <w:bookmarkEnd w:id="87"/>
+      <w:bookmarkEnd w:id="88"/>
     </w:p>
     <w:p>
       <w:pPr>
@@ -13706,14 +13724,10 @@
         </w:numPr>
       </w:pPr>
       <w:r>
-        <w:lastRenderedPageBreak/>
         <w:t>Settings</w:t>
       </w:r>
       <w:r>
-        <w:t xml:space="preserve"> </w:t>
-      </w:r>
-      <w:r>
-        <w:t>implemented as parameters allow for fine tuning of the algorithm.</w:t>
+        <w:t xml:space="preserve"> implemented as parameters allow for fine tuning of the algorithm.</w:t>
       </w:r>
     </w:p>
     <w:p>
@@ -13725,6 +13739,7 @@
         </w:numPr>
       </w:pPr>
       <w:r>
+        <w:lastRenderedPageBreak/>
         <w:t>Specification of constraints as tags (loosely coupled to positioning logic)</w:t>
       </w:r>
     </w:p>
@@ -13756,6 +13771,7 @@
       <w:r>
         <w:rPr>
           <w:noProof/>
+          <w:lang w:val="de-DE" w:eastAsia="de-DE"/>
         </w:rPr>
         <w:drawing>
           <wp:inline distT="0" distB="0" distL="0" distR="0" wp14:anchorId="44A6FCFC" wp14:editId="48ACBF90">
@@ -13802,7 +13818,7 @@
     </w:p>
     <w:p>
       <w:pPr>
-        <w:pStyle w:val="Caption"/>
+        <w:pStyle w:val="Beschriftung"/>
         <w:jc w:val="both"/>
       </w:pPr>
       <w:r>
@@ -13850,6 +13866,7 @@
       <w:r>
         <w:rPr>
           <w:noProof/>
+          <w:lang w:val="de-DE" w:eastAsia="de-DE"/>
         </w:rPr>
         <w:lastRenderedPageBreak/>
         <w:drawing>
@@ -13904,7 +13921,7 @@
     </w:p>
     <w:p>
       <w:pPr>
-        <w:pStyle w:val="Caption"/>
+        <w:pStyle w:val="Beschriftung"/>
         <w:jc w:val="center"/>
       </w:pPr>
       <w:r>
@@ -13960,7 +13977,7 @@
       <w:pPr>
         <w:pStyle w:val="h3"/>
       </w:pPr>
-      <w:bookmarkStart w:id="88" w:name="_Toc517890690"/>
+      <w:bookmarkStart w:id="89" w:name="_Toc517890690"/>
       <w:r>
         <w:t>Generation</w:t>
       </w:r>
@@ -13973,20 +13990,20 @@
       <w:r>
         <w:t>the XML File</w:t>
       </w:r>
-      <w:bookmarkEnd w:id="88"/>
+      <w:bookmarkEnd w:id="89"/>
     </w:p>
     <w:p>
       <w:pPr>
         <w:pStyle w:val="h4"/>
       </w:pPr>
-      <w:bookmarkStart w:id="89" w:name="_Toc517890691"/>
+      <w:bookmarkStart w:id="90" w:name="_Toc517890691"/>
       <w:r>
         <w:t>Structure of X</w:t>
       </w:r>
       <w:r>
         <w:t>ML File</w:t>
       </w:r>
-      <w:bookmarkEnd w:id="89"/>
+      <w:bookmarkEnd w:id="90"/>
     </w:p>
     <w:p>
       <w:pPr>
@@ -13995,8 +14012,6 @@
       <w:r>
         <w:t>&lt;INSERT CLASS DIAGRAM WITH VERERBUNGEN HIER THAT MODELLS THE STRUCTURE (FOR EXAMPLE MXGRAPH &lt;|-----MXMODEL…</w:t>
       </w:r>
-      <w:bookmarkStart w:id="90" w:name="_GoBack"/>
-      <w:bookmarkEnd w:id="90"/>
     </w:p>
     <w:p>
       <w:pPr>
@@ -14139,7 +14154,7 @@
 </file>
 
 <file path=word/endnotes.xml><?xml version="1.0" encoding="utf-8"?>
-<w:endnotes xmlns:wpc="http://schemas.microsoft.com/office/word/2010/wordprocessingCanvas" xmlns:cx="http://schemas.microsoft.com/office/drawing/2014/chartex" xmlns:cx1="http://schemas.microsoft.com/office/drawing/2015/9/8/chartex" xmlns:cx2="http://schemas.microsoft.com/office/drawing/2015/10/21/chartex" xmlns:cx3="http://schemas.microsoft.com/office/drawing/2016/5/9/chartex" xmlns:cx4="http://schemas.microsoft.com/office/drawing/2016/5/10/chartex" xmlns:cx5="http://schemas.microsoft.com/office/drawing/2016/5/11/chartex" xmlns:cx6="http://schemas.microsoft.com/office/drawing/2016/5/12/chartex" xmlns:cx7="http://schemas.microsoft.com/office/drawing/2016/5/13/chartex" xmlns:cx8="http://schemas.microsoft.com/office/drawing/2016/5/14/chartex" xmlns:mc="http://schemas.openxmlformats.org/markup-compatibility/2006" xmlns:aink="http://schemas.microsoft.com/office/drawing/2016/ink" xmlns:am3d="http://schemas.microsoft.com/office/drawing/2017/model3d" xmlns:o="urn:schemas-microsoft-com:office:office" xmlns:r="http://schemas.openxmlformats.org/officeDocument/2006/relationships" xmlns:m="http://schemas.openxmlformats.org/officeDocument/2006/math" xmlns:v="urn:schemas-microsoft-com:vml" xmlns:wp14="http://schemas.microsoft.com/office/word/2010/wordprocessingDrawing" xmlns:wp="http://schemas.openxmlformats.org/drawingml/2006/wordprocessingDrawing" xmlns:w10="urn:schemas-microsoft-com:office:word" xmlns:w="http://schemas.openxmlformats.org/wordprocessingml/2006/main" xmlns:w14="http://schemas.microsoft.com/office/word/2010/wordml" xmlns:w15="http://schemas.microsoft.com/office/word/2012/wordml" xmlns:w16cid="http://schemas.microsoft.com/office/word/2016/wordml/cid" xmlns:w16se="http://schemas.microsoft.com/office/word/2015/wordml/symex" xmlns:wpg="http://schemas.microsoft.com/office/word/2010/wordprocessingGroup" xmlns:wpi="http://schemas.microsoft.com/office/word/2010/wordprocessingInk" xmlns:wne="http://schemas.microsoft.com/office/word/2006/wordml" xmlns:wps="http://schemas.microsoft.com/office/word/2010/wordprocessingShape" mc:Ignorable="w14 w15 w16se w16cid wp14">
+<w:endnotes xmlns:wpc="http://schemas.microsoft.com/office/word/2010/wordprocessingCanvas" xmlns:cx="http://schemas.microsoft.com/office/drawing/2014/chartex" xmlns:cx1="http://schemas.microsoft.com/office/drawing/2015/9/8/chartex" xmlns:mc="http://schemas.openxmlformats.org/markup-compatibility/2006" xmlns:o="urn:schemas-microsoft-com:office:office" xmlns:r="http://schemas.openxmlformats.org/officeDocument/2006/relationships" xmlns:m="http://schemas.openxmlformats.org/officeDocument/2006/math" xmlns:v="urn:schemas-microsoft-com:vml" xmlns:wp14="http://schemas.microsoft.com/office/word/2010/wordprocessingDrawing" xmlns:wp="http://schemas.openxmlformats.org/drawingml/2006/wordprocessingDrawing" xmlns:w10="urn:schemas-microsoft-com:office:word" xmlns:w="http://schemas.openxmlformats.org/wordprocessingml/2006/main" xmlns:w14="http://schemas.microsoft.com/office/word/2010/wordml" xmlns:w15="http://schemas.microsoft.com/office/word/2012/wordml" xmlns:w16se="http://schemas.microsoft.com/office/word/2015/wordml/symex" xmlns:wpg="http://schemas.microsoft.com/office/word/2010/wordprocessingGroup" xmlns:wpi="http://schemas.microsoft.com/office/word/2010/wordprocessingInk" xmlns:wne="http://schemas.microsoft.com/office/word/2006/wordml" xmlns:wps="http://schemas.microsoft.com/office/word/2010/wordprocessingShape" mc:Ignorable="w14 w15 w16se wp14">
   <w:endnote w:type="separator" w:id="-1">
     <w:p>
       <w:r>
@@ -14158,7 +14173,7 @@
 </file>
 
 <file path=word/footer1.xml><?xml version="1.0" encoding="utf-8"?>
-<w:ftr xmlns:wpc="http://schemas.microsoft.com/office/word/2010/wordprocessingCanvas" xmlns:cx="http://schemas.microsoft.com/office/drawing/2014/chartex" xmlns:cx1="http://schemas.microsoft.com/office/drawing/2015/9/8/chartex" xmlns:cx2="http://schemas.microsoft.com/office/drawing/2015/10/21/chartex" xmlns:cx3="http://schemas.microsoft.com/office/drawing/2016/5/9/chartex" xmlns:cx4="http://schemas.microsoft.com/office/drawing/2016/5/10/chartex" xmlns:cx5="http://schemas.microsoft.com/office/drawing/2016/5/11/chartex" xmlns:cx6="http://schemas.microsoft.com/office/drawing/2016/5/12/chartex" xmlns:cx7="http://schemas.microsoft.com/office/drawing/2016/5/13/chartex" xmlns:cx8="http://schemas.microsoft.com/office/drawing/2016/5/14/chartex" xmlns:mc="http://schemas.openxmlformats.org/markup-compatibility/2006" xmlns:aink="http://schemas.microsoft.com/office/drawing/2016/ink" xmlns:am3d="http://schemas.microsoft.com/office/drawing/2017/model3d" xmlns:o="urn:schemas-microsoft-com:office:office" xmlns:r="http://schemas.openxmlformats.org/officeDocument/2006/relationships" xmlns:m="http://schemas.openxmlformats.org/officeDocument/2006/math" xmlns:v="urn:schemas-microsoft-com:vml" xmlns:wp14="http://schemas.microsoft.com/office/word/2010/wordprocessingDrawing" xmlns:wp="http://schemas.openxmlformats.org/drawingml/2006/wordprocessingDrawing" xmlns:w10="urn:schemas-microsoft-com:office:word" xmlns:w="http://schemas.openxmlformats.org/wordprocessingml/2006/main" xmlns:w14="http://schemas.microsoft.com/office/word/2010/wordml" xmlns:w15="http://schemas.microsoft.com/office/word/2012/wordml" xmlns:w16cid="http://schemas.microsoft.com/office/word/2016/wordml/cid" xmlns:w16se="http://schemas.microsoft.com/office/word/2015/wordml/symex" xmlns:wpg="http://schemas.microsoft.com/office/word/2010/wordprocessingGroup" xmlns:wpi="http://schemas.microsoft.com/office/word/2010/wordprocessingInk" xmlns:wne="http://schemas.microsoft.com/office/word/2006/wordml" xmlns:wps="http://schemas.microsoft.com/office/word/2010/wordprocessingShape" mc:Ignorable="w14 w15 w16se w16cid wp14">
+<w:ftr xmlns:wpc="http://schemas.microsoft.com/office/word/2010/wordprocessingCanvas" xmlns:cx="http://schemas.microsoft.com/office/drawing/2014/chartex" xmlns:cx1="http://schemas.microsoft.com/office/drawing/2015/9/8/chartex" xmlns:mc="http://schemas.openxmlformats.org/markup-compatibility/2006" xmlns:o="urn:schemas-microsoft-com:office:office" xmlns:r="http://schemas.openxmlformats.org/officeDocument/2006/relationships" xmlns:m="http://schemas.openxmlformats.org/officeDocument/2006/math" xmlns:v="urn:schemas-microsoft-com:vml" xmlns:wp14="http://schemas.microsoft.com/office/word/2010/wordprocessingDrawing" xmlns:wp="http://schemas.openxmlformats.org/drawingml/2006/wordprocessingDrawing" xmlns:w10="urn:schemas-microsoft-com:office:word" xmlns:w="http://schemas.openxmlformats.org/wordprocessingml/2006/main" xmlns:w14="http://schemas.microsoft.com/office/word/2010/wordml" xmlns:w15="http://schemas.microsoft.com/office/word/2012/wordml" xmlns:w16se="http://schemas.microsoft.com/office/word/2015/wordml/symex" xmlns:wpg="http://schemas.microsoft.com/office/word/2010/wordprocessingGroup" xmlns:wpi="http://schemas.microsoft.com/office/word/2010/wordprocessingInk" xmlns:wne="http://schemas.microsoft.com/office/word/2006/wordml" xmlns:wps="http://schemas.microsoft.com/office/word/2010/wordprocessingShape" mc:Ignorable="w14 w15 w16se wp14">
   <w:sdt>
     <w:sdtPr>
       <w:id w:val="-1953631565"/>
@@ -14175,7 +14190,7 @@
     <w:sdtContent>
       <w:p>
         <w:pPr>
-          <w:pStyle w:val="Footer"/>
+          <w:pStyle w:val="Fuzeile"/>
           <w:jc w:val="center"/>
         </w:pPr>
         <w:r>
@@ -14191,7 +14206,7 @@
           <w:rPr>
             <w:noProof/>
           </w:rPr>
-          <w:t>2</w:t>
+          <w:t>7</w:t>
         </w:r>
         <w:r>
           <w:rPr>
@@ -14204,14 +14219,14 @@
   </w:sdt>
   <w:p>
     <w:pPr>
-      <w:pStyle w:val="Footer"/>
+      <w:pStyle w:val="Fuzeile"/>
     </w:pPr>
   </w:p>
 </w:ftr>
 </file>
 
 <file path=word/footer2.xml><?xml version="1.0" encoding="utf-8"?>
-<w:ftr xmlns:wpc="http://schemas.microsoft.com/office/word/2010/wordprocessingCanvas" xmlns:cx="http://schemas.microsoft.com/office/drawing/2014/chartex" xmlns:cx1="http://schemas.microsoft.com/office/drawing/2015/9/8/chartex" xmlns:cx2="http://schemas.microsoft.com/office/drawing/2015/10/21/chartex" xmlns:cx3="http://schemas.microsoft.com/office/drawing/2016/5/9/chartex" xmlns:cx4="http://schemas.microsoft.com/office/drawing/2016/5/10/chartex" xmlns:cx5="http://schemas.microsoft.com/office/drawing/2016/5/11/chartex" xmlns:cx6="http://schemas.microsoft.com/office/drawing/2016/5/12/chartex" xmlns:cx7="http://schemas.microsoft.com/office/drawing/2016/5/13/chartex" xmlns:cx8="http://schemas.microsoft.com/office/drawing/2016/5/14/chartex" xmlns:mc="http://schemas.openxmlformats.org/markup-compatibility/2006" xmlns:aink="http://schemas.microsoft.com/office/drawing/2016/ink" xmlns:am3d="http://schemas.microsoft.com/office/drawing/2017/model3d" xmlns:o="urn:schemas-microsoft-com:office:office" xmlns:r="http://schemas.openxmlformats.org/officeDocument/2006/relationships" xmlns:m="http://schemas.openxmlformats.org/officeDocument/2006/math" xmlns:v="urn:schemas-microsoft-com:vml" xmlns:wp14="http://schemas.microsoft.com/office/word/2010/wordprocessingDrawing" xmlns:wp="http://schemas.openxmlformats.org/drawingml/2006/wordprocessingDrawing" xmlns:w10="urn:schemas-microsoft-com:office:word" xmlns:w="http://schemas.openxmlformats.org/wordprocessingml/2006/main" xmlns:w14="http://schemas.microsoft.com/office/word/2010/wordml" xmlns:w15="http://schemas.microsoft.com/office/word/2012/wordml" xmlns:w16cid="http://schemas.microsoft.com/office/word/2016/wordml/cid" xmlns:w16se="http://schemas.microsoft.com/office/word/2015/wordml/symex" xmlns:wpg="http://schemas.microsoft.com/office/word/2010/wordprocessingGroup" xmlns:wpi="http://schemas.microsoft.com/office/word/2010/wordprocessingInk" xmlns:wne="http://schemas.microsoft.com/office/word/2006/wordml" xmlns:wps="http://schemas.microsoft.com/office/word/2010/wordprocessingShape" mc:Ignorable="w14 w15 w16se w16cid wp14">
+<w:ftr xmlns:wpc="http://schemas.microsoft.com/office/word/2010/wordprocessingCanvas" xmlns:cx="http://schemas.microsoft.com/office/drawing/2014/chartex" xmlns:cx1="http://schemas.microsoft.com/office/drawing/2015/9/8/chartex" xmlns:mc="http://schemas.openxmlformats.org/markup-compatibility/2006" xmlns:o="urn:schemas-microsoft-com:office:office" xmlns:r="http://schemas.openxmlformats.org/officeDocument/2006/relationships" xmlns:m="http://schemas.openxmlformats.org/officeDocument/2006/math" xmlns:v="urn:schemas-microsoft-com:vml" xmlns:wp14="http://schemas.microsoft.com/office/word/2010/wordprocessingDrawing" xmlns:wp="http://schemas.openxmlformats.org/drawingml/2006/wordprocessingDrawing" xmlns:w10="urn:schemas-microsoft-com:office:word" xmlns:w="http://schemas.openxmlformats.org/wordprocessingml/2006/main" xmlns:w14="http://schemas.microsoft.com/office/word/2010/wordml" xmlns:w15="http://schemas.microsoft.com/office/word/2012/wordml" xmlns:w16se="http://schemas.microsoft.com/office/word/2015/wordml/symex" xmlns:wpg="http://schemas.microsoft.com/office/word/2010/wordprocessingGroup" xmlns:wpi="http://schemas.microsoft.com/office/word/2010/wordprocessingInk" xmlns:wne="http://schemas.microsoft.com/office/word/2006/wordml" xmlns:wps="http://schemas.microsoft.com/office/word/2010/wordprocessingShape" mc:Ignorable="w14 w15 w16se wp14">
   <w:sdt>
     <w:sdtPr>
       <w:id w:val="515428576"/>
@@ -14228,7 +14243,7 @@
     <w:sdtContent>
       <w:p>
         <w:pPr>
-          <w:pStyle w:val="Footer"/>
+          <w:pStyle w:val="Fuzeile"/>
           <w:jc w:val="center"/>
         </w:pPr>
         <w:r>
@@ -14244,7 +14259,7 @@
           <w:rPr>
             <w:noProof/>
           </w:rPr>
-          <w:t>2</w:t>
+          <w:t>8</w:t>
         </w:r>
         <w:r>
           <w:rPr>
@@ -14257,14 +14272,14 @@
   </w:sdt>
   <w:p>
     <w:pPr>
-      <w:pStyle w:val="Footer"/>
+      <w:pStyle w:val="Fuzeile"/>
     </w:pPr>
   </w:p>
 </w:ftr>
 </file>
 
 <file path=word/footnotes.xml><?xml version="1.0" encoding="utf-8"?>
-<w:footnotes xmlns:wpc="http://schemas.microsoft.com/office/word/2010/wordprocessingCanvas" xmlns:cx="http://schemas.microsoft.com/office/drawing/2014/chartex" xmlns:cx1="http://schemas.microsoft.com/office/drawing/2015/9/8/chartex" xmlns:cx2="http://schemas.microsoft.com/office/drawing/2015/10/21/chartex" xmlns:cx3="http://schemas.microsoft.com/office/drawing/2016/5/9/chartex" xmlns:cx4="http://schemas.microsoft.com/office/drawing/2016/5/10/chartex" xmlns:cx5="http://schemas.microsoft.com/office/drawing/2016/5/11/chartex" xmlns:cx6="http://schemas.microsoft.com/office/drawing/2016/5/12/chartex" xmlns:cx7="http://schemas.microsoft.com/office/drawing/2016/5/13/chartex" xmlns:cx8="http://schemas.microsoft.com/office/drawing/2016/5/14/chartex" xmlns:mc="http://schemas.openxmlformats.org/markup-compatibility/2006" xmlns:aink="http://schemas.microsoft.com/office/drawing/2016/ink" xmlns:am3d="http://schemas.microsoft.com/office/drawing/2017/model3d" xmlns:o="urn:schemas-microsoft-com:office:office" xmlns:r="http://schemas.openxmlformats.org/officeDocument/2006/relationships" xmlns:m="http://schemas.openxmlformats.org/officeDocument/2006/math" xmlns:v="urn:schemas-microsoft-com:vml" xmlns:wp14="http://schemas.microsoft.com/office/word/2010/wordprocessingDrawing" xmlns:wp="http://schemas.openxmlformats.org/drawingml/2006/wordprocessingDrawing" xmlns:w10="urn:schemas-microsoft-com:office:word" xmlns:w="http://schemas.openxmlformats.org/wordprocessingml/2006/main" xmlns:w14="http://schemas.microsoft.com/office/word/2010/wordml" xmlns:w15="http://schemas.microsoft.com/office/word/2012/wordml" xmlns:w16cid="http://schemas.microsoft.com/office/word/2016/wordml/cid" xmlns:w16se="http://schemas.microsoft.com/office/word/2015/wordml/symex" xmlns:wpg="http://schemas.microsoft.com/office/word/2010/wordprocessingGroup" xmlns:wpi="http://schemas.microsoft.com/office/word/2010/wordprocessingInk" xmlns:wne="http://schemas.microsoft.com/office/word/2006/wordml" xmlns:wps="http://schemas.microsoft.com/office/word/2010/wordprocessingShape" mc:Ignorable="w14 w15 w16se w16cid wp14">
+<w:footnotes xmlns:wpc="http://schemas.microsoft.com/office/word/2010/wordprocessingCanvas" xmlns:cx="http://schemas.microsoft.com/office/drawing/2014/chartex" xmlns:cx1="http://schemas.microsoft.com/office/drawing/2015/9/8/chartex" xmlns:mc="http://schemas.openxmlformats.org/markup-compatibility/2006" xmlns:o="urn:schemas-microsoft-com:office:office" xmlns:r="http://schemas.openxmlformats.org/officeDocument/2006/relationships" xmlns:m="http://schemas.openxmlformats.org/officeDocument/2006/math" xmlns:v="urn:schemas-microsoft-com:vml" xmlns:wp14="http://schemas.microsoft.com/office/word/2010/wordprocessingDrawing" xmlns:wp="http://schemas.openxmlformats.org/drawingml/2006/wordprocessingDrawing" xmlns:w10="urn:schemas-microsoft-com:office:word" xmlns:w="http://schemas.openxmlformats.org/wordprocessingml/2006/main" xmlns:w14="http://schemas.microsoft.com/office/word/2010/wordml" xmlns:w15="http://schemas.microsoft.com/office/word/2012/wordml" xmlns:w16se="http://schemas.microsoft.com/office/word/2015/wordml/symex" xmlns:wpg="http://schemas.microsoft.com/office/word/2010/wordprocessingGroup" xmlns:wpi="http://schemas.microsoft.com/office/word/2010/wordprocessingInk" xmlns:wne="http://schemas.microsoft.com/office/word/2006/wordml" xmlns:wps="http://schemas.microsoft.com/office/word/2010/wordprocessingShape" mc:Ignorable="w14 w15 w16se wp14">
   <w:footnote w:type="separator" w:id="-1">
     <w:p>
       <w:r>
@@ -14283,7 +14298,7 @@
 </file>
 
 <file path=word/numbering.xml><?xml version="1.0" encoding="utf-8"?>
-<w:numbering xmlns:wpc="http://schemas.microsoft.com/office/word/2010/wordprocessingCanvas" xmlns:cx="http://schemas.microsoft.com/office/drawing/2014/chartex" xmlns:cx1="http://schemas.microsoft.com/office/drawing/2015/9/8/chartex" xmlns:cx2="http://schemas.microsoft.com/office/drawing/2015/10/21/chartex" xmlns:cx3="http://schemas.microsoft.com/office/drawing/2016/5/9/chartex" xmlns:cx4="http://schemas.microsoft.com/office/drawing/2016/5/10/chartex" xmlns:cx5="http://schemas.microsoft.com/office/drawing/2016/5/11/chartex" xmlns:cx6="http://schemas.microsoft.com/office/drawing/2016/5/12/chartex" xmlns:cx7="http://schemas.microsoft.com/office/drawing/2016/5/13/chartex" xmlns:cx8="http://schemas.microsoft.com/office/drawing/2016/5/14/chartex" xmlns:mc="http://schemas.openxmlformats.org/markup-compatibility/2006" xmlns:aink="http://schemas.microsoft.com/office/drawing/2016/ink" xmlns:am3d="http://schemas.microsoft.com/office/drawing/2017/model3d" xmlns:o="urn:schemas-microsoft-com:office:office" xmlns:r="http://schemas.openxmlformats.org/officeDocument/2006/relationships" xmlns:m="http://schemas.openxmlformats.org/officeDocument/2006/math" xmlns:v="urn:schemas-microsoft-com:vml" xmlns:wp14="http://schemas.microsoft.com/office/word/2010/wordprocessingDrawing" xmlns:wp="http://schemas.openxmlformats.org/drawingml/2006/wordprocessingDrawing" xmlns:w10="urn:schemas-microsoft-com:office:word" xmlns:w="http://schemas.openxmlformats.org/wordprocessingml/2006/main" xmlns:w14="http://schemas.microsoft.com/office/word/2010/wordml" xmlns:w15="http://schemas.microsoft.com/office/word/2012/wordml" xmlns:w16cid="http://schemas.microsoft.com/office/word/2016/wordml/cid" xmlns:w16se="http://schemas.microsoft.com/office/word/2015/wordml/symex" xmlns:wpg="http://schemas.microsoft.com/office/word/2010/wordprocessingGroup" xmlns:wpi="http://schemas.microsoft.com/office/word/2010/wordprocessingInk" xmlns:wne="http://schemas.microsoft.com/office/word/2006/wordml" xmlns:wps="http://schemas.microsoft.com/office/word/2010/wordprocessingShape" mc:Ignorable="w14 w15 w16se w16cid wp14">
+<w:numbering xmlns:wpc="http://schemas.microsoft.com/office/word/2010/wordprocessingCanvas" xmlns:cx="http://schemas.microsoft.com/office/drawing/2014/chartex" xmlns:cx1="http://schemas.microsoft.com/office/drawing/2015/9/8/chartex" xmlns:mc="http://schemas.openxmlformats.org/markup-compatibility/2006" xmlns:o="urn:schemas-microsoft-com:office:office" xmlns:r="http://schemas.openxmlformats.org/officeDocument/2006/relationships" xmlns:m="http://schemas.openxmlformats.org/officeDocument/2006/math" xmlns:v="urn:schemas-microsoft-com:vml" xmlns:wp14="http://schemas.microsoft.com/office/word/2010/wordprocessingDrawing" xmlns:wp="http://schemas.openxmlformats.org/drawingml/2006/wordprocessingDrawing" xmlns:w10="urn:schemas-microsoft-com:office:word" xmlns:w="http://schemas.openxmlformats.org/wordprocessingml/2006/main" xmlns:w14="http://schemas.microsoft.com/office/word/2010/wordml" xmlns:w15="http://schemas.microsoft.com/office/word/2012/wordml" xmlns:w16se="http://schemas.microsoft.com/office/word/2015/wordml/symex" xmlns:wpg="http://schemas.microsoft.com/office/word/2010/wordprocessingGroup" xmlns:wpi="http://schemas.microsoft.com/office/word/2010/wordprocessingInk" xmlns:wne="http://schemas.microsoft.com/office/word/2006/wordml" xmlns:wps="http://schemas.microsoft.com/office/word/2010/wordprocessingShape" mc:Ignorable="w14 w15 w16se wp14">
   <w:abstractNum w:abstractNumId="0" w15:restartNumberingAfterBreak="0">
     <w:nsid w:val="000A2922"/>
     <w:multiLevelType w:val="multilevel"/>
@@ -17002,7 +17017,7 @@
 </file>
 
 <file path=word/styles.xml><?xml version="1.0" encoding="utf-8"?>
-<w:styles xmlns:mc="http://schemas.openxmlformats.org/markup-compatibility/2006" xmlns:r="http://schemas.openxmlformats.org/officeDocument/2006/relationships" xmlns:w="http://schemas.openxmlformats.org/wordprocessingml/2006/main" xmlns:w14="http://schemas.microsoft.com/office/word/2010/wordml" xmlns:w15="http://schemas.microsoft.com/office/word/2012/wordml" xmlns:w16cid="http://schemas.microsoft.com/office/word/2016/wordml/cid" xmlns:w16se="http://schemas.microsoft.com/office/word/2015/wordml/symex" mc:Ignorable="w14 w15 w16se w16cid">
+<w:styles xmlns:mc="http://schemas.openxmlformats.org/markup-compatibility/2006" xmlns:r="http://schemas.openxmlformats.org/officeDocument/2006/relationships" xmlns:w="http://schemas.openxmlformats.org/wordprocessingml/2006/main" xmlns:w14="http://schemas.microsoft.com/office/word/2010/wordml" xmlns:w15="http://schemas.microsoft.com/office/word/2012/wordml" xmlns:w16se="http://schemas.microsoft.com/office/word/2015/wordml/symex" mc:Ignorable="w14 w15 w16se">
   <w:docDefaults>
     <w:rPrDefault>
       <w:rPr>
@@ -17018,7 +17033,7 @@
       </w:pPr>
     </w:pPrDefault>
   </w:docDefaults>
-  <w:latentStyles w:defLockedState="0" w:defUIPriority="99" w:defSemiHidden="0" w:defUnhideWhenUsed="0" w:defQFormat="0" w:count="375">
+  <w:latentStyles w:defLockedState="0" w:defUIPriority="99" w:defSemiHidden="0" w:defUnhideWhenUsed="0" w:defQFormat="0" w:count="371">
     <w:lsdException w:name="Normal" w:uiPriority="0"/>
     <w:lsdException w:name="heading 1" w:uiPriority="9"/>
     <w:lsdException w:name="heading 2" w:semiHidden="1" w:uiPriority="9" w:unhideWhenUsed="1"/>
@@ -17390,12 +17405,8 @@
     <w:lsdException w:name="List Table 5 Dark Accent 6" w:uiPriority="50"/>
     <w:lsdException w:name="List Table 6 Colorful Accent 6" w:uiPriority="51"/>
     <w:lsdException w:name="List Table 7 Colorful Accent 6" w:uiPriority="52"/>
-    <w:lsdException w:name="Mention" w:semiHidden="1" w:unhideWhenUsed="1"/>
-    <w:lsdException w:name="Smart Hyperlink" w:semiHidden="1" w:unhideWhenUsed="1"/>
-    <w:lsdException w:name="Hashtag" w:semiHidden="1" w:unhideWhenUsed="1"/>
-    <w:lsdException w:name="Unresolved Mention" w:semiHidden="1" w:unhideWhenUsed="1"/>
   </w:latentStyles>
-  <w:style w:type="paragraph" w:default="1" w:styleId="Normal">
+  <w:style w:type="paragraph" w:default="1" w:styleId="Standard">
     <w:name w:val="Normal"/>
     <w:rsid w:val="00BB1679"/>
     <w:pPr>
@@ -17405,11 +17416,11 @@
       <w:rFonts w:ascii="Times New Roman" w:eastAsiaTheme="minorEastAsia" w:hAnsi="Times New Roman" w:cs="Times New Roman"/>
     </w:rPr>
   </w:style>
-  <w:style w:type="paragraph" w:styleId="Heading1">
+  <w:style w:type="paragraph" w:styleId="berschrift1">
     <w:name w:val="heading 1"/>
-    <w:basedOn w:val="Normal"/>
-    <w:next w:val="Normal"/>
-    <w:link w:val="Heading1Char"/>
+    <w:basedOn w:val="Standard"/>
+    <w:next w:val="Standard"/>
+    <w:link w:val="berschrift1Zchn"/>
     <w:uiPriority w:val="9"/>
     <w:rsid w:val="001E0602"/>
     <w:pPr>
@@ -17425,11 +17436,11 @@
       <w:szCs w:val="32"/>
     </w:rPr>
   </w:style>
-  <w:style w:type="paragraph" w:styleId="Heading2">
+  <w:style w:type="paragraph" w:styleId="berschrift2">
     <w:name w:val="heading 2"/>
-    <w:basedOn w:val="Normal"/>
-    <w:next w:val="Normal"/>
-    <w:link w:val="Heading2Char"/>
+    <w:basedOn w:val="Standard"/>
+    <w:next w:val="Standard"/>
+    <w:link w:val="berschrift2Zchn"/>
     <w:uiPriority w:val="9"/>
     <w:semiHidden/>
     <w:unhideWhenUsed/>
@@ -17447,11 +17458,11 @@
       <w:szCs w:val="26"/>
     </w:rPr>
   </w:style>
-  <w:style w:type="paragraph" w:styleId="Heading3">
+  <w:style w:type="paragraph" w:styleId="berschrift3">
     <w:name w:val="heading 3"/>
-    <w:basedOn w:val="Normal"/>
-    <w:next w:val="Normal"/>
-    <w:link w:val="Heading3Char"/>
+    <w:basedOn w:val="Standard"/>
+    <w:next w:val="Standard"/>
+    <w:link w:val="berschrift3Zchn"/>
     <w:uiPriority w:val="9"/>
     <w:semiHidden/>
     <w:unhideWhenUsed/>
@@ -17470,13 +17481,13 @@
       <w:szCs w:val="24"/>
     </w:rPr>
   </w:style>
-  <w:style w:type="character" w:default="1" w:styleId="DefaultParagraphFont">
+  <w:style w:type="character" w:default="1" w:styleId="Absatz-Standardschriftart">
     <w:name w:val="Default Paragraph Font"/>
     <w:uiPriority w:val="1"/>
     <w:semiHidden/>
     <w:unhideWhenUsed/>
   </w:style>
-  <w:style w:type="table" w:default="1" w:styleId="TableNormal">
+  <w:style w:type="table" w:default="1" w:styleId="NormaleTabelle">
     <w:name w:val="Normal Table"/>
     <w:uiPriority w:val="99"/>
     <w:semiHidden/>
@@ -17491,16 +17502,16 @@
       </w:tblCellMar>
     </w:tblPr>
   </w:style>
-  <w:style w:type="numbering" w:default="1" w:styleId="NoList">
+  <w:style w:type="numbering" w:default="1" w:styleId="KeineListe">
     <w:name w:val="No List"/>
     <w:uiPriority w:val="99"/>
     <w:semiHidden/>
     <w:unhideWhenUsed/>
   </w:style>
-  <w:style w:type="character" w:customStyle="1" w:styleId="Heading1Char">
-    <w:name w:val="Heading 1 Char"/>
-    <w:basedOn w:val="DefaultParagraphFont"/>
-    <w:link w:val="Heading1"/>
+  <w:style w:type="character" w:customStyle="1" w:styleId="berschrift1Zchn">
+    <w:name w:val="Überschrift 1 Zchn"/>
+    <w:basedOn w:val="Absatz-Standardschriftart"/>
+    <w:link w:val="berschrift1"/>
     <w:uiPriority w:val="9"/>
     <w:rsid w:val="001E0602"/>
     <w:rPr>
@@ -17510,10 +17521,10 @@
       <w:szCs w:val="32"/>
     </w:rPr>
   </w:style>
-  <w:style w:type="character" w:customStyle="1" w:styleId="Heading2Char">
-    <w:name w:val="Heading 2 Char"/>
-    <w:basedOn w:val="DefaultParagraphFont"/>
-    <w:link w:val="Heading2"/>
+  <w:style w:type="character" w:customStyle="1" w:styleId="berschrift2Zchn">
+    <w:name w:val="Überschrift 2 Zchn"/>
+    <w:basedOn w:val="Absatz-Standardschriftart"/>
+    <w:link w:val="berschrift2"/>
     <w:uiPriority w:val="9"/>
     <w:semiHidden/>
     <w:rsid w:val="001E0602"/>
@@ -17524,10 +17535,10 @@
       <w:szCs w:val="26"/>
     </w:rPr>
   </w:style>
-  <w:style w:type="character" w:customStyle="1" w:styleId="Heading3Char">
-    <w:name w:val="Heading 3 Char"/>
-    <w:basedOn w:val="DefaultParagraphFont"/>
-    <w:link w:val="Heading3"/>
+  <w:style w:type="character" w:customStyle="1" w:styleId="berschrift3Zchn">
+    <w:name w:val="Überschrift 3 Zchn"/>
+    <w:basedOn w:val="Absatz-Standardschriftart"/>
+    <w:link w:val="berschrift3"/>
     <w:uiPriority w:val="9"/>
     <w:semiHidden/>
     <w:rsid w:val="001E0602"/>
@@ -17538,11 +17549,11 @@
       <w:szCs w:val="24"/>
     </w:rPr>
   </w:style>
-  <w:style w:type="paragraph" w:styleId="Title">
+  <w:style w:type="paragraph" w:styleId="Titel">
     <w:name w:val="Title"/>
-    <w:basedOn w:val="Normal"/>
-    <w:next w:val="Normal"/>
-    <w:link w:val="TitleChar"/>
+    <w:basedOn w:val="Standard"/>
+    <w:next w:val="Standard"/>
+    <w:link w:val="TitelZchn"/>
     <w:autoRedefine/>
     <w:uiPriority w:val="10"/>
     <w:qFormat/>
@@ -17559,10 +17570,10 @@
       <w:szCs w:val="34"/>
     </w:rPr>
   </w:style>
-  <w:style w:type="character" w:customStyle="1" w:styleId="TitleChar">
-    <w:name w:val="Title Char"/>
-    <w:basedOn w:val="DefaultParagraphFont"/>
-    <w:link w:val="Title"/>
+  <w:style w:type="character" w:customStyle="1" w:styleId="TitelZchn">
+    <w:name w:val="Titel Zchn"/>
+    <w:basedOn w:val="Absatz-Standardschriftart"/>
+    <w:link w:val="Titel"/>
     <w:uiPriority w:val="10"/>
     <w:rsid w:val="00BB1679"/>
     <w:rPr>
@@ -17573,11 +17584,11 @@
       <w:szCs w:val="34"/>
     </w:rPr>
   </w:style>
-  <w:style w:type="paragraph" w:styleId="Subtitle">
+  <w:style w:type="paragraph" w:styleId="Untertitel">
     <w:name w:val="Subtitle"/>
-    <w:basedOn w:val="Normal"/>
-    <w:next w:val="Normal"/>
-    <w:link w:val="SubtitleChar"/>
+    <w:basedOn w:val="Standard"/>
+    <w:next w:val="Standard"/>
+    <w:link w:val="UntertitelZchn"/>
     <w:autoRedefine/>
     <w:uiPriority w:val="11"/>
     <w:qFormat/>
@@ -17596,10 +17607,10 @@
       <w:sz w:val="34"/>
     </w:rPr>
   </w:style>
-  <w:style w:type="character" w:customStyle="1" w:styleId="SubtitleChar">
-    <w:name w:val="Subtitle Char"/>
-    <w:basedOn w:val="DefaultParagraphFont"/>
-    <w:link w:val="Subtitle"/>
+  <w:style w:type="character" w:customStyle="1" w:styleId="UntertitelZchn">
+    <w:name w:val="Untertitel Zchn"/>
+    <w:basedOn w:val="Absatz-Standardschriftart"/>
+    <w:link w:val="Untertitel"/>
     <w:uiPriority w:val="11"/>
     <w:rsid w:val="00BB1679"/>
     <w:rPr>
@@ -17609,10 +17620,10 @@
       <w:sz w:val="34"/>
     </w:rPr>
   </w:style>
-  <w:style w:type="paragraph" w:styleId="Header">
+  <w:style w:type="paragraph" w:styleId="Kopfzeile">
     <w:name w:val="header"/>
-    <w:basedOn w:val="Normal"/>
-    <w:link w:val="HeaderChar"/>
+    <w:basedOn w:val="Standard"/>
+    <w:link w:val="KopfzeileZchn"/>
     <w:uiPriority w:val="99"/>
     <w:unhideWhenUsed/>
     <w:rsid w:val="00BB1679"/>
@@ -17623,20 +17634,20 @@
       </w:tabs>
     </w:pPr>
   </w:style>
-  <w:style w:type="character" w:customStyle="1" w:styleId="HeaderChar">
-    <w:name w:val="Header Char"/>
-    <w:basedOn w:val="DefaultParagraphFont"/>
-    <w:link w:val="Header"/>
+  <w:style w:type="character" w:customStyle="1" w:styleId="KopfzeileZchn">
+    <w:name w:val="Kopfzeile Zchn"/>
+    <w:basedOn w:val="Absatz-Standardschriftart"/>
+    <w:link w:val="Kopfzeile"/>
     <w:uiPriority w:val="99"/>
     <w:rsid w:val="00BB1679"/>
     <w:rPr>
       <w:rFonts w:ascii="Times New Roman" w:eastAsiaTheme="minorEastAsia" w:hAnsi="Times New Roman" w:cs="Times New Roman"/>
     </w:rPr>
   </w:style>
-  <w:style w:type="paragraph" w:styleId="Footer">
+  <w:style w:type="paragraph" w:styleId="Fuzeile">
     <w:name w:val="footer"/>
-    <w:basedOn w:val="Normal"/>
-    <w:link w:val="FooterChar"/>
+    <w:basedOn w:val="Standard"/>
+    <w:link w:val="FuzeileZchn"/>
     <w:uiPriority w:val="99"/>
     <w:unhideWhenUsed/>
     <w:rsid w:val="00BB1679"/>
@@ -17647,10 +17658,10 @@
       </w:tabs>
     </w:pPr>
   </w:style>
-  <w:style w:type="character" w:customStyle="1" w:styleId="FooterChar">
-    <w:name w:val="Footer Char"/>
-    <w:basedOn w:val="DefaultParagraphFont"/>
-    <w:link w:val="Footer"/>
+  <w:style w:type="character" w:customStyle="1" w:styleId="FuzeileZchn">
+    <w:name w:val="Fußzeile Zchn"/>
+    <w:basedOn w:val="Absatz-Standardschriftart"/>
+    <w:link w:val="Fuzeile"/>
     <w:uiPriority w:val="99"/>
     <w:rsid w:val="00BB1679"/>
     <w:rPr>
@@ -17659,7 +17670,7 @@
   </w:style>
   <w:style w:type="paragraph" w:customStyle="1" w:styleId="h1">
     <w:name w:val="h1"/>
-    <w:basedOn w:val="Normal"/>
+    <w:basedOn w:val="Standard"/>
     <w:link w:val="h1Char"/>
     <w:autoRedefine/>
     <w:qFormat/>
@@ -17678,7 +17689,7 @@
   </w:style>
   <w:style w:type="character" w:customStyle="1" w:styleId="h1Char">
     <w:name w:val="h1 Char"/>
-    <w:basedOn w:val="DefaultParagraphFont"/>
+    <w:basedOn w:val="Absatz-Standardschriftart"/>
     <w:link w:val="h1"/>
     <w:rsid w:val="00FB3BD9"/>
     <w:rPr>
@@ -17687,9 +17698,9 @@
       <w:szCs w:val="40"/>
     </w:rPr>
   </w:style>
-  <w:style w:type="table" w:styleId="TableGrid">
+  <w:style w:type="table" w:styleId="Tabellenraster">
     <w:name w:val="Table Grid"/>
-    <w:basedOn w:val="TableNormal"/>
+    <w:basedOn w:val="NormaleTabelle"/>
     <w:uiPriority w:val="59"/>
     <w:unhideWhenUsed/>
     <w:rsid w:val="00D50E43"/>
@@ -17712,7 +17723,7 @@
   </w:style>
   <w:style w:type="paragraph" w:customStyle="1" w:styleId="h2">
     <w:name w:val="h2"/>
-    <w:basedOn w:val="Normal"/>
+    <w:basedOn w:val="Standard"/>
     <w:link w:val="h2Char"/>
     <w:autoRedefine/>
     <w:qFormat/>
@@ -17732,7 +17743,7 @@
   </w:style>
   <w:style w:type="character" w:customStyle="1" w:styleId="h2Char">
     <w:name w:val="h2 Char"/>
-    <w:basedOn w:val="DefaultParagraphFont"/>
+    <w:basedOn w:val="Absatz-Standardschriftart"/>
     <w:link w:val="h2"/>
     <w:rsid w:val="002C51BB"/>
     <w:rPr>
@@ -17743,7 +17754,7 @@
   </w:style>
   <w:style w:type="paragraph" w:customStyle="1" w:styleId="body">
     <w:name w:val="body"/>
-    <w:basedOn w:val="Normal"/>
+    <w:basedOn w:val="Standard"/>
     <w:link w:val="bodyChar"/>
     <w:autoRedefine/>
     <w:qFormat/>
@@ -17763,7 +17774,7 @@
   </w:style>
   <w:style w:type="character" w:customStyle="1" w:styleId="bodyChar">
     <w:name w:val="body Char"/>
-    <w:basedOn w:val="DefaultParagraphFont"/>
+    <w:basedOn w:val="Absatz-Standardschriftart"/>
     <w:link w:val="body"/>
     <w:rsid w:val="00736C09"/>
     <w:rPr>
@@ -17773,9 +17784,9 @@
       <w:szCs w:val="21"/>
     </w:rPr>
   </w:style>
-  <w:style w:type="paragraph" w:styleId="ListParagraph">
+  <w:style w:type="paragraph" w:styleId="Listenabsatz">
     <w:name w:val="List Paragraph"/>
-    <w:basedOn w:val="Normal"/>
+    <w:basedOn w:val="Standard"/>
     <w:uiPriority w:val="34"/>
     <w:qFormat/>
     <w:rsid w:val="00BD2E55"/>
@@ -17840,7 +17851,7 @@
   </w:style>
   <w:style w:type="character" w:styleId="Hyperlink">
     <w:name w:val="Hyperlink"/>
-    <w:basedOn w:val="DefaultParagraphFont"/>
+    <w:basedOn w:val="Absatz-Standardschriftart"/>
     <w:uiPriority w:val="99"/>
     <w:unhideWhenUsed/>
     <w:rsid w:val="00427FB2"/>
@@ -17849,9 +17860,9 @@
       <w:u w:val="single"/>
     </w:rPr>
   </w:style>
-  <w:style w:type="character" w:styleId="UnresolvedMention">
+  <w:style w:type="character" w:customStyle="1" w:styleId="UnresolvedMention">
     <w:name w:val="Unresolved Mention"/>
-    <w:basedOn w:val="DefaultParagraphFont"/>
+    <w:basedOn w:val="Absatz-Standardschriftart"/>
     <w:uiPriority w:val="99"/>
     <w:semiHidden/>
     <w:unhideWhenUsed/>
@@ -17870,7 +17881,9 @@
     <w:pPr>
       <w:numPr>
         <w:ilvl w:val="0"/>
+        <w:numId w:val="0"/>
       </w:numPr>
+      <w:ind w:left="510" w:hanging="510"/>
     </w:pPr>
     <w:rPr>
       <w:sz w:val="20"/>
@@ -17888,10 +17901,10 @@
       <w:szCs w:val="20"/>
     </w:rPr>
   </w:style>
-  <w:style w:type="paragraph" w:styleId="TOC1">
+  <w:style w:type="paragraph" w:styleId="Verzeichnis1">
     <w:name w:val="toc 1"/>
-    <w:basedOn w:val="Normal"/>
-    <w:next w:val="Normal"/>
+    <w:basedOn w:val="Standard"/>
+    <w:next w:val="Standard"/>
     <w:autoRedefine/>
     <w:uiPriority w:val="39"/>
     <w:unhideWhenUsed/>
@@ -17908,10 +17921,10 @@
       <w:noProof/>
     </w:rPr>
   </w:style>
-  <w:style w:type="paragraph" w:styleId="TOC2">
+  <w:style w:type="paragraph" w:styleId="Verzeichnis2">
     <w:name w:val="toc 2"/>
-    <w:basedOn w:val="Normal"/>
-    <w:next w:val="Normal"/>
+    <w:basedOn w:val="Standard"/>
+    <w:next w:val="Standard"/>
     <w:autoRedefine/>
     <w:uiPriority w:val="39"/>
     <w:unhideWhenUsed/>
@@ -17921,10 +17934,10 @@
       <w:ind w:left="220"/>
     </w:pPr>
   </w:style>
-  <w:style w:type="paragraph" w:styleId="TOC3">
+  <w:style w:type="paragraph" w:styleId="Verzeichnis3">
     <w:name w:val="toc 3"/>
-    <w:basedOn w:val="Normal"/>
-    <w:next w:val="Normal"/>
+    <w:basedOn w:val="Standard"/>
+    <w:next w:val="Standard"/>
     <w:autoRedefine/>
     <w:uiPriority w:val="39"/>
     <w:unhideWhenUsed/>
@@ -17934,10 +17947,10 @@
       <w:ind w:left="440"/>
     </w:pPr>
   </w:style>
-  <w:style w:type="paragraph" w:styleId="TOC4">
+  <w:style w:type="paragraph" w:styleId="Verzeichnis4">
     <w:name w:val="toc 4"/>
-    <w:basedOn w:val="Normal"/>
-    <w:next w:val="Normal"/>
+    <w:basedOn w:val="Standard"/>
+    <w:next w:val="Standard"/>
     <w:autoRedefine/>
     <w:uiPriority w:val="39"/>
     <w:unhideWhenUsed/>
@@ -17947,10 +17960,10 @@
       <w:ind w:left="660"/>
     </w:pPr>
   </w:style>
-  <w:style w:type="paragraph" w:styleId="TableofFigures">
+  <w:style w:type="paragraph" w:styleId="Abbildungsverzeichnis">
     <w:name w:val="table of figures"/>
-    <w:basedOn w:val="Normal"/>
-    <w:next w:val="Normal"/>
+    <w:basedOn w:val="Standard"/>
+    <w:next w:val="Standard"/>
     <w:uiPriority w:val="99"/>
     <w:unhideWhenUsed/>
     <w:rsid w:val="00FB6356"/>
@@ -17964,10 +17977,10 @@
       <w:szCs w:val="20"/>
     </w:rPr>
   </w:style>
-  <w:style w:type="paragraph" w:styleId="Caption">
+  <w:style w:type="paragraph" w:styleId="Beschriftung">
     <w:name w:val="caption"/>
-    <w:basedOn w:val="Normal"/>
-    <w:next w:val="Normal"/>
+    <w:basedOn w:val="Standard"/>
+    <w:next w:val="Standard"/>
     <w:uiPriority w:val="35"/>
     <w:unhideWhenUsed/>
     <w:qFormat/>
@@ -18009,9 +18022,9 @@
       <inkml:brushProperty name="height" value="0.05292" units="cm"/>
     </inkml:brush>
   </inkml:definitions>
-  <inkml:trace contextRef="#ctx0" brushRef="#br0">675 577 24575,'40'-31'0,"-8"7"0,-9 8 0,-5 6 0,-3 3 0,-6 6 0,-2-1 0,-2 4 0,-1 9 0,-1 10 0,-3 8 0,-3-9 0,0 1 0,-1 0 0,-1 1 0,-3 3 0,-2 1 0,4-4 0,-1 0 0,0-1 0,0 0 0,-2 13 0,1-3 0,3-5 0,3-9 0,2-4 0,0-11 0,0-12 0,2-11 0,6-8 0,5-10 0,-4 17 0,2 1 0,2-3 0,3-1 0,-3 4 0,1-1 0,0 2 0,1 1 0,9-11 0,-2 7 0,-6 9 0,-9 8 0,-3 9 0,-5 18 0,-6 15 0,4-15 0,-2 3 0,-2 3 0,0 0 0,1-2 0,0-1 0,0 1 0,1-1 0,1-2 0,-1-2 0,-1 17 0,2-10 0,4-11 0,0-26 0,10-18 0,-3 4 0,2-4 0,3-2 0,0 1 0,6-6 0,1 0 0,-2 3 0,3 0 0,0 3 0,0 0 0,-2 5 0,1 1 0,-3 6 0,0 0 0,7-7 0,-7 10 0,-6 6 0,-2 10 0,-3 16 0,-2 13 0,-3-8 0,1 1 0,-1 6 0,0 1 0,0 3 0,0 1 0,0 5 0,0 0 0,0-11 0,0-1 0,0 0-122,0 1 1,0-2 0,0 2 0,1 12-1,0-1 122,0-7 0,1-1 0,-1-5 0,0 1 0,1 11 0,1-11 0,0-11 0,-14-10 0,-12-14 0,1 0 0,-1 1 0,-6-4 0,-2-1 0,-8 0 0,-1 1 0,9 4 0,-3 1 0,2-1 0,-3 1 0,-2 2 0,2-1-301,-4 0 0,0 3 0,-1 0 0,-1-1 0,1 0 0,-1 1 301,1 1 0,-3 0 0,2 0 0,3 1 0,0 1 0,1-1 0,3 1 0,0-1 0,2 1 0,-8 1 0,2 1 184,9-1 0,2 1 0,-10 1-184,18-2 0,18-2 0,26 0 0,3-5 0,8-2 0,0-1 0,3 1 0,2-2 0,-5 1 0,1 0 0,3-1 0,1 0-411,-4-1 1,2 1 0,1-2 0,1 1 0,-1 0 0,-3 1 0,0 0 0,-1 0 0,2 0 0,0 1 0,1-2 410,3 1 0,0-1 0,1 2 0,1-2 0,0 1 0,-1 0 0,-5 0 0,1 1 0,-1-1 0,1 2 0,-1-2 0,1 1 0,0 0-289,1 0 1,0-1 0,0 1 0,0-1-1,0 1 1,0 0 0,0 1 0,4-1 0,0-1-1,1 1 1,-2 1 0,1-2 0,-1 2 288,-2 1 0,0-1 0,1 1 0,-1 0 0,-2-1 0,0 2 0,4-2 0,1 0 0,-4 0 0,2 1 0,-3 0 0,3-2 0,-1 1 0,-2 0 0,0 0 0,4-1 0,-2 1 0,-2 1 0,8-4 0,-5 1 0</inkml:trace>
-  <inkml:trace contextRef="#ctx0" brushRef="#br0" timeOffset="76454">1359 543 24575,'-2'11'0,"0"-1"0,1-1 0,1 0 0,0 1 0,0-4 0,0-1 0,0 1 0,0 0 0,0 1 0,0 0 0,0-2 0,0 1 0,0 2 0,0-3 0,0 2 0,0-2 0,0 3 0,0-3 0,0 1 0,-2-1 0,1-1 0,-1 1 0,0 2 0,2-2 0,-3-1 0,3 2 0,0-3 0,0 2 0,0-2 0,0 2 0,0 0 0,0-1 0,3-1 0,0 1 0,1-2 0,1-2 0,0-1 0,0 0 0,1-4 0,-1-2 0,0 0 0,0 0 0,0 1 0,0-1 0,-2-2 0,1 3 0,-1-2 0,2 1 0,0-1 0,0 0 0,-2 1 0,-1 2 0,0-1 0,2 3 0,-2-2 0,2 1 0,1 0 0,-2 1 0,0-2 0,6 0 0,-1-2 0,2 0 0,0 2 0,-3-2 0,4 2 0,-3-1 0,0 1 0,4 2 0,0-3 0,2-2 0,1 1 0,-1 1 0,-3 2 0,-2 1 0,-3 1 0,-9 0 0,-3 4 0,-10 2 0,-3 1 0,4 1 0,-2 1 0,4 2 0,1-2 0,2 0 0,3 0 0,2 0 0,-2 4 0,3 0 0,1 3 0,-1 3 0,1 2 0,1-2 0,2-3 0,0-1 0,0-3 0,1-4 0,0-3 0,2-1 0,1-1 0,4-1 0,-1 0 0,0-1 0,-3-3 0,3-3 0,0-2 0,2-1 0,-1 2 0,0-4 0,0 2 0,0-2 0,0 2 0,-3-6 0,0 2 0,-1 0 0,0 3 0,2 0 0,-1 0 0,-2 3 0,-2 0 0,-1 2 0,3 5 0,1 1 0,0 8 0,1 8 0,-2 7 0,-1 3 0,-1 6 0,-1 0 0,-2 2 0,-2 2 0,-4 0 0,-7 2 0,-3-5 0,-1-4 0,-2-1 0,1-6 0,-2-2 0,-1-2 0,-1-8 0,3-3 0,2-4 0,3-3 0,4-1 0,7-2 0,-1-3 0,6-6 0,0-1 0,0-1 0,3-2 0,2-3 0,9-1 0,9-3 0,1-3 0,3-3 0,2 2 0,-1 2 0,3-1 0,-1 4 0,0 0 0,0 2 0,-1 0 0,-3 0 0,-4 1 0,-5-1 0,-2 2 0,-4 1 0,-3 4 0,-2 4 0,-4 2 0,3 3 0,-3 0 0,-2 0 0,0-1 0,0 1 0,0 3 0,-1 12 0,-3 7 0,1 7 0,-4 3 0,4-5 0,1-5 0,1-4 0,1-6 0,1-1 0,1-2 0,1-3 0,1-1 0,6-1 0,0 0 0,5-4 0,0-4 0,6-7 0,-1-8 0,4-4 0,-1-1 0,-3 2 0,-3 5 0,-4 7 0,-7 4 0,-1 9 0,-5 9 0,-5 13 0,0 6 0,2-3 0,0-4 0,3-5 0,0-7 0,0-3 0,3-3 0,4-2 0,7 0 0,0-9 0,6-6 0,-3-7 0,2-4 0,-3 0 0,1 3 0,-5 5 0,-1 7 0,-3 4 0,-6 4 0,-8 9 0,1 11 0,-7 7 0,7 3 0,1-3 0,3-4 0,1-5 0,8-5 0,3-4 0,8-4 0,4-5 0,3-10 0,-1-7 0,-3-4 0,-3-3 0,-3 2 0,-7 0 0,0 9 0,-5 5 0,-4 5 0,-8 13 0,-4 9 0,-5 10 0,8 2 0,2-2 0,6-5 0,1-6 0,7-5 0,4-5 0,11-8 0,10-11 0,8-12 0,-17 7 0,1-2 0,-1-2 0,1 0 0,-1-1 0,-1-1 0,3-3 0,0-2 0,-1-2 0,1-1 0,0 1 0,0 0 0,-1 1 0,-1 3 0,-2 1 0,-1 2 0,-2 4 0,-2 0 0,10-12 0,-6 8 0,-7 9 0,-8 8 0,-9 5 0,-18 9 0,-21 17 0,13-5 0,0 4 0,-3 3 0,1 3 0,0 4 0,2 3 0,1 1 0,2 2 0,3 4 0,4-1 0,6-4 0,2 2 0,5-5 0,6 1 0,7-6 0,6-2 0,3-4 0,5-1 0,5-5 0,2-5 0,7-3 0,1-5 0,-1-1 0,-1-3 0,1-6 0,-2-3 0,-1-3 0,-1-4 0,-3-9 0,-1-3 0,27-31 0</inkml:trace>
-  <inkml:trace contextRef="#ctx0" brushRef="#br0" timeOffset="-156527.46">1324 294 24575,'-20'23'0,"4"-1"0,16-12 0,0-1 0,0-1 0,0-1 0,0 0 0,2 0 0,3 0 0,-1-3 0,6-2 0,-2-1 0,-1-1 0,4 0 0,0 0 0,-2 0 0,1 0 0,-4 0 0,3 0 0,-1 0 0,-4-1 0,-1-1 0,0-5 0,-1-2 0,3 0 0,-2 2 0,-1-1 0,-2 1 0,0-1 0,0 1 0,0 0 0,-7 4 0,4-3 0,-6 4 0,2-1 0,-12-10 0,-1-3 0</inkml:trace>
+  <inkml:trace contextRef="#ctx0" brushRef="#br0">675 576 24575,'40'-31'0,"-9"7"0,-8 8 0,-5 6 0,-3 3 0,-6 6 0,-2-1 0,-2 4 0,-1 9 0,-1 10 0,-3 8 0,-3-9 0,0 1 0,-1 0 0,-1 0 0,-3 4 0,-2 1 0,4-4 0,-1 0 0,0-1 0,0 0 0,-2 13 0,1-3 0,3-5 0,3-9 0,2-4 0,0-11 0,0-12 0,2-11 0,6-8 0,5-10 0,-4 17 0,2 1 0,2-3 0,3-1 0,-3 4 0,1-1 0,0 2 0,1 1 0,9-10 0,-2 6 0,-6 9 0,-9 8 0,-3 9 0,-5 18 0,-6 15 0,4-16 0,-2 4 0,-2 3 0,0 0 0,1-2 0,0-1 0,0 1 0,1-1 0,1-2 0,-1-2 0,-1 17 0,2-10 0,4-11 0,0-26 0,10-18 0,-3 4 0,2-4 0,3-2 0,0 1 0,6-6 0,1 0 0,-2 3 0,3 0 0,0 4 0,0-1 0,-2 5 0,1 1 0,-3 6 0,0 0 0,7-7 0,-7 10 0,-6 6 0,-2 10 0,-3 16 0,-2 13 0,-3-8 0,1 1 0,-1 6 0,0 0 0,0 4 0,0 1 0,0 5 0,0 0 0,0-11 0,0-1 0,0 0-122,0 1 1,0-2 0,0 2 0,1 12-1,0-1 122,0-8 0,1 0 0,-1-5 0,0 1 0,1 11 0,1-11 0,0-11 0,-14-10 0,-12-14 0,1 0 0,-1 1 0,-6-4 0,-2-1 0,-8 0 0,-1 1 0,9 4 0,-3 1 0,2-1 0,-3 1 0,-2 2 0,2-1-301,-4 0 0,1 3 0,-2 0 0,-1-1 0,1 0 0,-1 1 301,1 1 0,-3 0 0,2 0 0,3 1 0,0 1 0,1-1 0,3 1 0,0-1 0,2 1 0,-8 1 0,2 1 184,9-1 0,2 1 0,-10 1-184,18-2 0,18-2 0,26 0 0,3-5 0,8-2 0,0-1 0,3 1 0,2-2 0,-5 1 0,1 0 0,3-1 0,1 0-411,-4-1 1,2 1 0,1-2 0,1 1 0,-1 0 0,-3 1 0,0 0 0,-1 0 0,2 1 0,-1 0 0,2-2 410,3 1 0,0-1 0,1 2 0,1-2 0,0 1 0,-1 0 0,-5 0 0,1 1 0,-1-1 0,1 2 0,-1-2 0,1 1 0,0 0-289,1 0 1,0-1 0,0 1 0,0-1-1,0 1 1,0 0 0,0 1 0,4-1 0,0-1-1,1 1 1,-2 1 0,1-2 0,-1 2 288,-2 1 0,0-1 0,1 1 0,-1 0 0,-2-1 0,0 2 0,4-2 0,0 0 0,-3 0 0,2 1 0,-3 0 0,3-2 0,-1 1 0,-2 0 0,0 0 0,4-1 0,-2 1 0,-2 1 0,8-4 0,-5 1 0</inkml:trace>
+  <inkml:trace contextRef="#ctx0" brushRef="#br0" timeOffset="76454">1358 542 24575,'-2'11'0,"0"-1"0,1-1 0,1 0 0,0 1 0,0-4 0,0-1 0,0 1 0,0-1 0,0 2 0,0 0 0,0-2 0,0 1 0,0 2 0,0-3 0,0 2 0,0-2 0,0 3 0,0-3 0,0 1 0,-2-1 0,1-1 0,-1 1 0,0 2 0,2-2 0,-3-1 0,3 2 0,0-3 0,0 2 0,0-2 0,0 2 0,0 0 0,0-1 0,3-1 0,0 1 0,1-2 0,1-2 0,0-1 0,0 0 0,1-4 0,-1-2 0,0 0 0,0 0 0,0 1 0,0-1 0,-2-2 0,1 3 0,-1-2 0,2 1 0,0-1 0,0 0 0,-2 1 0,-1 2 0,0-1 0,2 3 0,-2-2 0,2 1 0,1 0 0,-2 1 0,0-2 0,6 0 0,-1-1 0,2-1 0,0 2 0,-3-2 0,4 2 0,-3-1 0,0 1 0,4 2 0,0-3 0,2-2 0,1 1 0,-1 1 0,-3 2 0,-2 1 0,-3 1 0,-9 0 0,-3 4 0,-10 2 0,-3 1 0,4 1 0,-2 1 0,4 2 0,1-2 0,2 0 0,3 0 0,2 0 0,-2 4 0,3-1 0,1 4 0,-1 3 0,1 2 0,1-2 0,2-3 0,0-1 0,0-3 0,1-4 0,0-3 0,2-1 0,1-1 0,4-1 0,-1 0 0,0-1 0,-3-3 0,3-3 0,0-2 0,2-1 0,-1 2 0,0-4 0,0 2 0,0-2 0,0 2 0,-3-6 0,0 2 0,-1 1 0,0 2 0,2 0 0,-1 0 0,-2 3 0,-2 0 0,-1 2 0,3 5 0,1 1 0,0 8 0,1 8 0,-2 7 0,-1 2 0,-1 7 0,-1 0 0,-2 2 0,-2 2 0,-4 0 0,-7 2 0,-3-5 0,-1-4 0,-2-1 0,1-6 0,-2-2 0,-1-2 0,-1-8 0,3-3 0,2-4 0,3-3 0,4-1 0,7-2 0,-1-3 0,6-6 0,0-1 0,0-1 0,3-2 0,2-3 0,9-1 0,9-3 0,1-3 0,3-3 0,2 2 0,-1 2 0,3-1 0,-1 4 0,0 0 0,0 2 0,-1 0 0,-3 0 0,-4 1 0,-5 0 0,-2 1 0,-4 1 0,-3 4 0,-2 4 0,-4 2 0,3 3 0,-3 0 0,-2 0 0,0-1 0,0 1 0,0 3 0,-1 12 0,-3 7 0,1 7 0,-4 3 0,4-6 0,1-4 0,1-4 0,1-6 0,1-1 0,1-2 0,1-3 0,1-1 0,6-1 0,0 0 0,5-4 0,0-4 0,6-7 0,-1-8 0,4-3 0,-1-2 0,-3 2 0,-3 5 0,-4 7 0,-7 4 0,-1 9 0,-5 9 0,-5 13 0,0 6 0,2-3 0,0-4 0,3-5 0,0-8 0,0-2 0,3-3 0,4-2 0,7 0 0,0-9 0,6-5 0,-3-8 0,2-4 0,-3 0 0,1 3 0,-5 5 0,-1 7 0,-3 4 0,-6 4 0,-8 9 0,1 11 0,-7 7 0,7 3 0,1-3 0,3-4 0,1-5 0,8-5 0,3-5 0,8-3 0,4-5 0,2-9 0,0-8 0,-3-4 0,-3-3 0,-3 2 0,-7 0 0,0 9 0,-5 5 0,-4 5 0,-8 13 0,-4 9 0,-5 10 0,8 2 0,2-2 0,6-5 0,1-6 0,7-5 0,4-5 0,11-8 0,10-11 0,8-12 0,-17 7 0,1-2 0,-1-2 0,1 0 0,-1-1 0,-1-1 0,3-3 0,0-2 0,-1-2 0,1-1 0,0 1 0,0 0 0,-1 1 0,-1 4 0,-2 0 0,-1 2 0,-2 4 0,-2 0 0,10-12 0,-6 8 0,-7 9 0,-8 8 0,-9 5 0,-18 9 0,-21 17 0,13-5 0,0 4 0,-3 3 0,1 3 0,0 4 0,2 3 0,1 0 0,2 3 0,3 4 0,4-1 0,6-4 0,2 2 0,5-5 0,6 1 0,7-6 0,6-2 0,3-4 0,5-1 0,5-5 0,2-6 0,7-2 0,1-5 0,-1-1 0,-1-3 0,1-6 0,-2-3 0,-1-2 0,-1-5 0,-3-9 0,-1-3 0,27-31 0</inkml:trace>
+  <inkml:trace contextRef="#ctx0" brushRef="#br0" timeOffset="-156527.46">1323 293 24575,'-20'23'0,"4"-1"0,16-12 0,0-1 0,0-1 0,0-1 0,0 0 0,2 0 0,3 0 0,-1-3 0,6-2 0,-2-1 0,-1-1 0,4 0 0,0 0 0,-2 0 0,1 0 0,-4 0 0,3 0 0,-1 0 0,-4-1 0,-1-1 0,0-5 0,-1-2 0,3 0 0,-2 2 0,-1-1 0,-2 1 0,0-1 0,0 1 0,0 0 0,-7 4 0,4-3 0,-6 4 0,2-1 0,-12-10 0,-1-3 0</inkml:trace>
 </inkml:ink>
 </file>
 
@@ -18315,7 +18328,7 @@
 </file>
 
 <file path=customXml/itemProps1.xml><?xml version="1.0" encoding="utf-8"?>
-<ds:datastoreItem xmlns:ds="http://schemas.openxmlformats.org/officeDocument/2006/customXml" ds:itemID="{040114EC-A1A1-4D3B-823A-837B05F2FDAF}">
+<ds:datastoreItem xmlns:ds="http://schemas.openxmlformats.org/officeDocument/2006/customXml" ds:itemID="{A706BB02-17DA-4CFA-875A-B9E25363F54A}">
   <ds:schemaRefs>
     <ds:schemaRef ds:uri="http://schemas.openxmlformats.org/officeDocument/2006/bibliography"/>
   </ds:schemaRefs>

</xml_diff>